<commit_message>
03/10/2021 Casa BD Ejer5 y representacion ER
</commit_message>
<xml_diff>
--- a/BD/Tema 2/RepresentaciónER.docx
+++ b/BD/Tema 2/RepresentaciónER.docx
@@ -33,6 +33,31 @@
           <w:b/>
           <w:outline/>
           <w:color w:val="ED7D31" w:themeColor="accent2"/>
+          <w:sz w:val="64"/>
+          <w:szCs w:val="64"/>
+          <w14:shadow w14:blurRad="0" w14:dist="38100" w14:dir="2700000" w14:sx="100000" w14:sy="100000" w14:kx="0" w14:ky="0" w14:algn="tl">
+            <w14:schemeClr w14:val="accent2"/>
+          </w14:shadow>
+          <w14:textOutline w14:w="6604" w14:cap="flat" w14:cmpd="sng" w14:algn="ctr">
+            <w14:solidFill>
+              <w14:schemeClr w14:val="accent2"/>
+            </w14:solidFill>
+            <w14:prstDash w14:val="solid"/>
+            <w14:round/>
+          </w14:textOutline>
+          <w14:textFill>
+            <w14:solidFill>
+              <w14:srgbClr w14:val="FFFFFF"/>
+            </w14:solidFill>
+          </w14:textFill>
+        </w:rPr>
+        <w:t>Representación</w:t>
+      </w:r>
+      <w:r>
+        <w:rPr>
+          <w:b/>
+          <w:outline/>
+          <w:color w:val="ED7D31" w:themeColor="accent2"/>
           <w:sz w:val="60"/>
           <w:szCs w:val="60"/>
           <w14:shadow w14:blurRad="0" w14:dist="38100" w14:dir="2700000" w14:sx="100000" w14:sy="100000" w14:kx="0" w14:ky="0" w14:algn="tl">
@@ -51,21 +76,22 @@
             </w14:solidFill>
           </w14:textFill>
         </w:rPr>
-        <w:t>Representación gráfica del modelo E/R</w:t>
-      </w:r>
-    </w:p>
-    <w:p>
-      <w:pPr>
-        <w:rPr>
-          <w:sz w:val="28"/>
-          <w:szCs w:val="28"/>
+        <w:t xml:space="preserve"> gráfica del modelo E/R</w:t>
+      </w:r>
+    </w:p>
+    <w:p>
+      <w:pPr>
+        <w:jc w:val="both"/>
+        <w:rPr>
+          <w:sz w:val="36"/>
+          <w:szCs w:val="36"/>
           <w:u w:val="single" w:color="FF0000"/>
         </w:rPr>
       </w:pPr>
       <w:r>
         <w:rPr>
-          <w:sz w:val="28"/>
-          <w:szCs w:val="28"/>
+          <w:sz w:val="36"/>
+          <w:szCs w:val="36"/>
           <w:u w:val="single" w:color="FF0000"/>
         </w:rPr>
         <w:t>Entidades</w:t>
@@ -78,10 +104,143 @@
           <w:ilvl w:val="0"/>
           <w:numId w:val="2"/>
         </w:numPr>
-      </w:pPr>
-      <w:r>
-        <w:t>Las entidades se representan mediante un rectángulo con el nombre de la entidad</w:t>
-      </w:r>
+        <w:jc w:val="both"/>
+        <w:rPr>
+          <w:sz w:val="28"/>
+          <w:szCs w:val="28"/>
+        </w:rPr>
+      </w:pPr>
+      <w:r>
+        <w:rPr>
+          <w:b/>
+          <w:bCs/>
+          <w:sz w:val="28"/>
+          <w:szCs w:val="28"/>
+          <w:u w:val="single"/>
+        </w:rPr>
+        <w:t>E</w:t>
+      </w:r>
+      <w:r>
+        <w:rPr>
+          <w:b/>
+          <w:bCs/>
+          <w:sz w:val="28"/>
+          <w:szCs w:val="28"/>
+          <w:u w:val="single"/>
+        </w:rPr>
+        <w:t>ntidad</w:t>
+      </w:r>
+      <w:r>
+        <w:rPr>
+          <w:sz w:val="28"/>
+          <w:szCs w:val="28"/>
+        </w:rPr>
+        <w:t>: un objeto del mundo real del cual queremos almacenar información.</w:t>
+      </w:r>
+    </w:p>
+    <w:p>
+      <w:pPr>
+        <w:ind w:left="360"/>
+        <w:jc w:val="both"/>
+      </w:pPr>
+      <w:r>
+        <w:rPr>
+          <w:noProof/>
+        </w:rPr>
+        <mc:AlternateContent>
+          <mc:Choice Requires="wps">
+            <w:drawing>
+              <wp:anchor distT="0" distB="0" distL="114300" distR="114300" simplePos="0" relativeHeight="251659264" behindDoc="0" locked="0" layoutInCell="1" allowOverlap="1" wp14:anchorId="2C0F6FBF" wp14:editId="15D7F350">
+                <wp:simplePos x="0" y="0"/>
+                <wp:positionH relativeFrom="column">
+                  <wp:posOffset>2328281</wp:posOffset>
+                </wp:positionH>
+                <wp:positionV relativeFrom="paragraph">
+                  <wp:posOffset>62865</wp:posOffset>
+                </wp:positionV>
+                <wp:extent cx="1000664" cy="552090"/>
+                <wp:effectExtent l="19050" t="19050" r="28575" b="19685"/>
+                <wp:wrapNone/>
+                <wp:docPr id="1" name="Rectángulo 1"/>
+                <wp:cNvGraphicFramePr/>
+                <a:graphic xmlns:a="http://schemas.openxmlformats.org/drawingml/2006/main">
+                  <a:graphicData uri="http://schemas.microsoft.com/office/word/2010/wordprocessingShape">
+                    <wps:wsp>
+                      <wps:cNvSpPr/>
+                      <wps:spPr>
+                        <a:xfrm>
+                          <a:off x="0" y="0"/>
+                          <a:ext cx="1000664" cy="552090"/>
+                        </a:xfrm>
+                        <a:prstGeom prst="rect">
+                          <a:avLst/>
+                        </a:prstGeom>
+                        <a:noFill/>
+                        <a:ln w="38100">
+                          <a:solidFill>
+                            <a:schemeClr val="tx1"/>
+                          </a:solidFill>
+                        </a:ln>
+                      </wps:spPr>
+                      <wps:style>
+                        <a:lnRef idx="2">
+                          <a:schemeClr val="accent1">
+                            <a:shade val="50000"/>
+                          </a:schemeClr>
+                        </a:lnRef>
+                        <a:fillRef idx="1">
+                          <a:schemeClr val="accent1"/>
+                        </a:fillRef>
+                        <a:effectRef idx="0">
+                          <a:schemeClr val="accent1"/>
+                        </a:effectRef>
+                        <a:fontRef idx="minor">
+                          <a:schemeClr val="lt1"/>
+                        </a:fontRef>
+                      </wps:style>
+                      <wps:bodyPr rot="0" spcFirstLastPara="0" vertOverflow="overflow" horzOverflow="overflow" vert="horz" wrap="square" lIns="91440" tIns="45720" rIns="91440" bIns="45720" numCol="1" spcCol="0" rtlCol="0" fromWordArt="0" anchor="ctr" anchorCtr="0" forceAA="0" compatLnSpc="1">
+                        <a:prstTxWarp prst="textNoShape">
+                          <a:avLst/>
+                        </a:prstTxWarp>
+                        <a:noAutofit/>
+                      </wps:bodyPr>
+                    </wps:wsp>
+                  </a:graphicData>
+                </a:graphic>
+              </wp:anchor>
+            </w:drawing>
+          </mc:Choice>
+          <mc:Fallback>
+            <w:pict>
+              <v:rect w14:anchorId="590554EB" id="Rectángulo 1" o:spid="_x0000_s1026" style="position:absolute;margin-left:183.35pt;margin-top:4.95pt;width:78.8pt;height:43.45pt;z-index:251659264;visibility:visible;mso-wrap-style:square;mso-wrap-distance-left:9pt;mso-wrap-distance-top:0;mso-wrap-distance-right:9pt;mso-wrap-distance-bottom:0;mso-position-horizontal:absolute;mso-position-horizontal-relative:text;mso-position-vertical:absolute;mso-position-vertical-relative:text;v-text-anchor:middle" o:gfxdata="UEsDBBQABgAIAAAAIQC2gziS/gAAAOEBAAATAAAAW0NvbnRlbnRfVHlwZXNdLnhtbJSRQU7DMBBF&#10;90jcwfIWJU67QAgl6YK0S0CoHGBkTxKLZGx5TGhvj5O2G0SRWNoz/78nu9wcxkFMGNg6quQqL6RA&#10;0s5Y6ir5vt9lD1JwBDIwOMJKHpHlpr69KfdHjyxSmriSfYz+USnWPY7AufNIadK6MEJMx9ApD/oD&#10;OlTrorhX2lFEilmcO2RdNtjC5xDF9pCuTyYBB5bi6bQ4syoJ3g9WQ0ymaiLzg5KdCXlKLjvcW893&#10;SUOqXwnz5DrgnHtJTxOsQfEKIT7DmDSUCaxw7Rqn8787ZsmRM9e2VmPeBN4uqYvTtW7jvijg9N/y&#10;JsXecLq0q+WD6m8AAAD//wMAUEsDBBQABgAIAAAAIQA4/SH/1gAAAJQBAAALAAAAX3JlbHMvLnJl&#10;bHOkkMFqwzAMhu+DvYPRfXGawxijTi+j0GvpHsDYimMaW0Yy2fr2M4PBMnrbUb/Q94l/f/hMi1qR&#10;JVI2sOt6UJgd+ZiDgffL8ekFlFSbvV0oo4EbChzGx4f9GRdb25HMsYhqlCwG5lrLq9biZkxWOiqY&#10;22YiTra2kYMu1l1tQD30/bPm3wwYN0x18gb45AdQl1tp5j/sFB2T0FQ7R0nTNEV3j6o9feQzro1i&#10;OWA14Fm+Q8a1a8+Bvu/d/dMb2JY5uiPbhG/ktn4cqGU/er3pcvwCAAD//wMAUEsDBBQABgAIAAAA&#10;IQAYWPGAnAIAAJAFAAAOAAAAZHJzL2Uyb0RvYy54bWysVMFu2zAMvQ/YPwi6r06ypGuDOkXQosOA&#10;oivaDj2rshQbkESNUuJkf7Nv2Y+Nkh0n6Iodhl1kySQf9R5JXVxurWEbhaEBV/LxyYgz5SRUjVuV&#10;/NvTzYczzkIUrhIGnCr5TgV+uXj/7qL1czWBGkylkBGIC/PWl7yO0c+LIshaWRFOwCtHRg1oRaQj&#10;rooKRUvo1hST0ei0aAErjyBVCPT3ujPyRcbXWsn4VeugIjMlp7vFvGJeX9JaLC7EfIXC143sryH+&#10;4RZWNI6SDlDXIgq2xuYPKNtIhAA6nkiwBWjdSJU5EJvx6BWbx1p4lbmQOMEPMoX/ByvvNvfImopq&#10;x5kTlkr0QKL9+ulWawNsnARqfZiT36O/x/4UaJvYbjXa9CUebJtF3Q2iqm1kkn6OR1Sm0ylnkmyz&#10;2WR0nlUvDtEeQ/yswLK0KTlS/qyl2NyGSBnJde+Skjm4aYzJhTOOtSX/eEY5ckQA01TJmvxyD6kr&#10;g2wjqPpxm8kQ2JEXnYyjDIliRyrv4s6oBGHcg9KkDtGYdAlSXx4whZTKxXFnqkWlulQzorwnOdwi&#10;88iACVnTJQfsHuBt7E6A3j+FqtzWQ3DP/G/BQ0TODC4OwbZxgG8xM8Sqz9z570XqpEkqvUC1o95B&#10;6IYqeHnTUAFvRYj3AmmKaN7oZYhfadEGqFDQ7zirAX+89T/5U3OTlbOWprLk4ftaoOLMfHHU9ufj&#10;6TSNcT5MZ58mdMBjy8uxxa3tFVDpqbXpdnmb/KPZbzWCfaYHZJmykkk4SblLLiPuD1exey3oCZJq&#10;ucxuNLpexFv36GUCT6qmBn3aPgv0fRdH6v872E+wmL9q5s43RTpYriPoJnf6Qddebxr73Dj9E5Xe&#10;leNz9jo8pIvfAAAA//8DAFBLAwQUAAYACAAAACEAW6FamN4AAAAIAQAADwAAAGRycy9kb3ducmV2&#10;LnhtbEyPzU7DMBCE70i8g7VI3KjTH0KSxqlQJY490CDUoxtv4qj2OoqdNvD0mBMcRzOa+abczdaw&#10;K46+dyRguUiAITVO9dQJ+KjfnjJgPkhS0jhCAV/oYVfd35WyUO5G73g9ho7FEvKFFKBDGArOfaPR&#10;Sr9wA1L0WjdaGaIcO65GeYvl1vBVkqTcyp7igpYD7jU2l+NkBSTZSZt2czD7+vBdny5t/jlRLsTj&#10;w/y6BRZwDn9h+MWP6FBFprObSHlmBKzT9CVGBeQ5sOg/rzZrYOeo0wx4VfL/B6ofAAAA//8DAFBL&#10;AQItABQABgAIAAAAIQC2gziS/gAAAOEBAAATAAAAAAAAAAAAAAAAAAAAAABbQ29udGVudF9UeXBl&#10;c10ueG1sUEsBAi0AFAAGAAgAAAAhADj9If/WAAAAlAEAAAsAAAAAAAAAAAAAAAAALwEAAF9yZWxz&#10;Ly5yZWxzUEsBAi0AFAAGAAgAAAAhABhY8YCcAgAAkAUAAA4AAAAAAAAAAAAAAAAALgIAAGRycy9l&#10;Mm9Eb2MueG1sUEsBAi0AFAAGAAgAAAAhAFuhWpjeAAAACAEAAA8AAAAAAAAAAAAAAAAA9gQAAGRy&#10;cy9kb3ducmV2LnhtbFBLBQYAAAAABAAEAPMAAAABBgAAAAA=&#10;" filled="f" strokecolor="black [3213]" strokeweight="3pt"/>
+            </w:pict>
+          </mc:Fallback>
+        </mc:AlternateContent>
+      </w:r>
+    </w:p>
+    <w:p>
+      <w:pPr>
+        <w:ind w:left="360"/>
+        <w:jc w:val="both"/>
+      </w:pPr>
+    </w:p>
+    <w:p>
+      <w:pPr>
+        <w:ind w:left="360"/>
+        <w:jc w:val="both"/>
+      </w:pPr>
+    </w:p>
+    <w:p>
+      <w:pPr>
+        <w:ind w:left="360"/>
+        <w:jc w:val="both"/>
+      </w:pPr>
+    </w:p>
+    <w:p>
+      <w:pPr>
+        <w:ind w:left="360"/>
+        <w:jc w:val="both"/>
+      </w:pPr>
     </w:p>
     <w:p>
       <w:pPr>
@@ -90,10 +249,421 @@
           <w:ilvl w:val="0"/>
           <w:numId w:val="2"/>
         </w:numPr>
-      </w:pPr>
-      <w:r>
-        <w:t>Entidades derivadas</w:t>
-      </w:r>
+        <w:jc w:val="both"/>
+        <w:rPr>
+          <w:sz w:val="28"/>
+          <w:szCs w:val="28"/>
+        </w:rPr>
+      </w:pPr>
+      <w:r>
+        <w:rPr>
+          <w:b/>
+          <w:bCs/>
+          <w:sz w:val="28"/>
+          <w:szCs w:val="28"/>
+          <w:u w:val="single"/>
+        </w:rPr>
+        <w:t>Especializaciones</w:t>
+      </w:r>
+      <w:r>
+        <w:rPr>
+          <w:b/>
+          <w:bCs/>
+          <w:sz w:val="28"/>
+          <w:szCs w:val="28"/>
+          <w:u w:val="single"/>
+        </w:rPr>
+        <w:t>:</w:t>
+      </w:r>
+      <w:r>
+        <w:rPr>
+          <w:sz w:val="28"/>
+          <w:szCs w:val="28"/>
+        </w:rPr>
+        <w:t xml:space="preserve"> cuando se desea almacenar información adicional sobre algunos miembros de esa entidad (Parcial/Total y Disjunta/Solapada)</w:t>
+      </w:r>
+    </w:p>
+    <w:p>
+      <w:pPr>
+        <w:jc w:val="both"/>
+      </w:pPr>
+      <w:r>
+        <w:rPr>
+          <w:noProof/>
+        </w:rPr>
+        <mc:AlternateContent>
+          <mc:Choice Requires="wps">
+            <w:drawing>
+              <wp:anchor distT="0" distB="0" distL="114300" distR="114300" simplePos="0" relativeHeight="251666432" behindDoc="0" locked="0" layoutInCell="1" allowOverlap="1" wp14:anchorId="04CF0527" wp14:editId="72FF9D22">
+                <wp:simplePos x="0" y="0"/>
+                <wp:positionH relativeFrom="column">
+                  <wp:posOffset>4248150</wp:posOffset>
+                </wp:positionH>
+                <wp:positionV relativeFrom="paragraph">
+                  <wp:posOffset>154041</wp:posOffset>
+                </wp:positionV>
+                <wp:extent cx="713740" cy="456565"/>
+                <wp:effectExtent l="19050" t="19050" r="10160" b="19685"/>
+                <wp:wrapNone/>
+                <wp:docPr id="5" name="Elipse 5"/>
+                <wp:cNvGraphicFramePr/>
+                <a:graphic xmlns:a="http://schemas.openxmlformats.org/drawingml/2006/main">
+                  <a:graphicData uri="http://schemas.microsoft.com/office/word/2010/wordprocessingShape">
+                    <wps:wsp>
+                      <wps:cNvSpPr/>
+                      <wps:spPr>
+                        <a:xfrm>
+                          <a:off x="0" y="0"/>
+                          <a:ext cx="713740" cy="456565"/>
+                        </a:xfrm>
+                        <a:prstGeom prst="ellipse">
+                          <a:avLst/>
+                        </a:prstGeom>
+                        <a:noFill/>
+                        <a:ln w="38100">
+                          <a:solidFill>
+                            <a:schemeClr val="tx1"/>
+                          </a:solidFill>
+                        </a:ln>
+                      </wps:spPr>
+                      <wps:style>
+                        <a:lnRef idx="2">
+                          <a:schemeClr val="accent1">
+                            <a:shade val="50000"/>
+                          </a:schemeClr>
+                        </a:lnRef>
+                        <a:fillRef idx="1">
+                          <a:schemeClr val="accent1"/>
+                        </a:fillRef>
+                        <a:effectRef idx="0">
+                          <a:schemeClr val="accent1"/>
+                        </a:effectRef>
+                        <a:fontRef idx="minor">
+                          <a:schemeClr val="lt1"/>
+                        </a:fontRef>
+                      </wps:style>
+                      <wps:bodyPr rot="0" spcFirstLastPara="0" vertOverflow="overflow" horzOverflow="overflow" vert="horz" wrap="square" lIns="91440" tIns="45720" rIns="91440" bIns="45720" numCol="1" spcCol="0" rtlCol="0" fromWordArt="0" anchor="ctr" anchorCtr="0" forceAA="0" compatLnSpc="1">
+                        <a:prstTxWarp prst="textNoShape">
+                          <a:avLst/>
+                        </a:prstTxWarp>
+                        <a:noAutofit/>
+                      </wps:bodyPr>
+                    </wps:wsp>
+                  </a:graphicData>
+                </a:graphic>
+                <wp14:sizeRelH relativeFrom="margin">
+                  <wp14:pctWidth>0</wp14:pctWidth>
+                </wp14:sizeRelH>
+                <wp14:sizeRelV relativeFrom="margin">
+                  <wp14:pctHeight>0</wp14:pctHeight>
+                </wp14:sizeRelV>
+              </wp:anchor>
+            </w:drawing>
+          </mc:Choice>
+          <mc:Fallback>
+            <w:pict>
+              <v:oval w14:anchorId="53C83719" id="Elipse 5" o:spid="_x0000_s1026" style="position:absolute;margin-left:334.5pt;margin-top:12.15pt;width:56.2pt;height:35.95pt;z-index:251666432;visibility:visible;mso-wrap-style:square;mso-width-percent:0;mso-height-percent:0;mso-wrap-distance-left:9pt;mso-wrap-distance-top:0;mso-wrap-distance-right:9pt;mso-wrap-distance-bottom:0;mso-position-horizontal:absolute;mso-position-horizontal-relative:text;mso-position-vertical:absolute;mso-position-vertical-relative:text;mso-width-percent:0;mso-height-percent:0;mso-width-relative:margin;mso-height-relative:margin;v-text-anchor:middle" o:gfxdata="UEsDBBQABgAIAAAAIQC2gziS/gAAAOEBAAATAAAAW0NvbnRlbnRfVHlwZXNdLnhtbJSRQU7DMBBF&#10;90jcwfIWJU67QAgl6YK0S0CoHGBkTxKLZGx5TGhvj5O2G0SRWNoz/78nu9wcxkFMGNg6quQqL6RA&#10;0s5Y6ir5vt9lD1JwBDIwOMJKHpHlpr69KfdHjyxSmriSfYz+USnWPY7AufNIadK6MEJMx9ApD/oD&#10;OlTrorhX2lFEilmcO2RdNtjC5xDF9pCuTyYBB5bi6bQ4syoJ3g9WQ0ymaiLzg5KdCXlKLjvcW893&#10;SUOqXwnz5DrgnHtJTxOsQfEKIT7DmDSUCaxw7Rqn8787ZsmRM9e2VmPeBN4uqYvTtW7jvijg9N/y&#10;JsXecLq0q+WD6m8AAAD//wMAUEsDBBQABgAIAAAAIQA4/SH/1gAAAJQBAAALAAAAX3JlbHMvLnJl&#10;bHOkkMFqwzAMhu+DvYPRfXGawxijTi+j0GvpHsDYimMaW0Yy2fr2M4PBMnrbUb/Q94l/f/hMi1qR&#10;JVI2sOt6UJgd+ZiDgffL8ekFlFSbvV0oo4EbChzGx4f9GRdb25HMsYhqlCwG5lrLq9biZkxWOiqY&#10;22YiTra2kYMu1l1tQD30/bPm3wwYN0x18gb45AdQl1tp5j/sFB2T0FQ7R0nTNEV3j6o9feQzro1i&#10;OWA14Fm+Q8a1a8+Bvu/d/dMb2JY5uiPbhG/ktn4cqGU/er3pcvwCAAD//wMAUEsDBBQABgAIAAAA&#10;IQCu8Bj+mAIAAI0FAAAOAAAAZHJzL2Uyb0RvYy54bWysVN9P2zAQfp+0/8Hy+0hSWmARKapgTJMQ&#10;VIOJZ+PYJJLj82y3affX72wnacXQHqa1kmP77r7zfffj8mrXKbIV1rWgK1qc5JQIzaFu9WtFfzzd&#10;frqgxHmma6ZAi4ruhaNXy48fLntTihk0oGphCYJoV/amoo33pswyxxvRMXcCRmgUSrAd83i0r1lt&#10;WY/oncpmeX6W9WBrY4EL5/D2JgnpMuJLKbh/kNIJT1RF8W0+rjauL2HNlpesfLXMNC0fnsH+4RUd&#10;azU6naBumGdkY9s/oLqWW3Ag/QmHLgMpWy5iDBhNkb+J5rFhRsRYkBxnJprc/4Pl99u1JW1d0QUl&#10;mnWYoi+qNU6QReCmN65ElUeztsPJ4TYEupO2C18Mgewin/uJT7HzhOPleXF6PkfWOYrmizP8B8zs&#10;YGys818FdCRsKipUdB2JZNs755P2qBXcabhtlcJ7VipN+oqeXhR5Hi0cqLYO0iCMBSSulSVbhqn3&#10;u2JwfaSFD1Ea3xOCTGHFnd8rkfC/C4nUYCCz5CAU5QGTcS60L5KoYbVIrhY5/kZno0WMWmkEDMgS&#10;HzlhDwCjZgIZsRMBg34wFbGmJ+Mh8r8ZTxbRM2g/GXetBvteZAqjGjwn/ZGkRE1g6QXqPRaOhdRR&#10;zvDbFnN4x5xfM4sthGnHseAfcJEKMFEw7ChpwP567z7oY2WjlJIeW7Ki7ueGWUGJ+qax5j8X81BN&#10;Ph7mi/MZHuyx5OVYojfdNWDqCxxAhsdt0Pdq3EoL3TNOj1XwiiKmOfquKPd2PFz7NCpw/nCxWkU1&#10;7FvD/J1+NDyAB1ZDgT7tnpk1QyF77IB7GNuXlW+KOekGSw2rjQfZxko/8DrwjT0fC2eYT2GoHJ+j&#10;1mGKLn8DAAD//wMAUEsDBBQABgAIAAAAIQCWB0YV4AAAAAkBAAAPAAAAZHJzL2Rvd25yZXYueG1s&#10;TI/BTsMwEETvSPyDtUhcEHWahrQJcSpAoHKraCtxdeJtEhGvI9ttzd9jTnAczWjmTbUOemRntG4w&#10;JGA+S4AhtUYN1Ak47N/uV8Ccl6TkaAgFfKODdX19VclSmQt94HnnOxZLyJVSQO/9VHLu2h61dDMz&#10;IUXvaKyWPkrbcWXlJZbrkadJknMtB4oLvZzwpcf2a3fSAu7e+Ws4DouH5vD8abNChu12E4S4vQlP&#10;j8A8Bv8Xhl/8iA51ZGrMiZRjo4A8L+IXLyDNFsBiYLmaZ8AaAUWeAq8r/v9B/QMAAP//AwBQSwEC&#10;LQAUAAYACAAAACEAtoM4kv4AAADhAQAAEwAAAAAAAAAAAAAAAAAAAAAAW0NvbnRlbnRfVHlwZXNd&#10;LnhtbFBLAQItABQABgAIAAAAIQA4/SH/1gAAAJQBAAALAAAAAAAAAAAAAAAAAC8BAABfcmVscy8u&#10;cmVsc1BLAQItABQABgAIAAAAIQCu8Bj+mAIAAI0FAAAOAAAAAAAAAAAAAAAAAC4CAABkcnMvZTJv&#10;RG9jLnhtbFBLAQItABQABgAIAAAAIQCWB0YV4AAAAAkBAAAPAAAAAAAAAAAAAAAAAPIEAABkcnMv&#10;ZG93bnJldi54bWxQSwUGAAAAAAQABADzAAAA/wUAAAAA&#10;" filled="f" strokecolor="black [3213]" strokeweight="3pt">
+                <v:stroke joinstyle="miter"/>
+              </v:oval>
+            </w:pict>
+          </mc:Fallback>
+        </mc:AlternateContent>
+      </w:r>
+      <w:r>
+        <w:rPr>
+          <w:noProof/>
+        </w:rPr>
+        <mc:AlternateContent>
+          <mc:Choice Requires="wps">
+            <w:drawing>
+              <wp:anchor distT="0" distB="0" distL="114300" distR="114300" simplePos="0" relativeHeight="251664384" behindDoc="0" locked="0" layoutInCell="1" allowOverlap="1" wp14:anchorId="6562133D" wp14:editId="72CE24BF">
+                <wp:simplePos x="0" y="0"/>
+                <wp:positionH relativeFrom="column">
+                  <wp:posOffset>3066044</wp:posOffset>
+                </wp:positionH>
+                <wp:positionV relativeFrom="paragraph">
+                  <wp:posOffset>153670</wp:posOffset>
+                </wp:positionV>
+                <wp:extent cx="713740" cy="456565"/>
+                <wp:effectExtent l="19050" t="19050" r="10160" b="19685"/>
+                <wp:wrapNone/>
+                <wp:docPr id="4" name="Elipse 4"/>
+                <wp:cNvGraphicFramePr/>
+                <a:graphic xmlns:a="http://schemas.openxmlformats.org/drawingml/2006/main">
+                  <a:graphicData uri="http://schemas.microsoft.com/office/word/2010/wordprocessingShape">
+                    <wps:wsp>
+                      <wps:cNvSpPr/>
+                      <wps:spPr>
+                        <a:xfrm>
+                          <a:off x="0" y="0"/>
+                          <a:ext cx="713740" cy="456565"/>
+                        </a:xfrm>
+                        <a:prstGeom prst="ellipse">
+                          <a:avLst/>
+                        </a:prstGeom>
+                        <a:noFill/>
+                        <a:ln w="38100">
+                          <a:solidFill>
+                            <a:schemeClr val="tx1"/>
+                          </a:solidFill>
+                        </a:ln>
+                      </wps:spPr>
+                      <wps:style>
+                        <a:lnRef idx="2">
+                          <a:schemeClr val="accent1">
+                            <a:shade val="50000"/>
+                          </a:schemeClr>
+                        </a:lnRef>
+                        <a:fillRef idx="1">
+                          <a:schemeClr val="accent1"/>
+                        </a:fillRef>
+                        <a:effectRef idx="0">
+                          <a:schemeClr val="accent1"/>
+                        </a:effectRef>
+                        <a:fontRef idx="minor">
+                          <a:schemeClr val="lt1"/>
+                        </a:fontRef>
+                      </wps:style>
+                      <wps:bodyPr rot="0" spcFirstLastPara="0" vertOverflow="overflow" horzOverflow="overflow" vert="horz" wrap="square" lIns="91440" tIns="45720" rIns="91440" bIns="45720" numCol="1" spcCol="0" rtlCol="0" fromWordArt="0" anchor="ctr" anchorCtr="0" forceAA="0" compatLnSpc="1">
+                        <a:prstTxWarp prst="textNoShape">
+                          <a:avLst/>
+                        </a:prstTxWarp>
+                        <a:noAutofit/>
+                      </wps:bodyPr>
+                    </wps:wsp>
+                  </a:graphicData>
+                </a:graphic>
+                <wp14:sizeRelH relativeFrom="margin">
+                  <wp14:pctWidth>0</wp14:pctWidth>
+                </wp14:sizeRelH>
+                <wp14:sizeRelV relativeFrom="margin">
+                  <wp14:pctHeight>0</wp14:pctHeight>
+                </wp14:sizeRelV>
+              </wp:anchor>
+            </w:drawing>
+          </mc:Choice>
+          <mc:Fallback>
+            <w:pict>
+              <v:oval w14:anchorId="2994036B" id="Elipse 4" o:spid="_x0000_s1026" style="position:absolute;margin-left:241.4pt;margin-top:12.1pt;width:56.2pt;height:35.95pt;z-index:251664384;visibility:visible;mso-wrap-style:square;mso-width-percent:0;mso-height-percent:0;mso-wrap-distance-left:9pt;mso-wrap-distance-top:0;mso-wrap-distance-right:9pt;mso-wrap-distance-bottom:0;mso-position-horizontal:absolute;mso-position-horizontal-relative:text;mso-position-vertical:absolute;mso-position-vertical-relative:text;mso-width-percent:0;mso-height-percent:0;mso-width-relative:margin;mso-height-relative:margin;v-text-anchor:middle" o:gfxdata="UEsDBBQABgAIAAAAIQC2gziS/gAAAOEBAAATAAAAW0NvbnRlbnRfVHlwZXNdLnhtbJSRQU7DMBBF&#10;90jcwfIWJU67QAgl6YK0S0CoHGBkTxKLZGx5TGhvj5O2G0SRWNoz/78nu9wcxkFMGNg6quQqL6RA&#10;0s5Y6ir5vt9lD1JwBDIwOMJKHpHlpr69KfdHjyxSmriSfYz+USnWPY7AufNIadK6MEJMx9ApD/oD&#10;OlTrorhX2lFEilmcO2RdNtjC5xDF9pCuTyYBB5bi6bQ4syoJ3g9WQ0ymaiLzg5KdCXlKLjvcW893&#10;SUOqXwnz5DrgnHtJTxOsQfEKIT7DmDSUCaxw7Rqn8787ZsmRM9e2VmPeBN4uqYvTtW7jvijg9N/y&#10;JsXecLq0q+WD6m8AAAD//wMAUEsDBBQABgAIAAAAIQA4/SH/1gAAAJQBAAALAAAAX3JlbHMvLnJl&#10;bHOkkMFqwzAMhu+DvYPRfXGawxijTi+j0GvpHsDYimMaW0Yy2fr2M4PBMnrbUb/Q94l/f/hMi1qR&#10;JVI2sOt6UJgd+ZiDgffL8ekFlFSbvV0oo4EbChzGx4f9GRdb25HMsYhqlCwG5lrLq9biZkxWOiqY&#10;22YiTra2kYMu1l1tQD30/bPm3wwYN0x18gb45AdQl1tp5j/sFB2T0FQ7R0nTNEV3j6o9feQzro1i&#10;OWA14Fm+Q8a1a8+Bvu/d/dMb2JY5uiPbhG/ktn4cqGU/er3pcvwCAAD//wMAUEsDBBQABgAIAAAA&#10;IQCHGbr3mAIAAI0FAAAOAAAAZHJzL2Uyb0RvYy54bWysVG1v2yAQ/j5p/wHxfbWdpi+z6lRRu06T&#10;qrZaO/UzxVAjYY4BiZP9+h1gJ1FX7cO0RMLA3T3HPfdycbnpNVkL5xWYhlZHJSXCcGiVeW3oj6eb&#10;T+eU+MBMyzQY0dCt8PRy8fHDxWBrMYMOdCscQRDj68E2tAvB1kXheSd65o/ACoNCCa5nAY/utWgd&#10;GxC918WsLE+LAVxrHXDhPd5eZyFdJHwpBQ/3UnoRiG4ovi2k1aX1Ja7F4oLVr47ZTvHxGewfXtEz&#10;ZdDpDuqaBUZWTv0B1SvuwIMMRxz6AqRUXKQYMJqqfBPNY8esSLEgOd7uaPL/D5bfrR8cUW1D55QY&#10;1mOKvmhlvSDzyM1gfY0qj/bBjSeP2xjoRro+fjEEskl8bnd8ik0gHC/PquOzObLOUTQ/OcV/xCz2&#10;xtb58FVAT+KmoUIn14lItr71IWtPWtGdgRulNd6zWhsyNPT4vCrLZOFBqzZKozAVkLjSjqwZpj5s&#10;qtH1gRY+RBt8Twwyh5V2YatFxv8uJFKDgcyyg1iUe0zGuTChyqKOtSK7OinxNzmbLFLU2iBgRJb4&#10;yB32CDBpZpAJOxMw6kdTkWp6ZzxG/jfjnUXyDCbsjHtlwL0XmcaoRs9ZfyIpUxNZeoF2i4XjIHeU&#10;t/xGYQ5vmQ8PzGELYdpxLIR7XKQGTBSMO0o6cL/eu4/6WNkopWTAlmyo/7liTlCivxms+c/VPFZT&#10;SIf5ydkMD+5Q8nIoMav+CjD1FQ4gy9M26gc9baWD/hmnxzJ6RREzHH03lAc3Ha5CHhU4f7hYLpMa&#10;9q1l4dY8Wh7BI6uxQJ82z8zZsZADdsAdTO3L6jfFnHWjpYHlKoBUqdL3vI58Y8+nwhnnUxwqh+ek&#10;tZ+ii98AAAD//wMAUEsDBBQABgAIAAAAIQC1kK1q4AAAAAkBAAAPAAAAZHJzL2Rvd25yZXYueG1s&#10;TI/BTsMwEETvSPyDtUhcEHUakqoJ2VSAQHCrKJW4OrGbRMTrKHZb8/csJ7jtaEczb6pNtKM4mdkP&#10;jhCWiwSEodbpgTqE/cfL7RqED4q0Gh0ZhG/jYVNfXlSq1O5M7+a0C53gEPKlQuhDmEopfdsbq/zC&#10;TYb4d3CzVYHl3Ek9qzOH21GmSbKSVg3EDb2azFNv2q/d0SLcvMnneBju8mb/+DlnhYrb7WtEvL6K&#10;D/cggonhzwy/+IwONTM17kjaixEhW6eMHhDSLAXBhrzI+WgQitUSZF3J/wvqHwAAAP//AwBQSwEC&#10;LQAUAAYACAAAACEAtoM4kv4AAADhAQAAEwAAAAAAAAAAAAAAAAAAAAAAW0NvbnRlbnRfVHlwZXNd&#10;LnhtbFBLAQItABQABgAIAAAAIQA4/SH/1gAAAJQBAAALAAAAAAAAAAAAAAAAAC8BAABfcmVscy8u&#10;cmVsc1BLAQItABQABgAIAAAAIQCHGbr3mAIAAI0FAAAOAAAAAAAAAAAAAAAAAC4CAABkcnMvZTJv&#10;RG9jLnhtbFBLAQItABQABgAIAAAAIQC1kK1q4AAAAAkBAAAPAAAAAAAAAAAAAAAAAPIEAABkcnMv&#10;ZG93bnJldi54bWxQSwUGAAAAAAQABADzAAAA/wUAAAAA&#10;" filled="f" strokecolor="black [3213]" strokeweight="3pt">
+                <v:stroke joinstyle="miter"/>
+              </v:oval>
+            </w:pict>
+          </mc:Fallback>
+        </mc:AlternateContent>
+      </w:r>
+      <w:r>
+        <w:rPr>
+          <w:noProof/>
+        </w:rPr>
+        <mc:AlternateContent>
+          <mc:Choice Requires="wps">
+            <w:drawing>
+              <wp:anchor distT="0" distB="0" distL="114300" distR="114300" simplePos="0" relativeHeight="251662336" behindDoc="0" locked="0" layoutInCell="1" allowOverlap="1" wp14:anchorId="7D23ECD8" wp14:editId="3F77F578">
+                <wp:simplePos x="0" y="0"/>
+                <wp:positionH relativeFrom="column">
+                  <wp:posOffset>1953895</wp:posOffset>
+                </wp:positionH>
+                <wp:positionV relativeFrom="paragraph">
+                  <wp:posOffset>169281</wp:posOffset>
+                </wp:positionV>
+                <wp:extent cx="713740" cy="456565"/>
+                <wp:effectExtent l="19050" t="19050" r="10160" b="19685"/>
+                <wp:wrapNone/>
+                <wp:docPr id="3" name="Elipse 3"/>
+                <wp:cNvGraphicFramePr/>
+                <a:graphic xmlns:a="http://schemas.openxmlformats.org/drawingml/2006/main">
+                  <a:graphicData uri="http://schemas.microsoft.com/office/word/2010/wordprocessingShape">
+                    <wps:wsp>
+                      <wps:cNvSpPr/>
+                      <wps:spPr>
+                        <a:xfrm>
+                          <a:off x="0" y="0"/>
+                          <a:ext cx="713740" cy="456565"/>
+                        </a:xfrm>
+                        <a:prstGeom prst="ellipse">
+                          <a:avLst/>
+                        </a:prstGeom>
+                        <a:noFill/>
+                        <a:ln w="38100">
+                          <a:solidFill>
+                            <a:schemeClr val="tx1"/>
+                          </a:solidFill>
+                        </a:ln>
+                      </wps:spPr>
+                      <wps:style>
+                        <a:lnRef idx="2">
+                          <a:schemeClr val="accent1">
+                            <a:shade val="50000"/>
+                          </a:schemeClr>
+                        </a:lnRef>
+                        <a:fillRef idx="1">
+                          <a:schemeClr val="accent1"/>
+                        </a:fillRef>
+                        <a:effectRef idx="0">
+                          <a:schemeClr val="accent1"/>
+                        </a:effectRef>
+                        <a:fontRef idx="minor">
+                          <a:schemeClr val="lt1"/>
+                        </a:fontRef>
+                      </wps:style>
+                      <wps:bodyPr rot="0" spcFirstLastPara="0" vertOverflow="overflow" horzOverflow="overflow" vert="horz" wrap="square" lIns="91440" tIns="45720" rIns="91440" bIns="45720" numCol="1" spcCol="0" rtlCol="0" fromWordArt="0" anchor="ctr" anchorCtr="0" forceAA="0" compatLnSpc="1">
+                        <a:prstTxWarp prst="textNoShape">
+                          <a:avLst/>
+                        </a:prstTxWarp>
+                        <a:noAutofit/>
+                      </wps:bodyPr>
+                    </wps:wsp>
+                  </a:graphicData>
+                </a:graphic>
+                <wp14:sizeRelH relativeFrom="margin">
+                  <wp14:pctWidth>0</wp14:pctWidth>
+                </wp14:sizeRelH>
+                <wp14:sizeRelV relativeFrom="margin">
+                  <wp14:pctHeight>0</wp14:pctHeight>
+                </wp14:sizeRelV>
+              </wp:anchor>
+            </w:drawing>
+          </mc:Choice>
+          <mc:Fallback>
+            <w:pict>
+              <v:oval w14:anchorId="1FB580C6" id="Elipse 3" o:spid="_x0000_s1026" style="position:absolute;margin-left:153.85pt;margin-top:13.35pt;width:56.2pt;height:35.95pt;z-index:251662336;visibility:visible;mso-wrap-style:square;mso-width-percent:0;mso-height-percent:0;mso-wrap-distance-left:9pt;mso-wrap-distance-top:0;mso-wrap-distance-right:9pt;mso-wrap-distance-bottom:0;mso-position-horizontal:absolute;mso-position-horizontal-relative:text;mso-position-vertical:absolute;mso-position-vertical-relative:text;mso-width-percent:0;mso-height-percent:0;mso-width-relative:margin;mso-height-relative:margin;v-text-anchor:middle" o:gfxdata="UEsDBBQABgAIAAAAIQC2gziS/gAAAOEBAAATAAAAW0NvbnRlbnRfVHlwZXNdLnhtbJSRQU7DMBBF&#10;90jcwfIWJU67QAgl6YK0S0CoHGBkTxKLZGx5TGhvj5O2G0SRWNoz/78nu9wcxkFMGNg6quQqL6RA&#10;0s5Y6ir5vt9lD1JwBDIwOMJKHpHlpr69KfdHjyxSmriSfYz+USnWPY7AufNIadK6MEJMx9ApD/oD&#10;OlTrorhX2lFEilmcO2RdNtjC5xDF9pCuTyYBB5bi6bQ4syoJ3g9WQ0ymaiLzg5KdCXlKLjvcW893&#10;SUOqXwnz5DrgnHtJTxOsQfEKIT7DmDSUCaxw7Rqn8787ZsmRM9e2VmPeBN4uqYvTtW7jvijg9N/y&#10;JsXecLq0q+WD6m8AAAD//wMAUEsDBBQABgAIAAAAIQA4/SH/1gAAAJQBAAALAAAAX3JlbHMvLnJl&#10;bHOkkMFqwzAMhu+DvYPRfXGawxijTi+j0GvpHsDYimMaW0Yy2fr2M4PBMnrbUb/Q94l/f/hMi1qR&#10;JVI2sOt6UJgd+ZiDgffL8ekFlFSbvV0oo4EbChzGx4f9GRdb25HMsYhqlCwG5lrLq9biZkxWOiqY&#10;22YiTra2kYMu1l1tQD30/bPm3wwYN0x18gb45AdQl1tp5j/sFB2T0FQ7R0nTNEV3j6o9feQzro1i&#10;OWA14Fm+Q8a1a8+Bvu/d/dMb2JY5uiPbhG/ktn4cqGU/er3pcvwCAAD//wMAUEsDBBQABgAIAAAA&#10;IQBYhtbLlwIAAI0FAAAOAAAAZHJzL2Uyb0RvYy54bWysVG1v3CAM/j5p/wHxfU1yvb4saq46tes0&#10;qWqrtVM/UwINEsEMuLf9+hlIcqeu2odpdxIBbD+2H2xfXG57TdbCeQWmodVRSYkwHFplXhv64+nm&#10;0zklPjDTMg1GNHQnPL1cfPxwsbG1mEEHuhWOIIjx9cY2tAvB1kXheSd65o/ACoNCCa5nAY/utWgd&#10;2yB6r4tZWZ4WG3CtdcCF93h7nYV0kfClFDzcS+lFILqhGFtIq0vrS1yLxQWrXx2zneJDGOwfouiZ&#10;Muh0grpmgZGVU39A9Yo78CDDEYe+ACkVFykHzKYq32Tz2DErUi5IjrcTTf7/wfK79YMjqm3oMSWG&#10;9fhEX7SyXpDjyM3G+hpVHu2DG04etzHRrXR9/GIKZJv43E18im0gHC/PquOzObLOUTQ/OcV/xCz2&#10;xtb58FVAT+KmoUIn14lItr71IWuPWtGdgRulNd6zWhuywbDPq7JMFh60aqM0ClMBiSvtyJrh04dt&#10;Nbg+0MJAtMF4YpI5rbQLOy0y/nchkRpMZJYdxKLcYzLOhQlVFnWsFdnVSYm/0dlokbLWBgEjssQg&#10;J+wBYNTMICN2JmDQj6Yi1fRkPGT+N+PJInkGEybjXhlw72WmMavBc9YfScrURJZeoN1h4TjIHeUt&#10;v1H4hrfMhwfmsIXw2XEshHtcpAZ8KBh2lHTgfr13H/WxslFKyQZbsqH+54o5QYn+ZrDmP1fzWE0h&#10;HeYnZzM8uEPJy6HErPorwKevcABZnrZRP+hxKx30zzg9ltEripjh6LuhPLjxcBXyqMD5w8VymdSw&#10;by0Lt+bR8ggeWY0F+rR9Zs4OhRywA+5gbF9WvynmrBstDSxXAaRKlb7ndeAbez4VzjCf4lA5PCet&#10;/RRd/AYAAP//AwBQSwMEFAAGAAgAAAAhACiUnVzgAAAACQEAAA8AAABkcnMvZG93bnJldi54bWxM&#10;j8FOwzAMhu9IvENkJC5oS9aNbitNJ0AguE1sk7imTdZWNE6VZFt4e8wJTpblT7+/v9wkO7Cz8aF3&#10;KGE2FcAMNk732Eo47F8nK2AhKtRqcGgkfJsAm+r6qlSFdhf8MOddbBmFYCiUhC7GseA8NJ2xKkzd&#10;aJBuR+etirT6lmuvLhRuB54JkXOreqQPnRrNc2ear93JSrh75y/p2M/v68PTp1+sVdpu35KUtzfp&#10;8QFYNCn+wfCrT+pQkVPtTqgDGyTMxXJJqIQsp0nAIhMzYLWE9SoHXpX8f4PqBwAA//8DAFBLAQIt&#10;ABQABgAIAAAAIQC2gziS/gAAAOEBAAATAAAAAAAAAAAAAAAAAAAAAABbQ29udGVudF9UeXBlc10u&#10;eG1sUEsBAi0AFAAGAAgAAAAhADj9If/WAAAAlAEAAAsAAAAAAAAAAAAAAAAALwEAAF9yZWxzLy5y&#10;ZWxzUEsBAi0AFAAGAAgAAAAhAFiG1suXAgAAjQUAAA4AAAAAAAAAAAAAAAAALgIAAGRycy9lMm9E&#10;b2MueG1sUEsBAi0AFAAGAAgAAAAhACiUnVzgAAAACQEAAA8AAAAAAAAAAAAAAAAA8QQAAGRycy9k&#10;b3ducmV2LnhtbFBLBQYAAAAABAAEAPMAAAD+BQAAAAA=&#10;" filled="f" strokecolor="black [3213]" strokeweight="3pt">
+                <v:stroke joinstyle="miter"/>
+              </v:oval>
+            </w:pict>
+          </mc:Fallback>
+        </mc:AlternateContent>
+      </w:r>
+      <w:r>
+        <w:rPr>
+          <w:noProof/>
+        </w:rPr>
+        <mc:AlternateContent>
+          <mc:Choice Requires="wps">
+            <w:drawing>
+              <wp:anchor distT="0" distB="0" distL="114300" distR="114300" simplePos="0" relativeHeight="251660288" behindDoc="0" locked="0" layoutInCell="1" allowOverlap="1" wp14:anchorId="7C548CEC" wp14:editId="20B72E1C">
+                <wp:simplePos x="0" y="0"/>
+                <wp:positionH relativeFrom="column">
+                  <wp:posOffset>916197</wp:posOffset>
+                </wp:positionH>
+                <wp:positionV relativeFrom="paragraph">
+                  <wp:posOffset>173619</wp:posOffset>
+                </wp:positionV>
+                <wp:extent cx="714195" cy="457032"/>
+                <wp:effectExtent l="19050" t="19050" r="10160" b="19685"/>
+                <wp:wrapNone/>
+                <wp:docPr id="2" name="Elipse 2"/>
+                <wp:cNvGraphicFramePr/>
+                <a:graphic xmlns:a="http://schemas.openxmlformats.org/drawingml/2006/main">
+                  <a:graphicData uri="http://schemas.microsoft.com/office/word/2010/wordprocessingShape">
+                    <wps:wsp>
+                      <wps:cNvSpPr/>
+                      <wps:spPr>
+                        <a:xfrm>
+                          <a:off x="0" y="0"/>
+                          <a:ext cx="714195" cy="457032"/>
+                        </a:xfrm>
+                        <a:prstGeom prst="ellipse">
+                          <a:avLst/>
+                        </a:prstGeom>
+                        <a:noFill/>
+                        <a:ln w="38100">
+                          <a:solidFill>
+                            <a:schemeClr val="tx1"/>
+                          </a:solidFill>
+                        </a:ln>
+                      </wps:spPr>
+                      <wps:style>
+                        <a:lnRef idx="2">
+                          <a:schemeClr val="accent1">
+                            <a:shade val="50000"/>
+                          </a:schemeClr>
+                        </a:lnRef>
+                        <a:fillRef idx="1">
+                          <a:schemeClr val="accent1"/>
+                        </a:fillRef>
+                        <a:effectRef idx="0">
+                          <a:schemeClr val="accent1"/>
+                        </a:effectRef>
+                        <a:fontRef idx="minor">
+                          <a:schemeClr val="lt1"/>
+                        </a:fontRef>
+                      </wps:style>
+                      <wps:bodyPr rot="0" spcFirstLastPara="0" vertOverflow="overflow" horzOverflow="overflow" vert="horz" wrap="square" lIns="91440" tIns="45720" rIns="91440" bIns="45720" numCol="1" spcCol="0" rtlCol="0" fromWordArt="0" anchor="ctr" anchorCtr="0" forceAA="0" compatLnSpc="1">
+                        <a:prstTxWarp prst="textNoShape">
+                          <a:avLst/>
+                        </a:prstTxWarp>
+                        <a:noAutofit/>
+                      </wps:bodyPr>
+                    </wps:wsp>
+                  </a:graphicData>
+                </a:graphic>
+                <wp14:sizeRelH relativeFrom="margin">
+                  <wp14:pctWidth>0</wp14:pctWidth>
+                </wp14:sizeRelH>
+                <wp14:sizeRelV relativeFrom="margin">
+                  <wp14:pctHeight>0</wp14:pctHeight>
+                </wp14:sizeRelV>
+              </wp:anchor>
+            </w:drawing>
+          </mc:Choice>
+          <mc:Fallback>
+            <w:pict>
+              <v:oval w14:anchorId="278C3FCA" id="Elipse 2" o:spid="_x0000_s1026" style="position:absolute;margin-left:72.15pt;margin-top:13.65pt;width:56.25pt;height:36pt;z-index:251660288;visibility:visible;mso-wrap-style:square;mso-width-percent:0;mso-height-percent:0;mso-wrap-distance-left:9pt;mso-wrap-distance-top:0;mso-wrap-distance-right:9pt;mso-wrap-distance-bottom:0;mso-position-horizontal:absolute;mso-position-horizontal-relative:text;mso-position-vertical:absolute;mso-position-vertical-relative:text;mso-width-percent:0;mso-height-percent:0;mso-width-relative:margin;mso-height-relative:margin;v-text-anchor:middle" o:gfxdata="UEsDBBQABgAIAAAAIQC2gziS/gAAAOEBAAATAAAAW0NvbnRlbnRfVHlwZXNdLnhtbJSRQU7DMBBF&#10;90jcwfIWJU67QAgl6YK0S0CoHGBkTxKLZGx5TGhvj5O2G0SRWNoz/78nu9wcxkFMGNg6quQqL6RA&#10;0s5Y6ir5vt9lD1JwBDIwOMJKHpHlpr69KfdHjyxSmriSfYz+USnWPY7AufNIadK6MEJMx9ApD/oD&#10;OlTrorhX2lFEilmcO2RdNtjC5xDF9pCuTyYBB5bi6bQ4syoJ3g9WQ0ymaiLzg5KdCXlKLjvcW893&#10;SUOqXwnz5DrgnHtJTxOsQfEKIT7DmDSUCaxw7Rqn8787ZsmRM9e2VmPeBN4uqYvTtW7jvijg9N/y&#10;JsXecLq0q+WD6m8AAAD//wMAUEsDBBQABgAIAAAAIQA4/SH/1gAAAJQBAAALAAAAX3JlbHMvLnJl&#10;bHOkkMFqwzAMhu+DvYPRfXGawxijTi+j0GvpHsDYimMaW0Yy2fr2M4PBMnrbUb/Q94l/f/hMi1qR&#10;JVI2sOt6UJgd+ZiDgffL8ekFlFSbvV0oo4EbChzGx4f9GRdb25HMsYhqlCwG5lrLq9biZkxWOiqY&#10;22YiTra2kYMu1l1tQD30/bPm3wwYN0x18gb45AdQl1tp5j/sFB2T0FQ7R0nTNEV3j6o9feQzro1i&#10;OWA14Fm+Q8a1a8+Bvu/d/dMb2JY5uiPbhG/ktn4cqGU/er3pcvwCAAD//wMAUEsDBBQABgAIAAAA&#10;IQBTQmK3mQIAAI0FAAAOAAAAZHJzL2Uyb0RvYy54bWysVN9PGzEMfp+0/yHK+7i7UgZUXFEFY5qE&#10;AA0mnkMu4SIlcZakvXZ//Zzcj1YM7WHaPeTi2P4cf7F9cbk1mmyEDwpsTaujkhJhOTTKvtb0x9PN&#10;pzNKQmS2YRqsqOlOBHq5/PjhonMLMYMWdCM8QRAbFp2raRujWxRF4K0wLByBExaVErxhEUX/WjSe&#10;dYhudDEry89FB75xHrgIAU+veyVdZnwpBY/3UgYRia4p3i3m1ef1Ja3F8oItXj1zreLDNdg/3MIw&#10;ZTHoBHXNIiNrr/6AMop7CCDjEQdTgJSKi5wDZlOVb7J5bJkTORckJ7iJpvD/YPnd5sET1dR0Roll&#10;Bp/oi1YuCDJL3HQuLNDk0T34QQq4TYlupTfpjymQbeZzN/EptpFwPDyt5tX5CSUcVfOT0/I4YxZ7&#10;Z+dD/CrAkLSpqdA5dCaSbW5DxJhoPVqlcBZulNb51bQlXU2Pz6qyzB4BtGqSNtnlAhJX2pMNw6eP&#10;2yqlg2AHVihpi4cpyT6tvIs7LRKEtt+FRGowkVkfIBXlHpNxLmyselXLGtGHOinxG4ONHjl0BkzI&#10;Ei85YQ8Ao2UPMmL3dx7sk6vINT05D5n/zXnyyJHBxsnZKAv+vcw0ZjVE7u1HknpqEksv0OywcDz0&#10;HRUcv1H4hrcsxAfmsYWw2XAsxHtcpAZ8KBh2lLTgf713nuyxslFLSYctWdPwc828oER/s1jz59V8&#10;nno4C1hPMxT8oeblUGPX5grw6SscQI7nbbKPetxKD+YZp8cqRUUVsxxj15RHPwpXsR8VOH+4WK2y&#10;GfatY/HWPjqewBOrqUCfts/Mu6GQI3bAHYztyxZvirm3TZ4WVusIUuVK3/M68I09nwtnmE9pqBzK&#10;2Wo/RZe/AQAA//8DAFBLAwQUAAYACAAAACEAjgyIDN4AAAAJAQAADwAAAGRycy9kb3ducmV2Lnht&#10;bEyPTUvDQBCG74L/YRnBi9iNSVpNzKaoKHor1oLXTXaaBLOzIbtt13/veNLT8DIP70e1jnYUR5z9&#10;4EjBzSIBgdQ6M1CnYPfxcn0HwgdNRo+OUME3eljX52eVLo070Tset6ETbEK+1Ar6EKZSSt/2aLVf&#10;uAmJf3s3Wx1Yzp00sz6xuR1lmiQrafVAnNDrCZ96bL+2B6vg6k0+x/2QLZvd4+ecFzpuNq9RqcuL&#10;+HAPImAMfzD81ufqUHOnxh3IeDGyzvOMUQXpLV8G0uWKtzQKiiIDWVfy/4L6BwAA//8DAFBLAQIt&#10;ABQABgAIAAAAIQC2gziS/gAAAOEBAAATAAAAAAAAAAAAAAAAAAAAAABbQ29udGVudF9UeXBlc10u&#10;eG1sUEsBAi0AFAAGAAgAAAAhADj9If/WAAAAlAEAAAsAAAAAAAAAAAAAAAAALwEAAF9yZWxzLy5y&#10;ZWxzUEsBAi0AFAAGAAgAAAAhAFNCYreZAgAAjQUAAA4AAAAAAAAAAAAAAAAALgIAAGRycy9lMm9E&#10;b2MueG1sUEsBAi0AFAAGAAgAAAAhAI4MiAzeAAAACQEAAA8AAAAAAAAAAAAAAAAA8wQAAGRycy9k&#10;b3ducmV2LnhtbFBLBQYAAAAABAAEAPMAAAD+BQAAAAA=&#10;" filled="f" strokecolor="black [3213]" strokeweight="3pt">
+                <v:stroke joinstyle="miter"/>
+              </v:oval>
+            </w:pict>
+          </mc:Fallback>
+        </mc:AlternateContent>
+      </w:r>
+    </w:p>
+    <w:p>
+      <w:pPr>
+        <w:tabs>
+          <w:tab w:val="left" w:pos="1848"/>
+          <w:tab w:val="left" w:pos="3817"/>
+          <w:tab w:val="center" w:pos="5233"/>
+          <w:tab w:val="left" w:pos="7105"/>
+        </w:tabs>
+        <w:jc w:val="both"/>
+      </w:pPr>
+      <w:r>
+        <w:tab/>
+      </w:r>
+      <w:proofErr w:type="gramStart"/>
+      <w:r>
+        <w:t>P,D</w:t>
+      </w:r>
+      <w:proofErr w:type="gramEnd"/>
+      <w:r>
+        <w:t xml:space="preserve">                           P,S</w:t>
+      </w:r>
+      <w:r>
+        <w:tab/>
+        <w:t xml:space="preserve">            </w:t>
+      </w:r>
+      <w:r>
+        <w:tab/>
+        <w:t xml:space="preserve">      T,D</w:t>
+      </w:r>
+      <w:r>
+        <w:tab/>
+        <w:t>T,S</w:t>
+      </w:r>
+    </w:p>
+    <w:p>
+      <w:pPr>
+        <w:jc w:val="both"/>
+      </w:pPr>
+    </w:p>
+    <w:p>
+      <w:pPr>
+        <w:jc w:val="both"/>
+      </w:pPr>
+    </w:p>
+    <w:p>
+      <w:pPr>
+        <w:jc w:val="both"/>
+      </w:pPr>
     </w:p>
     <w:p>
       <w:pPr>
@@ -102,10 +672,256 @@
           <w:ilvl w:val="0"/>
           <w:numId w:val="2"/>
         </w:numPr>
-      </w:pPr>
-      <w:r>
-        <w:t>Especializaciones</w:t>
-      </w:r>
+        <w:jc w:val="both"/>
+        <w:rPr>
+          <w:sz w:val="28"/>
+          <w:szCs w:val="28"/>
+        </w:rPr>
+      </w:pPr>
+      <w:r>
+        <w:rPr>
+          <w:b/>
+          <w:bCs/>
+          <w:sz w:val="28"/>
+          <w:szCs w:val="28"/>
+          <w:u w:val="single"/>
+        </w:rPr>
+        <w:t>Entidad agrega</w:t>
+      </w:r>
+      <w:r>
+        <w:rPr>
+          <w:b/>
+          <w:bCs/>
+          <w:sz w:val="28"/>
+          <w:szCs w:val="28"/>
+          <w:u w:val="single"/>
+        </w:rPr>
+        <w:t>da</w:t>
+      </w:r>
+      <w:r>
+        <w:rPr>
+          <w:b/>
+          <w:bCs/>
+          <w:sz w:val="28"/>
+          <w:szCs w:val="28"/>
+          <w:u w:val="single"/>
+        </w:rPr>
+        <w:t>/asociativa</w:t>
+      </w:r>
+      <w:r>
+        <w:rPr>
+          <w:b/>
+          <w:bCs/>
+          <w:sz w:val="28"/>
+          <w:szCs w:val="28"/>
+          <w:u w:val="single"/>
+        </w:rPr>
+        <w:t>:</w:t>
+      </w:r>
+      <w:r>
+        <w:rPr>
+          <w:sz w:val="28"/>
+          <w:szCs w:val="28"/>
+        </w:rPr>
+        <w:t xml:space="preserve"> cuando una relación se quiere unir con otra tabla</w:t>
+      </w:r>
+      <w:r>
+        <w:rPr>
+          <w:sz w:val="28"/>
+          <w:szCs w:val="28"/>
+        </w:rPr>
+        <w:t>. No tienen identificador</w:t>
+      </w:r>
+      <w:r>
+        <w:rPr>
+          <w:sz w:val="28"/>
+          <w:szCs w:val="28"/>
+        </w:rPr>
+        <w:t>.</w:t>
+      </w:r>
+    </w:p>
+    <w:p>
+      <w:pPr>
+        <w:jc w:val="both"/>
+      </w:pPr>
+      <w:r>
+        <w:rPr>
+          <w:noProof/>
+        </w:rPr>
+        <mc:AlternateContent>
+          <mc:Choice Requires="wps">
+            <w:drawing>
+              <wp:anchor distT="0" distB="0" distL="114300" distR="114300" simplePos="0" relativeHeight="251669504" behindDoc="0" locked="0" layoutInCell="1" allowOverlap="1" wp14:anchorId="60D3603E" wp14:editId="4A405F09">
+                <wp:simplePos x="0" y="0"/>
+                <wp:positionH relativeFrom="column">
+                  <wp:posOffset>2421255</wp:posOffset>
+                </wp:positionH>
+                <wp:positionV relativeFrom="paragraph">
+                  <wp:posOffset>19050</wp:posOffset>
+                </wp:positionV>
+                <wp:extent cx="950595" cy="535305"/>
+                <wp:effectExtent l="57150" t="38100" r="59055" b="36195"/>
+                <wp:wrapNone/>
+                <wp:docPr id="7" name="Rombo 7"/>
+                <wp:cNvGraphicFramePr/>
+                <a:graphic xmlns:a="http://schemas.openxmlformats.org/drawingml/2006/main">
+                  <a:graphicData uri="http://schemas.microsoft.com/office/word/2010/wordprocessingShape">
+                    <wps:wsp>
+                      <wps:cNvSpPr/>
+                      <wps:spPr>
+                        <a:xfrm>
+                          <a:off x="0" y="0"/>
+                          <a:ext cx="950595" cy="535305"/>
+                        </a:xfrm>
+                        <a:prstGeom prst="diamond">
+                          <a:avLst/>
+                        </a:prstGeom>
+                        <a:noFill/>
+                        <a:ln w="38100">
+                          <a:solidFill>
+                            <a:schemeClr val="tx1"/>
+                          </a:solidFill>
+                        </a:ln>
+                      </wps:spPr>
+                      <wps:style>
+                        <a:lnRef idx="2">
+                          <a:schemeClr val="accent1">
+                            <a:shade val="50000"/>
+                          </a:schemeClr>
+                        </a:lnRef>
+                        <a:fillRef idx="1">
+                          <a:schemeClr val="accent1"/>
+                        </a:fillRef>
+                        <a:effectRef idx="0">
+                          <a:schemeClr val="accent1"/>
+                        </a:effectRef>
+                        <a:fontRef idx="minor">
+                          <a:schemeClr val="lt1"/>
+                        </a:fontRef>
+                      </wps:style>
+                      <wps:bodyPr rot="0" spcFirstLastPara="0" vertOverflow="overflow" horzOverflow="overflow" vert="horz" wrap="square" lIns="91440" tIns="45720" rIns="91440" bIns="45720" numCol="1" spcCol="0" rtlCol="0" fromWordArt="0" anchor="ctr" anchorCtr="0" forceAA="0" compatLnSpc="1">
+                        <a:prstTxWarp prst="textNoShape">
+                          <a:avLst/>
+                        </a:prstTxWarp>
+                        <a:noAutofit/>
+                      </wps:bodyPr>
+                    </wps:wsp>
+                  </a:graphicData>
+                </a:graphic>
+                <wp14:sizeRelH relativeFrom="margin">
+                  <wp14:pctWidth>0</wp14:pctWidth>
+                </wp14:sizeRelH>
+                <wp14:sizeRelV relativeFrom="margin">
+                  <wp14:pctHeight>0</wp14:pctHeight>
+                </wp14:sizeRelV>
+              </wp:anchor>
+            </w:drawing>
+          </mc:Choice>
+          <mc:Fallback>
+            <w:pict>
+              <v:shapetype w14:anchorId="2260809F" id="_x0000_t4" coordsize="21600,21600" o:spt="4" path="m10800,l,10800,10800,21600,21600,10800xe">
+                <v:stroke joinstyle="miter"/>
+                <v:path gradientshapeok="t" o:connecttype="rect" textboxrect="5400,5400,16200,16200"/>
+              </v:shapetype>
+              <v:shape id="Rombo 7" o:spid="_x0000_s1026" type="#_x0000_t4" style="position:absolute;margin-left:190.65pt;margin-top:1.5pt;width:74.85pt;height:42.15pt;z-index:251669504;visibility:visible;mso-wrap-style:square;mso-width-percent:0;mso-height-percent:0;mso-wrap-distance-left:9pt;mso-wrap-distance-top:0;mso-wrap-distance-right:9pt;mso-wrap-distance-bottom:0;mso-position-horizontal:absolute;mso-position-horizontal-relative:text;mso-position-vertical:absolute;mso-position-vertical-relative:text;mso-width-percent:0;mso-height-percent:0;mso-width-relative:margin;mso-height-relative:margin;v-text-anchor:middle" o:gfxdata="UEsDBBQABgAIAAAAIQC2gziS/gAAAOEBAAATAAAAW0NvbnRlbnRfVHlwZXNdLnhtbJSRQU7DMBBF&#10;90jcwfIWJU67QAgl6YK0S0CoHGBkTxKLZGx5TGhvj5O2G0SRWNoz/78nu9wcxkFMGNg6quQqL6RA&#10;0s5Y6ir5vt9lD1JwBDIwOMJKHpHlpr69KfdHjyxSmriSfYz+USnWPY7AufNIadK6MEJMx9ApD/oD&#10;OlTrorhX2lFEilmcO2RdNtjC5xDF9pCuTyYBB5bi6bQ4syoJ3g9WQ0ymaiLzg5KdCXlKLjvcW893&#10;SUOqXwnz5DrgnHtJTxOsQfEKIT7DmDSUCaxw7Rqn8787ZsmRM9e2VmPeBN4uqYvTtW7jvijg9N/y&#10;JsXecLq0q+WD6m8AAAD//wMAUEsDBBQABgAIAAAAIQA4/SH/1gAAAJQBAAALAAAAX3JlbHMvLnJl&#10;bHOkkMFqwzAMhu+DvYPRfXGawxijTi+j0GvpHsDYimMaW0Yy2fr2M4PBMnrbUb/Q94l/f/hMi1qR&#10;JVI2sOt6UJgd+ZiDgffL8ekFlFSbvV0oo4EbChzGx4f9GRdb25HMsYhqlCwG5lrLq9biZkxWOiqY&#10;22YiTra2kYMu1l1tQD30/bPm3wwYN0x18gb45AdQl1tp5j/sFB2T0FQ7R0nTNEV3j6o9feQzro1i&#10;OWA14Fm+Q8a1a8+Bvu/d/dMb2JY5uiPbhG/ktn4cqGU/er3pcvwCAAD//wMAUEsDBBQABgAIAAAA&#10;IQAhjYpCmgIAAIwFAAAOAAAAZHJzL2Uyb0RvYy54bWysVFFP2zAQfp+0/2D5fSQpZEBFiioQ0yQE&#10;FTDx7DoOiWT7PNtt2v36ne0krRjaw7Q+uHbu7jt/n+/u6nqnJNkK6zrQFS1OckqE5lB3+q2iP17u&#10;vlxQ4jzTNZOgRUX3wtHrxedPV72Zixm0IGthCYJoN+9NRVvvzTzLHG+FYu4EjNBobMAq5vFo37La&#10;sh7Rlcxmef4168HWxgIXzuHX22Ski4jfNIL7x6ZxwhNZUbybj6uN6zqs2eKKzd8sM23Hh2uwf7iF&#10;Yp3GpBPULfOMbGz3B5TquAUHjT/hoDJomo6LyAHZFPk7Ns8tMyJyQXGcmWRy/w+WP2xXlnR1Rc8p&#10;0UzhEz2BWgM5D9L0xs3R49ms7HByuA08d41V4R8ZkF2Ucz/JKXaecPx4WeblZUkJR1N5Wp7mZcDM&#10;DsHGOv9NgCJhU9G6Ywp0HXVk23vnk/foFdJpuOukxO9sLjXpK3p6UeR5jHAguzpYgzHWj7iRlmwZ&#10;vrzfFUPqIy+8iNR4n0Ay0Yo7v5ci4T+JBpVBIrOUINTkAZNxLrQvkqlltUipyhx/Y7IxIrKWGgED&#10;coOXnLAHgNEzgYzYSYDBP4SKWNJT8MD8b8FTRMwM2k/BqtNgP2ImkdWQOfmPIiVpgkprqPdYNxZS&#10;QznD7zp8w3vm/IpZ7CDsNZwK/hGXRgI+FAw7Slqwvz76HvyxsNFKSY8dWVH3c8OsoER+11jyl8XZ&#10;WWjheDgrz2d4sMeW9bFFb9QN4NMXOH8Mj9vg7+W4bSyoVxwey5AVTUxzzF1R7u14uPFpUuD44WK5&#10;jG7Ytob5e/1seAAPqoYCfdm9MmuGQvbYAQ8wdi+bvyvm5BsiNSw3HpouVvpB10FvbPlYOMN4CjPl&#10;+By9DkN08RsAAP//AwBQSwMEFAAGAAgAAAAhAEJqfGTdAAAACAEAAA8AAABkcnMvZG93bnJldi54&#10;bWxMj81OwzAQhO9IvIO1SNyoE8JPFOJUUMQFIVRK1bMbb5Oo9jqy3Tbw9CwnuM1qRrPf1PPJWXHE&#10;EAdPCvJZBgKp9WagTsH68+WqBBGTJqOtJ1TwhRHmzflZrSvjT/SBx1XqBJdQrLSCPqWxkjK2PTod&#10;Z35EYm/ng9OJz9BJE/SJy52V11l2J50eiD/0esRFj+1+dXAKduE1f8flzeL7aS+XcWPjsxvelLq8&#10;mB4fQCSc0l8YfvEZHRpm2voDmSisgqLMC46y4Ens3xY5i62C8r4A2dTy/4DmBwAA//8DAFBLAQIt&#10;ABQABgAIAAAAIQC2gziS/gAAAOEBAAATAAAAAAAAAAAAAAAAAAAAAABbQ29udGVudF9UeXBlc10u&#10;eG1sUEsBAi0AFAAGAAgAAAAhADj9If/WAAAAlAEAAAsAAAAAAAAAAAAAAAAALwEAAF9yZWxzLy5y&#10;ZWxzUEsBAi0AFAAGAAgAAAAhACGNikKaAgAAjAUAAA4AAAAAAAAAAAAAAAAALgIAAGRycy9lMm9E&#10;b2MueG1sUEsBAi0AFAAGAAgAAAAhAEJqfGTdAAAACAEAAA8AAAAAAAAAAAAAAAAA9AQAAGRycy9k&#10;b3ducmV2LnhtbFBLBQYAAAAABAAEAPMAAAD+BQAAAAA=&#10;" filled="f" strokecolor="black [3213]" strokeweight="3pt"/>
+            </w:pict>
+          </mc:Fallback>
+        </mc:AlternateContent>
+      </w:r>
+      <w:r>
+        <w:rPr>
+          <w:noProof/>
+        </w:rPr>
+        <mc:AlternateContent>
+          <mc:Choice Requires="wps">
+            <w:drawing>
+              <wp:anchor distT="0" distB="0" distL="114300" distR="114300" simplePos="0" relativeHeight="251668480" behindDoc="0" locked="0" layoutInCell="1" allowOverlap="1" wp14:anchorId="41FB3464" wp14:editId="6F2ED723">
+                <wp:simplePos x="0" y="0"/>
+                <wp:positionH relativeFrom="column">
+                  <wp:posOffset>2396586</wp:posOffset>
+                </wp:positionH>
+                <wp:positionV relativeFrom="paragraph">
+                  <wp:posOffset>15395</wp:posOffset>
+                </wp:positionV>
+                <wp:extent cx="1000664" cy="552090"/>
+                <wp:effectExtent l="19050" t="19050" r="28575" b="19685"/>
+                <wp:wrapNone/>
+                <wp:docPr id="6" name="Rectángulo 6"/>
+                <wp:cNvGraphicFramePr/>
+                <a:graphic xmlns:a="http://schemas.openxmlformats.org/drawingml/2006/main">
+                  <a:graphicData uri="http://schemas.microsoft.com/office/word/2010/wordprocessingShape">
+                    <wps:wsp>
+                      <wps:cNvSpPr/>
+                      <wps:spPr>
+                        <a:xfrm>
+                          <a:off x="0" y="0"/>
+                          <a:ext cx="1000664" cy="552090"/>
+                        </a:xfrm>
+                        <a:prstGeom prst="rect">
+                          <a:avLst/>
+                        </a:prstGeom>
+                        <a:noFill/>
+                        <a:ln w="38100">
+                          <a:solidFill>
+                            <a:schemeClr val="tx1"/>
+                          </a:solidFill>
+                        </a:ln>
+                      </wps:spPr>
+                      <wps:style>
+                        <a:lnRef idx="2">
+                          <a:schemeClr val="accent1">
+                            <a:shade val="50000"/>
+                          </a:schemeClr>
+                        </a:lnRef>
+                        <a:fillRef idx="1">
+                          <a:schemeClr val="accent1"/>
+                        </a:fillRef>
+                        <a:effectRef idx="0">
+                          <a:schemeClr val="accent1"/>
+                        </a:effectRef>
+                        <a:fontRef idx="minor">
+                          <a:schemeClr val="lt1"/>
+                        </a:fontRef>
+                      </wps:style>
+                      <wps:bodyPr rot="0" spcFirstLastPara="0" vertOverflow="overflow" horzOverflow="overflow" vert="horz" wrap="square" lIns="91440" tIns="45720" rIns="91440" bIns="45720" numCol="1" spcCol="0" rtlCol="0" fromWordArt="0" anchor="ctr" anchorCtr="0" forceAA="0" compatLnSpc="1">
+                        <a:prstTxWarp prst="textNoShape">
+                          <a:avLst/>
+                        </a:prstTxWarp>
+                        <a:noAutofit/>
+                      </wps:bodyPr>
+                    </wps:wsp>
+                  </a:graphicData>
+                </a:graphic>
+              </wp:anchor>
+            </w:drawing>
+          </mc:Choice>
+          <mc:Fallback>
+            <w:pict>
+              <v:rect w14:anchorId="4FDFCC85" id="Rectángulo 6" o:spid="_x0000_s1026" style="position:absolute;margin-left:188.7pt;margin-top:1.2pt;width:78.8pt;height:43.45pt;z-index:251668480;visibility:visible;mso-wrap-style:square;mso-wrap-distance-left:9pt;mso-wrap-distance-top:0;mso-wrap-distance-right:9pt;mso-wrap-distance-bottom:0;mso-position-horizontal:absolute;mso-position-horizontal-relative:text;mso-position-vertical:absolute;mso-position-vertical-relative:text;v-text-anchor:middle" o:gfxdata="UEsDBBQABgAIAAAAIQC2gziS/gAAAOEBAAATAAAAW0NvbnRlbnRfVHlwZXNdLnhtbJSRQU7DMBBF&#10;90jcwfIWJU67QAgl6YK0S0CoHGBkTxKLZGx5TGhvj5O2G0SRWNoz/78nu9wcxkFMGNg6quQqL6RA&#10;0s5Y6ir5vt9lD1JwBDIwOMJKHpHlpr69KfdHjyxSmriSfYz+USnWPY7AufNIadK6MEJMx9ApD/oD&#10;OlTrorhX2lFEilmcO2RdNtjC5xDF9pCuTyYBB5bi6bQ4syoJ3g9WQ0ymaiLzg5KdCXlKLjvcW893&#10;SUOqXwnz5DrgnHtJTxOsQfEKIT7DmDSUCaxw7Rqn8787ZsmRM9e2VmPeBN4uqYvTtW7jvijg9N/y&#10;JsXecLq0q+WD6m8AAAD//wMAUEsDBBQABgAIAAAAIQA4/SH/1gAAAJQBAAALAAAAX3JlbHMvLnJl&#10;bHOkkMFqwzAMhu+DvYPRfXGawxijTi+j0GvpHsDYimMaW0Yy2fr2M4PBMnrbUb/Q94l/f/hMi1qR&#10;JVI2sOt6UJgd+ZiDgffL8ekFlFSbvV0oo4EbChzGx4f9GRdb25HMsYhqlCwG5lrLq9biZkxWOiqY&#10;22YiTra2kYMu1l1tQD30/bPm3wwYN0x18gb45AdQl1tp5j/sFB2T0FQ7R0nTNEV3j6o9feQzro1i&#10;OWA14Fm+Q8a1a8+Bvu/d/dMb2JY5uiPbhG/ktn4cqGU/er3pcvwCAAD//wMAUEsDBBQABgAIAAAA&#10;IQAer2cwngIAAJAFAAAOAAAAZHJzL2Uyb0RvYy54bWysVMFuGyEQvVfqPyDuzXpd202srCMrUapK&#10;URIlqXImLHiRgKGAvXb/pt/SH8vArtdWGvVQ9bILzMwb3mNmzi+2RpON8EGBrWh5MqJEWA61squK&#10;fn+6/nRKSYjM1kyDFRXdiUAvFh8/nLduLsbQgK6FJwhiw7x1FW1idPOiCLwRhoUTcMKiUYI3LOLW&#10;r4rasxbRjS7Go9GsaMHXzgMXIeDpVWeki4wvpeDxTsogItEVxbvF/PX5+5K+xeKczVeeuUbx/hrs&#10;H25hmLKYdIC6YpGRtVd/QBnFPQSQ8YSDKUBKxUXmgGzK0Rs2jw1zInNBcYIbZAr/D5bfbu49UXVF&#10;Z5RYZvCJHlC037/saq2BzJJArQtz9Ht0977fBVwmtlvpTfojD7LNou4GUcU2Eo6H5QifaTahhKNt&#10;Oh2PzrLqxSHa+RC/CjAkLSrqMX/Wkm1uQsSM6Lp3ScksXCut88NpS9qKfj7FHDkigFZ1sia/XEPi&#10;UnuyYfj6cVsmMgh25IU7bfEwUexI5VXcaZEgtH0QEtVBGuMuQarLAybjXNhYdqaG1aJLNUXKe5LD&#10;LXLqDJiQJV5ywO4B3sfu7tz7p1CRy3oI7pn/LXiIyJnBxiHYKAv+PWYaWfWZO/+9SJ00SaUXqHdY&#10;Ox66pgqOXyt8wBsW4j3z2EXYbzgZ4h1+pAZ8KOhXlDTgf753nvyxuNFKSYtdWdHwY828oER/s1j2&#10;Z+Vkkto4bybTL2Pc+GPLy7HFrs0l4NOXOIMcz8vkH/V+KT2YZxwgy5QVTcxyzF1RHv1+cxm7aYEj&#10;iIvlMrth6zoWb+yj4wk8qZoK9Gn7zLzrqzhi/d/CvoPZ/E0xd74p0sJyHUGqXOkHXXu9se1z4fQj&#10;Ks2V4332OgzSxSsAAAD//wMAUEsDBBQABgAIAAAAIQAjZAMb3wAAAAgBAAAPAAAAZHJzL2Rvd25y&#10;ZXYueG1sTI/BTsMwEETvSPyDtUjcqEPT0iTEqVAljj3QINSjGztxVHsdxU4b+HqWEz2tRjOafVNu&#10;Z2fZRY+h9yjgeZEA09h41WMn4LN+f8qAhShRSetRC/jWAbbV/V0pC+Wv+KEvh9gxKsFQSAEmxqHg&#10;PDRGOxkWftBIXutHJyPJseNqlFcqd5Yvk+SFO9kjfTBy0Dujm/NhcgKS7Ghsu9rbXb3/qY/nNv+a&#10;MBfi8WF+ewUW9Rz/w/CHT+hQEdPJT6gCswLSzWZFUQFLOuSv0zVtOwnI8hR4VfLbAdUvAAAA//8D&#10;AFBLAQItABQABgAIAAAAIQC2gziS/gAAAOEBAAATAAAAAAAAAAAAAAAAAAAAAABbQ29udGVudF9U&#10;eXBlc10ueG1sUEsBAi0AFAAGAAgAAAAhADj9If/WAAAAlAEAAAsAAAAAAAAAAAAAAAAALwEAAF9y&#10;ZWxzLy5yZWxzUEsBAi0AFAAGAAgAAAAhAB6vZzCeAgAAkAUAAA4AAAAAAAAAAAAAAAAALgIAAGRy&#10;cy9lMm9Eb2MueG1sUEsBAi0AFAAGAAgAAAAhACNkAxvfAAAACAEAAA8AAAAAAAAAAAAAAAAA+AQA&#10;AGRycy9kb3ducmV2LnhtbFBLBQYAAAAABAAEAPMAAAAEBgAAAAA=&#10;" filled="f" strokecolor="black [3213]" strokeweight="3pt"/>
+            </w:pict>
+          </mc:Fallback>
+        </mc:AlternateContent>
+      </w:r>
+    </w:p>
+    <w:p>
+      <w:pPr>
+        <w:jc w:val="both"/>
+      </w:pPr>
+    </w:p>
+    <w:p>
+      <w:pPr>
+        <w:jc w:val="both"/>
+      </w:pPr>
+    </w:p>
+    <w:p>
+      <w:pPr>
+        <w:jc w:val="both"/>
+      </w:pPr>
+    </w:p>
+    <w:p>
+      <w:pPr>
+        <w:jc w:val="both"/>
+      </w:pPr>
     </w:p>
     <w:p>
       <w:pPr>
@@ -114,15 +930,254 @@
           <w:ilvl w:val="0"/>
           <w:numId w:val="2"/>
         </w:numPr>
-      </w:pPr>
-      <w:r>
-        <w:t>Entidad agrega</w:t>
-      </w:r>
-      <w:r>
-        <w:t>da</w:t>
-      </w:r>
-      <w:r>
-        <w:t xml:space="preserve"> (cuando una relación se quiere unir con otra tabla)</w:t>
+        <w:jc w:val="both"/>
+        <w:rPr>
+          <w:sz w:val="28"/>
+          <w:szCs w:val="28"/>
+        </w:rPr>
+      </w:pPr>
+      <w:r>
+        <w:rPr>
+          <w:b/>
+          <w:bCs/>
+          <w:sz w:val="28"/>
+          <w:szCs w:val="28"/>
+          <w:u w:val="single"/>
+        </w:rPr>
+        <w:t xml:space="preserve">Entidad </w:t>
+      </w:r>
+      <w:r>
+        <w:rPr>
+          <w:b/>
+          <w:bCs/>
+          <w:sz w:val="28"/>
+          <w:szCs w:val="28"/>
+          <w:u w:val="single"/>
+        </w:rPr>
+        <w:t>débil</w:t>
+      </w:r>
+      <w:r>
+        <w:rPr>
+          <w:b/>
+          <w:bCs/>
+          <w:sz w:val="28"/>
+          <w:szCs w:val="28"/>
+          <w:u w:val="single"/>
+        </w:rPr>
+        <w:t>:</w:t>
+      </w:r>
+      <w:r>
+        <w:rPr>
+          <w:sz w:val="28"/>
+          <w:szCs w:val="28"/>
+        </w:rPr>
+        <w:t xml:space="preserve"> no tienen sentido si no se asocian a otra entidad (no tiene clave primaria)</w:t>
+      </w:r>
+    </w:p>
+    <w:p>
+      <w:pPr>
+        <w:jc w:val="both"/>
+      </w:pPr>
+      <w:r>
+        <w:rPr>
+          <w:noProof/>
+        </w:rPr>
+        <mc:AlternateContent>
+          <mc:Choice Requires="wps">
+            <w:drawing>
+              <wp:anchor distT="0" distB="0" distL="114300" distR="114300" simplePos="0" relativeHeight="251673600" behindDoc="0" locked="0" layoutInCell="1" allowOverlap="1" wp14:anchorId="0D601006" wp14:editId="55034F06">
+                <wp:simplePos x="0" y="0"/>
+                <wp:positionH relativeFrom="column">
+                  <wp:posOffset>2487197</wp:posOffset>
+                </wp:positionH>
+                <wp:positionV relativeFrom="paragraph">
+                  <wp:posOffset>88265</wp:posOffset>
+                </wp:positionV>
+                <wp:extent cx="870732" cy="422422"/>
+                <wp:effectExtent l="19050" t="19050" r="24765" b="15875"/>
+                <wp:wrapNone/>
+                <wp:docPr id="9" name="Rectángulo 9"/>
+                <wp:cNvGraphicFramePr/>
+                <a:graphic xmlns:a="http://schemas.openxmlformats.org/drawingml/2006/main">
+                  <a:graphicData uri="http://schemas.microsoft.com/office/word/2010/wordprocessingShape">
+                    <wps:wsp>
+                      <wps:cNvSpPr/>
+                      <wps:spPr>
+                        <a:xfrm>
+                          <a:off x="0" y="0"/>
+                          <a:ext cx="870732" cy="422422"/>
+                        </a:xfrm>
+                        <a:prstGeom prst="rect">
+                          <a:avLst/>
+                        </a:prstGeom>
+                        <a:noFill/>
+                        <a:ln w="38100">
+                          <a:solidFill>
+                            <a:schemeClr val="tx1"/>
+                          </a:solidFill>
+                        </a:ln>
+                      </wps:spPr>
+                      <wps:style>
+                        <a:lnRef idx="2">
+                          <a:schemeClr val="accent1">
+                            <a:shade val="50000"/>
+                          </a:schemeClr>
+                        </a:lnRef>
+                        <a:fillRef idx="1">
+                          <a:schemeClr val="accent1"/>
+                        </a:fillRef>
+                        <a:effectRef idx="0">
+                          <a:schemeClr val="accent1"/>
+                        </a:effectRef>
+                        <a:fontRef idx="minor">
+                          <a:schemeClr val="lt1"/>
+                        </a:fontRef>
+                      </wps:style>
+                      <wps:bodyPr rot="0" spcFirstLastPara="0" vertOverflow="overflow" horzOverflow="overflow" vert="horz" wrap="square" lIns="91440" tIns="45720" rIns="91440" bIns="45720" numCol="1" spcCol="0" rtlCol="0" fromWordArt="0" anchor="ctr" anchorCtr="0" forceAA="0" compatLnSpc="1">
+                        <a:prstTxWarp prst="textNoShape">
+                          <a:avLst/>
+                        </a:prstTxWarp>
+                        <a:noAutofit/>
+                      </wps:bodyPr>
+                    </wps:wsp>
+                  </a:graphicData>
+                </a:graphic>
+                <wp14:sizeRelH relativeFrom="margin">
+                  <wp14:pctWidth>0</wp14:pctWidth>
+                </wp14:sizeRelH>
+                <wp14:sizeRelV relativeFrom="margin">
+                  <wp14:pctHeight>0</wp14:pctHeight>
+                </wp14:sizeRelV>
+              </wp:anchor>
+            </w:drawing>
+          </mc:Choice>
+          <mc:Fallback>
+            <w:pict>
+              <v:rect w14:anchorId="32010293" id="Rectángulo 9" o:spid="_x0000_s1026" style="position:absolute;margin-left:195.85pt;margin-top:6.95pt;width:68.55pt;height:33.25pt;z-index:251673600;visibility:visible;mso-wrap-style:square;mso-width-percent:0;mso-height-percent:0;mso-wrap-distance-left:9pt;mso-wrap-distance-top:0;mso-wrap-distance-right:9pt;mso-wrap-distance-bottom:0;mso-position-horizontal:absolute;mso-position-horizontal-relative:text;mso-position-vertical:absolute;mso-position-vertical-relative:text;mso-width-percent:0;mso-height-percent:0;mso-width-relative:margin;mso-height-relative:margin;v-text-anchor:middle" o:gfxdata="UEsDBBQABgAIAAAAIQC2gziS/gAAAOEBAAATAAAAW0NvbnRlbnRfVHlwZXNdLnhtbJSRQU7DMBBF&#10;90jcwfIWJU67QAgl6YK0S0CoHGBkTxKLZGx5TGhvj5O2G0SRWNoz/78nu9wcxkFMGNg6quQqL6RA&#10;0s5Y6ir5vt9lD1JwBDIwOMJKHpHlpr69KfdHjyxSmriSfYz+USnWPY7AufNIadK6MEJMx9ApD/oD&#10;OlTrorhX2lFEilmcO2RdNtjC5xDF9pCuTyYBB5bi6bQ4syoJ3g9WQ0ymaiLzg5KdCXlKLjvcW893&#10;SUOqXwnz5DrgnHtJTxOsQfEKIT7DmDSUCaxw7Rqn8787ZsmRM9e2VmPeBN4uqYvTtW7jvijg9N/y&#10;JsXecLq0q+WD6m8AAAD//wMAUEsDBBQABgAIAAAAIQA4/SH/1gAAAJQBAAALAAAAX3JlbHMvLnJl&#10;bHOkkMFqwzAMhu+DvYPRfXGawxijTi+j0GvpHsDYimMaW0Yy2fr2M4PBMnrbUb/Q94l/f/hMi1qR&#10;JVI2sOt6UJgd+ZiDgffL8ekFlFSbvV0oo4EbChzGx4f9GRdb25HMsYhqlCwG5lrLq9biZkxWOiqY&#10;22YiTra2kYMu1l1tQD30/bPm3wwYN0x18gb45AdQl1tp5j/sFB2T0FQ7R0nTNEV3j6o9feQzro1i&#10;OWA14Fm+Q8a1a8+Bvu/d/dMb2JY5uiPbhG/ktn4cqGU/er3pcvwCAAD//wMAUEsDBBQABgAIAAAA&#10;IQD+NmuQoAIAAI8FAAAOAAAAZHJzL2Uyb0RvYy54bWysVFFP2zAQfp+0/2D5fSQNZUBEiioQ0yQE&#10;CJh4No7dRHJ8nu027f7Nfsv+2M52klYM7WFaVTln3913vs93d3G57RTZCOta0BWdHeWUCM2hbvWq&#10;ot+ebz6dUeI80zVToEVFd8LRy8XHDxe9KUUBDahaWIIg2pW9qWjjvSmzzPFGdMwdgREalRJsxzxu&#10;7SqrLesRvVNZkeefsx5sbSxw4RyeXiclXUR8KQX391I64YmqKN7Nx9XG9TWs2eKClSvLTNPy4Rrs&#10;H27RsVZj0AnqmnlG1rb9A6pruQUH0h9x6DKQsuUi5oDZzPI32Tw1zIiYC5LjzEST+3+w/G7zYElb&#10;V/ScEs06fKJHJO3XT71aKyDngaDeuBLtnsyDHXYOxZDtVtoufDEPso2k7iZSxdYTjodnp/npcUEJ&#10;R9W8KPAfMLO9s7HOfxHQkSBU1GL4SCXb3DqfTEeTEEvDTasUnrNSadJX9PhslufRw4Fq66ANylhC&#10;4kpZsmH4+H47G+IeWOEtlMbLhAxTTlHyOyUS/qOQSA5mUaQAoSz3mIxzof0sqRpWixTqJMffGGz0&#10;iCkrjYABWeIlJ+wBYLRMICN2ImCwD64iVvXkPGT+N+fJI0YG7SfnrtVg38tMYVZD5GQ/kpSoCSy9&#10;Qr3D0rGQesoZftPiA94y5x+YxSbCdsPB4O9xkQrwoWCQKGnA/njvPNhjbaOWkh6bsqLu+5pZQYn6&#10;qrHqz2fzeejiuJmfnBa4sYea10ONXndXgE8/wxFkeBSDvVejKC10Lzg/liEqqpjmGLui3Ntxc+XT&#10;sMAJxMVyGc2wcw3zt/rJ8AAeWA0F+rx9YdYMVeyx/O9gbGBWvinmZBs8NSzXHmQbK33P68A3dn0s&#10;nGFChbFyuI9W+zm6+A0AAP//AwBQSwMEFAAGAAgAAAAhAMsC94TeAAAACQEAAA8AAABkcnMvZG93&#10;bnJldi54bWxMj8tOwzAQRfdI/IM1SOyo3QeQhDgVqsSyCxqEunRjJ45qj6PYaQNfz7CC5ege3Tm3&#10;3M7esYsZYx9QwnIhgBlsgu6xk/BRvz1kwGJSqJULaCR8mQjb6vamVIUOV3w3l0PqGJVgLJQEm9JQ&#10;cB4ba7yKizAYpKwNo1eJzrHjelRXKveOr4R44l71SB+sGszOmuZ8mLwEkR2tazd7t6v33/Xx3Oaf&#10;E+ZS3t/Nry/AkpnTHwy/+qQOFTmdwoQ6MidhnS+fCaVgnQMj4HGV0ZaThExsgFcl/7+g+gEAAP//&#10;AwBQSwECLQAUAAYACAAAACEAtoM4kv4AAADhAQAAEwAAAAAAAAAAAAAAAAAAAAAAW0NvbnRlbnRf&#10;VHlwZXNdLnhtbFBLAQItABQABgAIAAAAIQA4/SH/1gAAAJQBAAALAAAAAAAAAAAAAAAAAC8BAABf&#10;cmVscy8ucmVsc1BLAQItABQABgAIAAAAIQD+NmuQoAIAAI8FAAAOAAAAAAAAAAAAAAAAAC4CAABk&#10;cnMvZTJvRG9jLnhtbFBLAQItABQABgAIAAAAIQDLAveE3gAAAAkBAAAPAAAAAAAAAAAAAAAAAPoE&#10;AABkcnMvZG93bnJldi54bWxQSwUGAAAAAAQABADzAAAABQYAAAAA&#10;" filled="f" strokecolor="black [3213]" strokeweight="3pt"/>
+            </w:pict>
+          </mc:Fallback>
+        </mc:AlternateContent>
+      </w:r>
+      <w:r>
+        <w:rPr>
+          <w:noProof/>
+        </w:rPr>
+        <mc:AlternateContent>
+          <mc:Choice Requires="wps">
+            <w:drawing>
+              <wp:anchor distT="0" distB="0" distL="114300" distR="114300" simplePos="0" relativeHeight="251671552" behindDoc="0" locked="0" layoutInCell="1" allowOverlap="1" wp14:anchorId="5391D761" wp14:editId="452F7FC6">
+                <wp:simplePos x="0" y="0"/>
+                <wp:positionH relativeFrom="column">
+                  <wp:posOffset>2420816</wp:posOffset>
+                </wp:positionH>
+                <wp:positionV relativeFrom="paragraph">
+                  <wp:posOffset>18415</wp:posOffset>
+                </wp:positionV>
+                <wp:extent cx="1000664" cy="552090"/>
+                <wp:effectExtent l="19050" t="19050" r="28575" b="19685"/>
+                <wp:wrapNone/>
+                <wp:docPr id="8" name="Rectángulo 8"/>
+                <wp:cNvGraphicFramePr/>
+                <a:graphic xmlns:a="http://schemas.openxmlformats.org/drawingml/2006/main">
+                  <a:graphicData uri="http://schemas.microsoft.com/office/word/2010/wordprocessingShape">
+                    <wps:wsp>
+                      <wps:cNvSpPr/>
+                      <wps:spPr>
+                        <a:xfrm>
+                          <a:off x="0" y="0"/>
+                          <a:ext cx="1000664" cy="552090"/>
+                        </a:xfrm>
+                        <a:prstGeom prst="rect">
+                          <a:avLst/>
+                        </a:prstGeom>
+                        <a:noFill/>
+                        <a:ln w="38100">
+                          <a:solidFill>
+                            <a:schemeClr val="tx1"/>
+                          </a:solidFill>
+                        </a:ln>
+                      </wps:spPr>
+                      <wps:style>
+                        <a:lnRef idx="2">
+                          <a:schemeClr val="accent1">
+                            <a:shade val="50000"/>
+                          </a:schemeClr>
+                        </a:lnRef>
+                        <a:fillRef idx="1">
+                          <a:schemeClr val="accent1"/>
+                        </a:fillRef>
+                        <a:effectRef idx="0">
+                          <a:schemeClr val="accent1"/>
+                        </a:effectRef>
+                        <a:fontRef idx="minor">
+                          <a:schemeClr val="lt1"/>
+                        </a:fontRef>
+                      </wps:style>
+                      <wps:bodyPr rot="0" spcFirstLastPara="0" vertOverflow="overflow" horzOverflow="overflow" vert="horz" wrap="square" lIns="91440" tIns="45720" rIns="91440" bIns="45720" numCol="1" spcCol="0" rtlCol="0" fromWordArt="0" anchor="ctr" anchorCtr="0" forceAA="0" compatLnSpc="1">
+                        <a:prstTxWarp prst="textNoShape">
+                          <a:avLst/>
+                        </a:prstTxWarp>
+                        <a:noAutofit/>
+                      </wps:bodyPr>
+                    </wps:wsp>
+                  </a:graphicData>
+                </a:graphic>
+              </wp:anchor>
+            </w:drawing>
+          </mc:Choice>
+          <mc:Fallback>
+            <w:pict>
+              <v:rect w14:anchorId="0ACCC171" id="Rectángulo 8" o:spid="_x0000_s1026" style="position:absolute;margin-left:190.6pt;margin-top:1.45pt;width:78.8pt;height:43.45pt;z-index:251671552;visibility:visible;mso-wrap-style:square;mso-wrap-distance-left:9pt;mso-wrap-distance-top:0;mso-wrap-distance-right:9pt;mso-wrap-distance-bottom:0;mso-position-horizontal:absolute;mso-position-horizontal-relative:text;mso-position-vertical:absolute;mso-position-vertical-relative:text;v-text-anchor:middle" o:gfxdata="UEsDBBQABgAIAAAAIQC2gziS/gAAAOEBAAATAAAAW0NvbnRlbnRfVHlwZXNdLnhtbJSRQU7DMBBF&#10;90jcwfIWJU67QAgl6YK0S0CoHGBkTxKLZGx5TGhvj5O2G0SRWNoz/78nu9wcxkFMGNg6quQqL6RA&#10;0s5Y6ir5vt9lD1JwBDIwOMJKHpHlpr69KfdHjyxSmriSfYz+USnWPY7AufNIadK6MEJMx9ApD/oD&#10;OlTrorhX2lFEilmcO2RdNtjC5xDF9pCuTyYBB5bi6bQ4syoJ3g9WQ0ymaiLzg5KdCXlKLjvcW893&#10;SUOqXwnz5DrgnHtJTxOsQfEKIT7DmDSUCaxw7Rqn8787ZsmRM9e2VmPeBN4uqYvTtW7jvijg9N/y&#10;JsXecLq0q+WD6m8AAAD//wMAUEsDBBQABgAIAAAAIQA4/SH/1gAAAJQBAAALAAAAX3JlbHMvLnJl&#10;bHOkkMFqwzAMhu+DvYPRfXGawxijTi+j0GvpHsDYimMaW0Yy2fr2M4PBMnrbUb/Q94l/f/hMi1qR&#10;JVI2sOt6UJgd+ZiDgffL8ekFlFSbvV0oo4EbChzGx4f9GRdb25HMsYhqlCwG5lrLq9biZkxWOiqY&#10;22YiTra2kYMu1l1tQD30/bPm3wwYN0x18gb45AdQl1tp5j/sFB2T0FQ7R0nTNEV3j6o9feQzro1i&#10;OWA14Fm+Q8a1a8+Bvu/d/dMb2JY5uiPbhG/ktn4cqGU/er3pcvwCAAD//wMAUEsDBBQABgAIAAAA&#10;IQBTRzuKnQIAAJAFAAAOAAAAZHJzL2Uyb0RvYy54bWysVM1u2zAMvg/YOwi6r46zpGuDOkXQosOA&#10;og3aDj2rshQLkERNUuJkb7Nn2YuVkh0n6Iodhl1sUSQ/ih9/Li63RpON8EGBrWh5MqJEWA61squK&#10;fn+6+XRGSYjM1kyDFRXdiUAv5x8/XLRuJsbQgK6FJwhiw6x1FW1idLOiCLwRhoUTcMKiUoI3LKLo&#10;V0XtWYvoRhfj0ei0aMHXzgMXIeDtdaek84wvpeDxXsogItEVxbfF/PX5+5K+xfyCzVaeuUbx/hns&#10;H15hmLIYdIC6ZpGRtVd/QBnFPQSQ8YSDKUBKxUXOAbMpR2+yeWyYEzkXJCe4gabw/2D53Wbpiaor&#10;ioWyzGCJHpC037/saq2BnCWCWhdmaPfolr6XAh5TtlvpTfpjHmSbSd0NpIptJBwvyxGW6XRCCUfd&#10;dDoenWfWi4O38yF+FWBIOlTUY/zMJdvchogR0XRvkoJZuFFa58JpS9qKfj7DGNkjgFZ10ia73EPi&#10;SnuyYVj9uC1TMgh2ZIWStniZUuySyqe40yJBaPsgJLKDaYy7AKkvD5iMc2Fj2akaVosu1BRT3ic5&#10;vCKHzoAJWeIjB+we4H3s7s29fXIVua0H5z7zvzkPHjky2Dg4G2XBv5eZxqz6yJ39nqSOmsTSC9Q7&#10;7B0P3VAFx28UFvCWhbhkHqcI5w03Q7zHj9SAhYL+REkD/ud798kemxu1lLQ4lRUNP9bMC0r0N4tt&#10;f15OJmmMszCZfhmj4I81L8cauzZXgKUvcQc5no/JPur9UXowz7hAFikqqpjlGLuiPPq9cBW7bYEr&#10;iIvFIpvh6DoWb+2j4wk8sZoa9Gn7zLzruzhi/9/BfoLZ7E0zd7bJ08JiHUGq3OkHXnu+cexz4/Qr&#10;Ku2VYzlbHRbp/BUAAP//AwBQSwMEFAAGAAgAAAAhAP7QNNHdAAAACAEAAA8AAABkcnMvZG93bnJl&#10;di54bWxMjzFPwzAUhHck/oP1kNio0xSQE/JSoUqMHWgQ6ujGThzVfo5ipw38eswE4+lOd99V28VZ&#10;dtFTGDwhrFcZME2tVwP1CB/N24MAFqIkJa0njfClA2zr25tKlspf6V1fDrFnqYRCKRFMjGPJeWiN&#10;djKs/KgpeZ2fnIxJTj1Xk7ymcmd5nmXP3MmB0oKRo94Z3Z4Ps0PIxNHY7nFvd83+uzmeu+JzpgLx&#10;/m55fQEW9RL/wvCLn9ChTkwnP5MKzCJsxDpPUYS8AJb8p41IV04IohDA64r/P1D/AAAA//8DAFBL&#10;AQItABQABgAIAAAAIQC2gziS/gAAAOEBAAATAAAAAAAAAAAAAAAAAAAAAABbQ29udGVudF9UeXBl&#10;c10ueG1sUEsBAi0AFAAGAAgAAAAhADj9If/WAAAAlAEAAAsAAAAAAAAAAAAAAAAALwEAAF9yZWxz&#10;Ly5yZWxzUEsBAi0AFAAGAAgAAAAhAFNHO4qdAgAAkAUAAA4AAAAAAAAAAAAAAAAALgIAAGRycy9l&#10;Mm9Eb2MueG1sUEsBAi0AFAAGAAgAAAAhAP7QNNHdAAAACAEAAA8AAAAAAAAAAAAAAAAA9wQAAGRy&#10;cy9kb3ducmV2LnhtbFBLBQYAAAAABAAEAPMAAAABBgAAAAA=&#10;" filled="f" strokecolor="black [3213]" strokeweight="3pt"/>
+            </w:pict>
+          </mc:Fallback>
+        </mc:AlternateContent>
+      </w:r>
+    </w:p>
+    <w:p>
+      <w:pPr>
+        <w:jc w:val="both"/>
+      </w:pPr>
+    </w:p>
+    <w:p>
+      <w:pPr>
+        <w:jc w:val="both"/>
+      </w:pPr>
+    </w:p>
+    <w:p>
+      <w:pPr>
+        <w:jc w:val="both"/>
+        <w:rPr>
+          <w:sz w:val="28"/>
+          <w:szCs w:val="28"/>
+          <w:u w:val="single" w:color="FF0000"/>
+        </w:rPr>
+      </w:pPr>
+      <w:r>
+        <w:rPr>
+          <w:sz w:val="28"/>
+          <w:szCs w:val="28"/>
+          <w:u w:val="single" w:color="FF0000"/>
+        </w:rPr>
+        <w:br w:type="page"/>
+      </w:r>
+    </w:p>
+    <w:p>
+      <w:pPr>
+        <w:jc w:val="both"/>
+        <w:rPr>
+          <w:sz w:val="36"/>
+          <w:szCs w:val="36"/>
+          <w:u w:val="single" w:color="FF0000"/>
+        </w:rPr>
+      </w:pPr>
+      <w:r>
+        <w:rPr>
+          <w:sz w:val="36"/>
+          <w:szCs w:val="36"/>
+          <w:u w:val="single" w:color="FF0000"/>
+        </w:rPr>
+        <w:lastRenderedPageBreak/>
+        <w:t>Atributos</w:t>
       </w:r>
     </w:p>
     <w:p>
@@ -132,30 +1187,131 @@
           <w:ilvl w:val="0"/>
           <w:numId w:val="2"/>
         </w:numPr>
-      </w:pPr>
-      <w:r>
-        <w:t xml:space="preserve">Entidad </w:t>
-      </w:r>
-      <w:r>
-        <w:t>débil</w:t>
-      </w:r>
-    </w:p>
-    <w:p>
-      <w:pPr>
-        <w:rPr>
-          <w:sz w:val="28"/>
-          <w:szCs w:val="28"/>
-          <w:u w:val="single" w:color="FF0000"/>
-        </w:rPr>
-      </w:pPr>
-      <w:r>
-        <w:rPr>
-          <w:sz w:val="28"/>
-          <w:szCs w:val="28"/>
-          <w:u w:val="single" w:color="FF0000"/>
-        </w:rPr>
-        <w:t>Atributos</w:t>
-      </w:r>
+        <w:jc w:val="both"/>
+        <w:rPr>
+          <w:sz w:val="28"/>
+          <w:szCs w:val="28"/>
+        </w:rPr>
+      </w:pPr>
+      <w:r>
+        <w:rPr>
+          <w:b/>
+          <w:bCs/>
+          <w:noProof/>
+          <w:sz w:val="28"/>
+          <w:szCs w:val="28"/>
+          <w:u w:val="single"/>
+        </w:rPr>
+        <mc:AlternateContent>
+          <mc:Choice Requires="wps">
+            <w:drawing>
+              <wp:anchor distT="0" distB="0" distL="114300" distR="114300" simplePos="0" relativeHeight="251675648" behindDoc="0" locked="0" layoutInCell="1" allowOverlap="1" wp14:anchorId="1C624A36" wp14:editId="2900C315">
+                <wp:simplePos x="0" y="0"/>
+                <wp:positionH relativeFrom="column">
+                  <wp:posOffset>2562225</wp:posOffset>
+                </wp:positionH>
+                <wp:positionV relativeFrom="paragraph">
+                  <wp:posOffset>319405</wp:posOffset>
+                </wp:positionV>
+                <wp:extent cx="713740" cy="456565"/>
+                <wp:effectExtent l="19050" t="19050" r="10160" b="19685"/>
+                <wp:wrapNone/>
+                <wp:docPr id="10" name="Elipse 10"/>
+                <wp:cNvGraphicFramePr/>
+                <a:graphic xmlns:a="http://schemas.openxmlformats.org/drawingml/2006/main">
+                  <a:graphicData uri="http://schemas.microsoft.com/office/word/2010/wordprocessingShape">
+                    <wps:wsp>
+                      <wps:cNvSpPr/>
+                      <wps:spPr>
+                        <a:xfrm>
+                          <a:off x="0" y="0"/>
+                          <a:ext cx="713740" cy="456565"/>
+                        </a:xfrm>
+                        <a:prstGeom prst="ellipse">
+                          <a:avLst/>
+                        </a:prstGeom>
+                        <a:noFill/>
+                        <a:ln w="38100">
+                          <a:solidFill>
+                            <a:schemeClr val="tx1"/>
+                          </a:solidFill>
+                        </a:ln>
+                      </wps:spPr>
+                      <wps:style>
+                        <a:lnRef idx="2">
+                          <a:schemeClr val="accent1">
+                            <a:shade val="50000"/>
+                          </a:schemeClr>
+                        </a:lnRef>
+                        <a:fillRef idx="1">
+                          <a:schemeClr val="accent1"/>
+                        </a:fillRef>
+                        <a:effectRef idx="0">
+                          <a:schemeClr val="accent1"/>
+                        </a:effectRef>
+                        <a:fontRef idx="minor">
+                          <a:schemeClr val="lt1"/>
+                        </a:fontRef>
+                      </wps:style>
+                      <wps:bodyPr rot="0" spcFirstLastPara="0" vertOverflow="overflow" horzOverflow="overflow" vert="horz" wrap="square" lIns="91440" tIns="45720" rIns="91440" bIns="45720" numCol="1" spcCol="0" rtlCol="0" fromWordArt="0" anchor="ctr" anchorCtr="0" forceAA="0" compatLnSpc="1">
+                        <a:prstTxWarp prst="textNoShape">
+                          <a:avLst/>
+                        </a:prstTxWarp>
+                        <a:noAutofit/>
+                      </wps:bodyPr>
+                    </wps:wsp>
+                  </a:graphicData>
+                </a:graphic>
+                <wp14:sizeRelH relativeFrom="margin">
+                  <wp14:pctWidth>0</wp14:pctWidth>
+                </wp14:sizeRelH>
+                <wp14:sizeRelV relativeFrom="margin">
+                  <wp14:pctHeight>0</wp14:pctHeight>
+                </wp14:sizeRelV>
+              </wp:anchor>
+            </w:drawing>
+          </mc:Choice>
+          <mc:Fallback>
+            <w:pict>
+              <v:oval w14:anchorId="2AC97BE9" id="Elipse 10" o:spid="_x0000_s1026" style="position:absolute;margin-left:201.75pt;margin-top:25.15pt;width:56.2pt;height:35.95pt;z-index:251675648;visibility:visible;mso-wrap-style:square;mso-width-percent:0;mso-height-percent:0;mso-wrap-distance-left:9pt;mso-wrap-distance-top:0;mso-wrap-distance-right:9pt;mso-wrap-distance-bottom:0;mso-position-horizontal:absolute;mso-position-horizontal-relative:text;mso-position-vertical:absolute;mso-position-vertical-relative:text;mso-width-percent:0;mso-height-percent:0;mso-width-relative:margin;mso-height-relative:margin;v-text-anchor:middle" o:gfxdata="UEsDBBQABgAIAAAAIQC2gziS/gAAAOEBAAATAAAAW0NvbnRlbnRfVHlwZXNdLnhtbJSRQU7DMBBF&#10;90jcwfIWJU67QAgl6YK0S0CoHGBkTxKLZGx5TGhvj5O2G0SRWNoz/78nu9wcxkFMGNg6quQqL6RA&#10;0s5Y6ir5vt9lD1JwBDIwOMJKHpHlpr69KfdHjyxSmriSfYz+USnWPY7AufNIadK6MEJMx9ApD/oD&#10;OlTrorhX2lFEilmcO2RdNtjC5xDF9pCuTyYBB5bi6bQ4syoJ3g9WQ0ymaiLzg5KdCXlKLjvcW893&#10;SUOqXwnz5DrgnHtJTxOsQfEKIT7DmDSUCaxw7Rqn8787ZsmRM9e2VmPeBN4uqYvTtW7jvijg9N/y&#10;JsXecLq0q+WD6m8AAAD//wMAUEsDBBQABgAIAAAAIQA4/SH/1gAAAJQBAAALAAAAX3JlbHMvLnJl&#10;bHOkkMFqwzAMhu+DvYPRfXGawxijTi+j0GvpHsDYimMaW0Yy2fr2M4PBMnrbUb/Q94l/f/hMi1qR&#10;JVI2sOt6UJgd+ZiDgffL8ekFlFSbvV0oo4EbChzGx4f9GRdb25HMsYhqlCwG5lrLq9biZkxWOiqY&#10;22YiTra2kYMu1l1tQD30/bPm3wwYN0x18gb45AdQl1tp5j/sFB2T0FQ7R0nTNEV3j6o9feQzro1i&#10;OWA14Fm+Q8a1a8+Bvu/d/dMb2JY5uiPbhG/ktn4cqGU/er3pcvwCAAD//wMAUEsDBBQABgAIAAAA&#10;IQA2FgGumAIAAI8FAAAOAAAAZHJzL2Uyb0RvYy54bWysVG1v2yAQ/j5p/wHxfbWdpi+z6lRRu06T&#10;qrZaO/UzxVAjYY4BiZP9+h1gJ1FX7cO0RMLA3T3HPfdycbnpNVkL5xWYhlZHJSXCcGiVeW3oj6eb&#10;T+eU+MBMyzQY0dCt8PRy8fHDxWBrMYMOdCscQRDj68E2tAvB1kXheSd65o/ACoNCCa5nAY/utWgd&#10;GxC918WsLE+LAVxrHXDhPd5eZyFdJHwpBQ/3UnoRiG4ovi2k1aX1Ja7F4oLVr47ZTvHxGewfXtEz&#10;ZdDpDuqaBUZWTv0B1SvuwIMMRxz6AqRUXKQYMJqqfBPNY8esSLEgOd7uaPL/D5bfrR8cUS3mDukx&#10;rMccfdHKekHwAtkZrK9R6dE+uPHkcRtD3UjXxy8GQTaJ0e2OUbEJhOPlWXV8NkdgjqL5ySn+I2ax&#10;N7bOh68CehI3DRU6+U5UsvWtD1l70oruDNworfGe1dqQoaHH51VZJgsPWrVRGoWphMSVdmTNMPlh&#10;U42uD7TwIdrge2KQOay0C1stMv53IZEcDGSWHcSy3GMyzoUJVRZ1rBXZ1UmJv8nZZJGi1gYBI7LE&#10;R+6wR4BJM4NM2JmAUT+ailTVO+Mx8r8Z7yySZzBhZ9wrA+69yDRGNXrO+hNJmZrI0gu0WywdB7mn&#10;vOU3CnN4y3x4YA6bCNOOgyHc4yI1YKJg3FHSgfv13n3Ux9pGKSUDNmVD/c8Vc4IS/c1g1X+u5rGa&#10;QjrMT85meHCHkpdDiVn1V4Cpr3AEWZ62UT/oaSsd9M84P5bRK4qY4ei7oTy46XAV8rDACcTFcpnU&#10;sHMtC7fm0fIIHlmNBfq0eWbOjoUcsAPuYGpgVr8p5qwbLQ0sVwGkSpW+53XkG7s+Fc44oeJYOTwn&#10;rf0cXfwGAAD//wMAUEsDBBQABgAIAAAAIQA0QEjT4AAAAAoBAAAPAAAAZHJzL2Rvd25yZXYueG1s&#10;TI/BTsMwEETvSPyDtUhcELWb1KgNcSpAIHqraCtx3cRuEhGvo9htzd9jTnBczdPM23Id7cDOZvK9&#10;IwXzmQBmqHG6p1bBYf92vwTmA5LGwZFR8G08rKvrqxIL7S70Yc670LJUQr5ABV0IY8G5bzpj0c/c&#10;aChlRzdZDOmcWq4nvKRyO/BMiAdusae00OFoXjrTfO1OVsHdhr/GY5/L+vD8OS1WGLfb96jU7U18&#10;egQWTAx/MPzqJ3WoklPtTqQ9GxQsRC4TqkCKHFgC5FyugNWJzLIMeFXy/y9UPwAAAP//AwBQSwEC&#10;LQAUAAYACAAAACEAtoM4kv4AAADhAQAAEwAAAAAAAAAAAAAAAAAAAAAAW0NvbnRlbnRfVHlwZXNd&#10;LnhtbFBLAQItABQABgAIAAAAIQA4/SH/1gAAAJQBAAALAAAAAAAAAAAAAAAAAC8BAABfcmVscy8u&#10;cmVsc1BLAQItABQABgAIAAAAIQA2FgGumAIAAI8FAAAOAAAAAAAAAAAAAAAAAC4CAABkcnMvZTJv&#10;RG9jLnhtbFBLAQItABQABgAIAAAAIQA0QEjT4AAAAAoBAAAPAAAAAAAAAAAAAAAAAPIEAABkcnMv&#10;ZG93bnJldi54bWxQSwUGAAAAAAQABADzAAAA/wUAAAAA&#10;" filled="f" strokecolor="black [3213]" strokeweight="3pt">
+                <v:stroke joinstyle="miter"/>
+              </v:oval>
+            </w:pict>
+          </mc:Fallback>
+        </mc:AlternateContent>
+      </w:r>
+      <w:r>
+        <w:rPr>
+          <w:b/>
+          <w:bCs/>
+          <w:sz w:val="28"/>
+          <w:szCs w:val="28"/>
+          <w:u w:val="single"/>
+        </w:rPr>
+        <w:t>Atributos:</w:t>
+      </w:r>
+      <w:r>
+        <w:rPr>
+          <w:sz w:val="28"/>
+          <w:szCs w:val="28"/>
+        </w:rPr>
+        <w:t xml:space="preserve"> características que definen una entidad</w:t>
+      </w:r>
+    </w:p>
+    <w:p>
+      <w:pPr>
+        <w:jc w:val="both"/>
+      </w:pPr>
+    </w:p>
+    <w:p>
+      <w:pPr>
+        <w:jc w:val="both"/>
+      </w:pPr>
+    </w:p>
+    <w:p>
+      <w:pPr>
+        <w:jc w:val="both"/>
+      </w:pPr>
     </w:p>
     <w:p>
       <w:pPr>
@@ -164,10 +1320,146 @@
           <w:ilvl w:val="0"/>
           <w:numId w:val="2"/>
         </w:numPr>
-      </w:pPr>
-      <w:r>
-        <w:t>Los atributos se representan con una elipse y se une a una entidad</w:t>
-      </w:r>
+        <w:jc w:val="both"/>
+        <w:rPr>
+          <w:sz w:val="28"/>
+          <w:szCs w:val="28"/>
+        </w:rPr>
+      </w:pPr>
+      <w:r>
+        <w:rPr>
+          <w:b/>
+          <w:bCs/>
+          <w:noProof/>
+          <w:sz w:val="28"/>
+          <w:szCs w:val="28"/>
+          <w:u w:val="single"/>
+        </w:rPr>
+        <mc:AlternateContent>
+          <mc:Choice Requires="wps">
+            <w:drawing>
+              <wp:anchor distT="0" distB="0" distL="114300" distR="114300" simplePos="0" relativeHeight="251677696" behindDoc="0" locked="0" layoutInCell="1" allowOverlap="1" wp14:anchorId="0820C5E7" wp14:editId="0A2B1218">
+                <wp:simplePos x="0" y="0"/>
+                <wp:positionH relativeFrom="column">
+                  <wp:posOffset>2571750</wp:posOffset>
+                </wp:positionH>
+                <wp:positionV relativeFrom="paragraph">
+                  <wp:posOffset>265430</wp:posOffset>
+                </wp:positionV>
+                <wp:extent cx="713740" cy="456565"/>
+                <wp:effectExtent l="19050" t="19050" r="10160" b="19685"/>
+                <wp:wrapNone/>
+                <wp:docPr id="11" name="Elipse 11"/>
+                <wp:cNvGraphicFramePr/>
+                <a:graphic xmlns:a="http://schemas.openxmlformats.org/drawingml/2006/main">
+                  <a:graphicData uri="http://schemas.microsoft.com/office/word/2010/wordprocessingShape">
+                    <wps:wsp>
+                      <wps:cNvSpPr/>
+                      <wps:spPr>
+                        <a:xfrm>
+                          <a:off x="0" y="0"/>
+                          <a:ext cx="713740" cy="456565"/>
+                        </a:xfrm>
+                        <a:prstGeom prst="ellipse">
+                          <a:avLst/>
+                        </a:prstGeom>
+                        <a:noFill/>
+                        <a:ln w="38100">
+                          <a:solidFill>
+                            <a:schemeClr val="tx1"/>
+                          </a:solidFill>
+                          <a:prstDash val="dash"/>
+                        </a:ln>
+                      </wps:spPr>
+                      <wps:style>
+                        <a:lnRef idx="2">
+                          <a:schemeClr val="accent1">
+                            <a:shade val="50000"/>
+                          </a:schemeClr>
+                        </a:lnRef>
+                        <a:fillRef idx="1">
+                          <a:schemeClr val="accent1"/>
+                        </a:fillRef>
+                        <a:effectRef idx="0">
+                          <a:schemeClr val="accent1"/>
+                        </a:effectRef>
+                        <a:fontRef idx="minor">
+                          <a:schemeClr val="lt1"/>
+                        </a:fontRef>
+                      </wps:style>
+                      <wps:bodyPr rot="0" spcFirstLastPara="0" vertOverflow="overflow" horzOverflow="overflow" vert="horz" wrap="square" lIns="91440" tIns="45720" rIns="91440" bIns="45720" numCol="1" spcCol="0" rtlCol="0" fromWordArt="0" anchor="ctr" anchorCtr="0" forceAA="0" compatLnSpc="1">
+                        <a:prstTxWarp prst="textNoShape">
+                          <a:avLst/>
+                        </a:prstTxWarp>
+                        <a:noAutofit/>
+                      </wps:bodyPr>
+                    </wps:wsp>
+                  </a:graphicData>
+                </a:graphic>
+                <wp14:sizeRelH relativeFrom="margin">
+                  <wp14:pctWidth>0</wp14:pctWidth>
+                </wp14:sizeRelH>
+                <wp14:sizeRelV relativeFrom="margin">
+                  <wp14:pctHeight>0</wp14:pctHeight>
+                </wp14:sizeRelV>
+              </wp:anchor>
+            </w:drawing>
+          </mc:Choice>
+          <mc:Fallback>
+            <w:pict>
+              <v:oval w14:anchorId="3356031F" id="Elipse 11" o:spid="_x0000_s1026" style="position:absolute;margin-left:202.5pt;margin-top:20.9pt;width:56.2pt;height:35.95pt;z-index:251677696;visibility:visible;mso-wrap-style:square;mso-width-percent:0;mso-height-percent:0;mso-wrap-distance-left:9pt;mso-wrap-distance-top:0;mso-wrap-distance-right:9pt;mso-wrap-distance-bottom:0;mso-position-horizontal:absolute;mso-position-horizontal-relative:text;mso-position-vertical:absolute;mso-position-vertical-relative:text;mso-width-percent:0;mso-height-percent:0;mso-width-relative:margin;mso-height-relative:margin;v-text-anchor:middle" o:gfxdata="UEsDBBQABgAIAAAAIQC2gziS/gAAAOEBAAATAAAAW0NvbnRlbnRfVHlwZXNdLnhtbJSRQU7DMBBF&#10;90jcwfIWJU67QAgl6YK0S0CoHGBkTxKLZGx5TGhvj5O2G0SRWNoz/78nu9wcxkFMGNg6quQqL6RA&#10;0s5Y6ir5vt9lD1JwBDIwOMJKHpHlpr69KfdHjyxSmriSfYz+USnWPY7AufNIadK6MEJMx9ApD/oD&#10;OlTrorhX2lFEilmcO2RdNtjC5xDF9pCuTyYBB5bi6bQ4syoJ3g9WQ0ymaiLzg5KdCXlKLjvcW893&#10;SUOqXwnz5DrgnHtJTxOsQfEKIT7DmDSUCaxw7Rqn8787ZsmRM9e2VmPeBN4uqYvTtW7jvijg9N/y&#10;JsXecLq0q+WD6m8AAAD//wMAUEsDBBQABgAIAAAAIQA4/SH/1gAAAJQBAAALAAAAX3JlbHMvLnJl&#10;bHOkkMFqwzAMhu+DvYPRfXGawxijTi+j0GvpHsDYimMaW0Yy2fr2M4PBMnrbUb/Q94l/f/hMi1qR&#10;JVI2sOt6UJgd+ZiDgffL8ekFlFSbvV0oo4EbChzGx4f9GRdb25HMsYhqlCwG5lrLq9biZkxWOiqY&#10;22YiTra2kYMu1l1tQD30/bPm3wwYN0x18gb45AdQl1tp5j/sFB2T0FQ7R0nTNEV3j6o9feQzro1i&#10;OWA14Fm+Q8a1a8+Bvu/d/dMb2JY5uiPbhG/ktn4cqGU/er3pcvwCAAD//wMAUEsDBBQABgAIAAAA&#10;IQDJO0TwoAIAAKcFAAAOAAAAZHJzL2Uyb0RvYy54bWysVN9P2zAQfp+0/8Hy+0hSyo9FpKiCMU1C&#10;gICJZ+PYxJLj82y3affX72ynKWNoD9NaybF9d9/dfb67s/NNr8laOK/ANLQ6KCkRhkOrzEtDvz9e&#10;fTqlxAdmWqbBiIZuhafni48fzgZbixl0oFvhCIIYXw+2oV0Iti4KzzvRM38AVhgUSnA9C3h0L0Xr&#10;2IDovS5mZXlcDOBa64AL7/H2MgvpIuFLKXi4ldKLQHRDMbaQVpfW57gWizNWvzhmO8XHMNg/RNEz&#10;ZdDpBHXJAiMrp/6A6hV34EGGAw59AVIqLlIOmE1VvsnmoWNWpFyQHG8nmvz/g+U36ztHVItvV1Fi&#10;WI9v9EUr6wXBC2RnsL5GpQd758aTx21MdSNdH7+YBNkkRrcTo2ITCMfLk+rwZI68cxTNj47xHzGL&#10;vbF1PnwV0JO4aajQyXeikq2vfcjaO63ozsCV0hrvWa0NGRp6eFqVZbLwoFUbpVGYSkhcaEfWDB8/&#10;bFI66Po3rYh8yXyXlVrcjQFqg3HG5HO6aRe2WmS/90IiaZjgLDuO5br3xTgXJlRZ1LFWZPSjEn8j&#10;/BRdYkMbBIzIEoOfsEeA97EzMaN+NBWp2ifjkZG/GU8WyTOYMBn3yoB7LzONWY2es/6OpExNZOkZ&#10;2i2WlIPca97yK4UkXzMf7pjD5sJywIERbnGRGvABYdxR0oH7+d591MeaRyklAzZrQ/2PFXOCEv3N&#10;YDd8ruaxykI6zI9OZnhwryXPryVm1V8AlgQWPEaXtlE/6N1WOuifcK4so1cUMcPRd0N5cLvDRchD&#10;BCcTF8tlUsOOtixcmwfLI3hkNZbX4+aJOTsWeMDOuIFdY7P6TZFn3WhpYLkKIFXqgD2vI984DVLh&#10;jJMrjpvX56S1n6+LXwAAAP//AwBQSwMEFAAGAAgAAAAhAI+xJfvdAAAACgEAAA8AAABkcnMvZG93&#10;bnJldi54bWxMj8FOg0AQhu8mfYfNNPFmF7RIgyyNMfVspD3obWGnQGBnCbul9O0dT3qbyXz55/vz&#10;/WIHMePkO0cK4k0EAql2pqNGwen4/rAD4YMmowdHqOCGHvbF6i7XmXFX+sS5DI3gEPKZVtCGMGZS&#10;+rpFq/3GjUh8O7vJ6sDr1Egz6SuH20E+RtGztLoj/tDqEd9arPvyYhWkH+VuPBzonODJ9vPXreq7&#10;70mp+/Xy+gIi4BL+YPjVZ3Uo2KlyFzJeDAq2UcJdAg8xV2AgidMtiIrJ+CkFWeTyf4XiBwAA//8D&#10;AFBLAQItABQABgAIAAAAIQC2gziS/gAAAOEBAAATAAAAAAAAAAAAAAAAAAAAAABbQ29udGVudF9U&#10;eXBlc10ueG1sUEsBAi0AFAAGAAgAAAAhADj9If/WAAAAlAEAAAsAAAAAAAAAAAAAAAAALwEAAF9y&#10;ZWxzLy5yZWxzUEsBAi0AFAAGAAgAAAAhAMk7RPCgAgAApwUAAA4AAAAAAAAAAAAAAAAALgIAAGRy&#10;cy9lMm9Eb2MueG1sUEsBAi0AFAAGAAgAAAAhAI+xJfvdAAAACgEAAA8AAAAAAAAAAAAAAAAA+gQA&#10;AGRycy9kb3ducmV2LnhtbFBLBQYAAAAABAAEAPMAAAAEBgAAAAA=&#10;" filled="f" strokecolor="black [3213]" strokeweight="3pt">
+                <v:stroke dashstyle="dash" joinstyle="miter"/>
+              </v:oval>
+            </w:pict>
+          </mc:Fallback>
+        </mc:AlternateContent>
+      </w:r>
+      <w:r>
+        <w:rPr>
+          <w:b/>
+          <w:bCs/>
+          <w:sz w:val="28"/>
+          <w:szCs w:val="28"/>
+          <w:u w:val="single"/>
+        </w:rPr>
+        <w:t>Atributos derivados</w:t>
+      </w:r>
+      <w:r>
+        <w:rPr>
+          <w:b/>
+          <w:bCs/>
+          <w:sz w:val="28"/>
+          <w:szCs w:val="28"/>
+          <w:u w:val="single"/>
+        </w:rPr>
+        <w:t xml:space="preserve">: </w:t>
+      </w:r>
+      <w:r>
+        <w:rPr>
+          <w:sz w:val="28"/>
+          <w:szCs w:val="28"/>
+        </w:rPr>
+        <w:t>se pueden calcular</w:t>
+      </w:r>
+    </w:p>
+    <w:p>
+      <w:pPr>
+        <w:jc w:val="both"/>
+      </w:pPr>
+    </w:p>
+    <w:p>
+      <w:pPr>
+        <w:jc w:val="both"/>
+      </w:pPr>
+    </w:p>
+    <w:p>
+      <w:pPr>
+        <w:jc w:val="both"/>
+        <w:rPr>
+          <w:sz w:val="28"/>
+          <w:szCs w:val="28"/>
+        </w:rPr>
+      </w:pPr>
     </w:p>
     <w:p>
       <w:pPr>
@@ -176,10 +1468,225 @@
           <w:ilvl w:val="0"/>
           <w:numId w:val="2"/>
         </w:numPr>
-      </w:pPr>
-      <w:r>
-        <w:t>Atributos derivados</w:t>
-      </w:r>
+        <w:jc w:val="both"/>
+        <w:rPr>
+          <w:sz w:val="28"/>
+          <w:szCs w:val="28"/>
+        </w:rPr>
+      </w:pPr>
+      <w:r>
+        <w:rPr>
+          <w:b/>
+          <w:bCs/>
+          <w:noProof/>
+          <w:sz w:val="28"/>
+          <w:szCs w:val="28"/>
+          <w:u w:val="single"/>
+        </w:rPr>
+        <mc:AlternateContent>
+          <mc:Choice Requires="wps">
+            <w:drawing>
+              <wp:anchor distT="0" distB="0" distL="114300" distR="114300" simplePos="0" relativeHeight="251679744" behindDoc="0" locked="0" layoutInCell="1" allowOverlap="1" wp14:anchorId="7232A56D" wp14:editId="11944A0A">
+                <wp:simplePos x="0" y="0"/>
+                <wp:positionH relativeFrom="column">
+                  <wp:posOffset>2606675</wp:posOffset>
+                </wp:positionH>
+                <wp:positionV relativeFrom="paragraph">
+                  <wp:posOffset>310515</wp:posOffset>
+                </wp:positionV>
+                <wp:extent cx="713740" cy="456565"/>
+                <wp:effectExtent l="19050" t="19050" r="10160" b="19685"/>
+                <wp:wrapNone/>
+                <wp:docPr id="12" name="Elipse 12"/>
+                <wp:cNvGraphicFramePr/>
+                <a:graphic xmlns:a="http://schemas.openxmlformats.org/drawingml/2006/main">
+                  <a:graphicData uri="http://schemas.microsoft.com/office/word/2010/wordprocessingShape">
+                    <wps:wsp>
+                      <wps:cNvSpPr/>
+                      <wps:spPr>
+                        <a:xfrm>
+                          <a:off x="0" y="0"/>
+                          <a:ext cx="713740" cy="456565"/>
+                        </a:xfrm>
+                        <a:prstGeom prst="ellipse">
+                          <a:avLst/>
+                        </a:prstGeom>
+                        <a:noFill/>
+                        <a:ln w="38100">
+                          <a:solidFill>
+                            <a:schemeClr val="tx1"/>
+                          </a:solidFill>
+                        </a:ln>
+                      </wps:spPr>
+                      <wps:style>
+                        <a:lnRef idx="2">
+                          <a:schemeClr val="accent1">
+                            <a:shade val="50000"/>
+                          </a:schemeClr>
+                        </a:lnRef>
+                        <a:fillRef idx="1">
+                          <a:schemeClr val="accent1"/>
+                        </a:fillRef>
+                        <a:effectRef idx="0">
+                          <a:schemeClr val="accent1"/>
+                        </a:effectRef>
+                        <a:fontRef idx="minor">
+                          <a:schemeClr val="lt1"/>
+                        </a:fontRef>
+                      </wps:style>
+                      <wps:bodyPr rot="0" spcFirstLastPara="0" vertOverflow="overflow" horzOverflow="overflow" vert="horz" wrap="square" lIns="91440" tIns="45720" rIns="91440" bIns="45720" numCol="1" spcCol="0" rtlCol="0" fromWordArt="0" anchor="ctr" anchorCtr="0" forceAA="0" compatLnSpc="1">
+                        <a:prstTxWarp prst="textNoShape">
+                          <a:avLst/>
+                        </a:prstTxWarp>
+                        <a:noAutofit/>
+                      </wps:bodyPr>
+                    </wps:wsp>
+                  </a:graphicData>
+                </a:graphic>
+                <wp14:sizeRelH relativeFrom="margin">
+                  <wp14:pctWidth>0</wp14:pctWidth>
+                </wp14:sizeRelH>
+                <wp14:sizeRelV relativeFrom="margin">
+                  <wp14:pctHeight>0</wp14:pctHeight>
+                </wp14:sizeRelV>
+              </wp:anchor>
+            </w:drawing>
+          </mc:Choice>
+          <mc:Fallback>
+            <w:pict>
+              <v:oval w14:anchorId="33A803F1" id="Elipse 12" o:spid="_x0000_s1026" style="position:absolute;margin-left:205.25pt;margin-top:24.45pt;width:56.2pt;height:35.95pt;z-index:251679744;visibility:visible;mso-wrap-style:square;mso-width-percent:0;mso-height-percent:0;mso-wrap-distance-left:9pt;mso-wrap-distance-top:0;mso-wrap-distance-right:9pt;mso-wrap-distance-bottom:0;mso-position-horizontal:absolute;mso-position-horizontal-relative:text;mso-position-vertical:absolute;mso-position-vertical-relative:text;mso-width-percent:0;mso-height-percent:0;mso-width-relative:margin;mso-height-relative:margin;v-text-anchor:middle" o:gfxdata="UEsDBBQABgAIAAAAIQC2gziS/gAAAOEBAAATAAAAW0NvbnRlbnRfVHlwZXNdLnhtbJSRQU7DMBBF&#10;90jcwfIWJU67QAgl6YK0S0CoHGBkTxKLZGx5TGhvj5O2G0SRWNoz/78nu9wcxkFMGNg6quQqL6RA&#10;0s5Y6ir5vt9lD1JwBDIwOMJKHpHlpr69KfdHjyxSmriSfYz+USnWPY7AufNIadK6MEJMx9ApD/oD&#10;OlTrorhX2lFEilmcO2RdNtjC5xDF9pCuTyYBB5bi6bQ4syoJ3g9WQ0ymaiLzg5KdCXlKLjvcW893&#10;SUOqXwnz5DrgnHtJTxOsQfEKIT7DmDSUCaxw7Rqn8787ZsmRM9e2VmPeBN4uqYvTtW7jvijg9N/y&#10;JsXecLq0q+WD6m8AAAD//wMAUEsDBBQABgAIAAAAIQA4/SH/1gAAAJQBAAALAAAAX3JlbHMvLnJl&#10;bHOkkMFqwzAMhu+DvYPRfXGawxijTi+j0GvpHsDYimMaW0Yy2fr2M4PBMnrbUb/Q94l/f/hMi1qR&#10;JVI2sOt6UJgd+ZiDgffL8ekFlFSbvV0oo4EbChzGx4f9GRdb25HMsYhqlCwG5lrLq9biZkxWOiqY&#10;22YiTra2kYMu1l1tQD30/bPm3wwYN0x18gb45AdQl1tp5j/sFB2T0FQ7R0nTNEV3j6o9feQzro1i&#10;OWA14Fm+Q8a1a8+Bvu/d/dMb2JY5uiPbhG/ktn4cqGU/er3pcvwCAAD//wMAUEsDBBQABgAIAAAA&#10;IQBBf3ibmQIAAI8FAAAOAAAAZHJzL2Uyb0RvYy54bWysVG1v2yAQ/j5p/wHxfbWdpi+z6lRRu06T&#10;qrZaO/UzxVAjYY4BiZP9+h1gJ1FX7cO0RMLA3T3HPfdycbnpNVkL5xWYhlZHJSXCcGiVeW3oj6eb&#10;T+eU+MBMyzQY0dCt8PRy8fHDxWBrMYMOdCscQRDj68E2tAvB1kXheSd65o/ACoNCCa5nAY/utWgd&#10;GxC918WsLE+LAVxrHXDhPd5eZyFdJHwpBQ/3UnoRiG4ovi2k1aX1Ja7F4oLVr47ZTvHxGewfXtEz&#10;ZdDpDuqaBUZWTv0B1SvuwIMMRxz6AqRUXKQYMJqqfBPNY8esSLEgOd7uaPL/D5bfrR8cUS3mbkaJ&#10;YT3m6ItW1guCF8jOYH2NSo/2wY0nj9sY6ka6Pn4xCLJJjG53jIpNIBwvz6rjsznyzlE0PznFf8Qs&#10;9sbW+fBVQE/ipqFCJ9+JSra+9SFrT1rRnYEbpTXes1obMjT0+Lwqy2ThQas2SqMwlZC40o6sGSY/&#10;bKrR9YEWPkQbfE8MMoeVdmGrRcb/LiSSg4HMsoNYlntMxrkwocqijrUiuzop8Tc5myxS1NogYESW&#10;+Mgd9ggwaWaQCTsTMOpHU5Gqemc8Rv43451F8gwm7Ix7ZcC9F5nGqEbPWX8iKVMTWXqBdoul4yD3&#10;lLf8RmEOb5kPD8xhE2HacTCEe1ykBkwUjDtKOnC/3ruP+ljbKKVkwKZsqP+5Yk5Qor8ZrPrP1TxW&#10;U0iH+cnZDA/uUPJyKDGr/gow9RWOIMvTNuoHPW2lg/4Z58cyekURMxx9N5QHNx2uQh4WOIG4WC6T&#10;GnauZeHWPFoewSOrsUCfNs/M2bGQA3bAHUwNzOo3xZx1o6WB5SqAVKnS97yOfGPXp8IZJ1QcK4fn&#10;pLWfo4vfAAAA//8DAFBLAwQUAAYACAAAACEAh9KoxN8AAAAKAQAADwAAAGRycy9kb3ducmV2Lnht&#10;bEyPwU7DMAyG70i8Q2QkLoglKyvqStMJEIjdJrZJu7pN1lY0SZVkW3h7zAluv+VPvz9Xq2RGdtY+&#10;DM5KmM8EMG1bpwbbSdjv3u8LYCGiVTg6qyV86wCr+vqqwlK5i/3U523sGJXYUKKEPsap5Dy0vTYY&#10;Zm7SlnZH5w1GGn3HlccLlZuRZ0I8coODpQs9Tvq11+3X9mQk3K35WzoOD3mzfzn4xRLTZvORpLy9&#10;Sc9PwKJO8Q+GX31Sh5qcGneyKrBRwmIuckIpFEtgBORZRqEhMhMF8Lri/1+ofwAAAP//AwBQSwEC&#10;LQAUAAYACAAAACEAtoM4kv4AAADhAQAAEwAAAAAAAAAAAAAAAAAAAAAAW0NvbnRlbnRfVHlwZXNd&#10;LnhtbFBLAQItABQABgAIAAAAIQA4/SH/1gAAAJQBAAALAAAAAAAAAAAAAAAAAC8BAABfcmVscy8u&#10;cmVsc1BLAQItABQABgAIAAAAIQBBf3ibmQIAAI8FAAAOAAAAAAAAAAAAAAAAAC4CAABkcnMvZTJv&#10;RG9jLnhtbFBLAQItABQABgAIAAAAIQCH0qjE3wAAAAoBAAAPAAAAAAAAAAAAAAAAAPMEAABkcnMv&#10;ZG93bnJldi54bWxQSwUGAAAAAAQABADzAAAA/wUAAAAA&#10;" filled="f" strokecolor="black [3213]" strokeweight="3pt">
+                <v:stroke joinstyle="miter"/>
+              </v:oval>
+            </w:pict>
+          </mc:Fallback>
+        </mc:AlternateContent>
+      </w:r>
+      <w:r>
+        <w:rPr>
+          <w:b/>
+          <w:bCs/>
+          <w:sz w:val="28"/>
+          <w:szCs w:val="28"/>
+          <w:u w:val="single"/>
+        </w:rPr>
+        <w:t>Atributos multivalor</w:t>
+      </w:r>
+      <w:r>
+        <w:rPr>
+          <w:b/>
+          <w:bCs/>
+          <w:sz w:val="28"/>
+          <w:szCs w:val="28"/>
+          <w:u w:val="single"/>
+        </w:rPr>
+        <w:t>:</w:t>
+      </w:r>
+      <w:r>
+        <w:rPr>
+          <w:sz w:val="28"/>
+          <w:szCs w:val="28"/>
+        </w:rPr>
+        <w:t xml:space="preserve"> puede tener varios valores</w:t>
+      </w:r>
+    </w:p>
+    <w:p>
+      <w:pPr>
+        <w:jc w:val="both"/>
+      </w:pPr>
+      <w:r>
+        <w:rPr>
+          <w:noProof/>
+          <w:sz w:val="28"/>
+          <w:szCs w:val="28"/>
+        </w:rPr>
+        <mc:AlternateContent>
+          <mc:Choice Requires="wps">
+            <w:drawing>
+              <wp:anchor distT="0" distB="0" distL="114300" distR="114300" simplePos="0" relativeHeight="251681792" behindDoc="0" locked="0" layoutInCell="1" allowOverlap="1" wp14:anchorId="18179969" wp14:editId="3CD20EE1">
+                <wp:simplePos x="0" y="0"/>
+                <wp:positionH relativeFrom="column">
+                  <wp:posOffset>2686685</wp:posOffset>
+                </wp:positionH>
+                <wp:positionV relativeFrom="paragraph">
+                  <wp:posOffset>33655</wp:posOffset>
+                </wp:positionV>
+                <wp:extent cx="552450" cy="332105"/>
+                <wp:effectExtent l="19050" t="19050" r="19050" b="10795"/>
+                <wp:wrapNone/>
+                <wp:docPr id="13" name="Elipse 13"/>
+                <wp:cNvGraphicFramePr/>
+                <a:graphic xmlns:a="http://schemas.openxmlformats.org/drawingml/2006/main">
+                  <a:graphicData uri="http://schemas.microsoft.com/office/word/2010/wordprocessingShape">
+                    <wps:wsp>
+                      <wps:cNvSpPr/>
+                      <wps:spPr>
+                        <a:xfrm>
+                          <a:off x="0" y="0"/>
+                          <a:ext cx="552450" cy="332105"/>
+                        </a:xfrm>
+                        <a:prstGeom prst="ellipse">
+                          <a:avLst/>
+                        </a:prstGeom>
+                        <a:noFill/>
+                        <a:ln w="38100">
+                          <a:solidFill>
+                            <a:schemeClr val="tx1"/>
+                          </a:solidFill>
+                        </a:ln>
+                      </wps:spPr>
+                      <wps:style>
+                        <a:lnRef idx="2">
+                          <a:schemeClr val="accent1">
+                            <a:shade val="50000"/>
+                          </a:schemeClr>
+                        </a:lnRef>
+                        <a:fillRef idx="1">
+                          <a:schemeClr val="accent1"/>
+                        </a:fillRef>
+                        <a:effectRef idx="0">
+                          <a:schemeClr val="accent1"/>
+                        </a:effectRef>
+                        <a:fontRef idx="minor">
+                          <a:schemeClr val="lt1"/>
+                        </a:fontRef>
+                      </wps:style>
+                      <wps:bodyPr rot="0" spcFirstLastPara="0" vertOverflow="overflow" horzOverflow="overflow" vert="horz" wrap="square" lIns="91440" tIns="45720" rIns="91440" bIns="45720" numCol="1" spcCol="0" rtlCol="0" fromWordArt="0" anchor="ctr" anchorCtr="0" forceAA="0" compatLnSpc="1">
+                        <a:prstTxWarp prst="textNoShape">
+                          <a:avLst/>
+                        </a:prstTxWarp>
+                        <a:noAutofit/>
+                      </wps:bodyPr>
+                    </wps:wsp>
+                  </a:graphicData>
+                </a:graphic>
+                <wp14:sizeRelH relativeFrom="margin">
+                  <wp14:pctWidth>0</wp14:pctWidth>
+                </wp14:sizeRelH>
+                <wp14:sizeRelV relativeFrom="margin">
+                  <wp14:pctHeight>0</wp14:pctHeight>
+                </wp14:sizeRelV>
+              </wp:anchor>
+            </w:drawing>
+          </mc:Choice>
+          <mc:Fallback>
+            <w:pict>
+              <v:oval w14:anchorId="666D0DEB" id="Elipse 13" o:spid="_x0000_s1026" style="position:absolute;margin-left:211.55pt;margin-top:2.65pt;width:43.5pt;height:26.15pt;z-index:251681792;visibility:visible;mso-wrap-style:square;mso-width-percent:0;mso-height-percent:0;mso-wrap-distance-left:9pt;mso-wrap-distance-top:0;mso-wrap-distance-right:9pt;mso-wrap-distance-bottom:0;mso-position-horizontal:absolute;mso-position-horizontal-relative:text;mso-position-vertical:absolute;mso-position-vertical-relative:text;mso-width-percent:0;mso-height-percent:0;mso-width-relative:margin;mso-height-relative:margin;v-text-anchor:middle" o:gfxdata="UEsDBBQABgAIAAAAIQC2gziS/gAAAOEBAAATAAAAW0NvbnRlbnRfVHlwZXNdLnhtbJSRQU7DMBBF&#10;90jcwfIWJU67QAgl6YK0S0CoHGBkTxKLZGx5TGhvj5O2G0SRWNoz/78nu9wcxkFMGNg6quQqL6RA&#10;0s5Y6ir5vt9lD1JwBDIwOMJKHpHlpr69KfdHjyxSmriSfYz+USnWPY7AufNIadK6MEJMx9ApD/oD&#10;OlTrorhX2lFEilmcO2RdNtjC5xDF9pCuTyYBB5bi6bQ4syoJ3g9WQ0ymaiLzg5KdCXlKLjvcW893&#10;SUOqXwnz5DrgnHtJTxOsQfEKIT7DmDSUCaxw7Rqn8787ZsmRM9e2VmPeBN4uqYvTtW7jvijg9N/y&#10;JsXecLq0q+WD6m8AAAD//wMAUEsDBBQABgAIAAAAIQA4/SH/1gAAAJQBAAALAAAAX3JlbHMvLnJl&#10;bHOkkMFqwzAMhu+DvYPRfXGawxijTi+j0GvpHsDYimMaW0Yy2fr2M4PBMnrbUb/Q94l/f/hMi1qR&#10;JVI2sOt6UJgd+ZiDgffL8ekFlFSbvV0oo4EbChzGx4f9GRdb25HMsYhqlCwG5lrLq9biZkxWOiqY&#10;22YiTra2kYMu1l1tQD30/bPm3wwYN0x18gb45AdQl1tp5j/sFB2T0FQ7R0nTNEV3j6o9feQzro1i&#10;OWA14Fm+Q8a1a8+Bvu/d/dMb2JY5uiPbhG/ktn4cqGU/er3pcvwCAAD//wMAUEsDBBQABgAIAAAA&#10;IQAxnPPNmAIAAI8FAAAOAAAAZHJzL2Uyb0RvYy54bWysVEtv3CAQvlfqf0DcG9ub3Ta14o1WSVNV&#10;ipKoSZUzwRAjYYYC++qv7wC2d5VGPVT1AQMz8w3zzeP8YtdrshHOKzANrU5KSoTh0Crz0tAfj9cf&#10;zijxgZmWaTCioXvh6cXy/bvzra3FDDrQrXAEQYyvt7ahXQi2LgrPO9EzfwJWGBRKcD0LeHQvRevY&#10;FtF7XczK8mOxBddaB1x4j7dXWUiXCV9KwcOdlF4EohuKbwtpdWl9jmuxPGf1i2O2U3x4BvuHV/RM&#10;GXQ6QV2xwMjaqT+gesUdeJDhhENfgJSKixQDRlOVr6J56JgVKRYkx9uJJv//YPnt5t4R1WLuTikx&#10;rMccfdHKekHwAtnZWl+j0oO9d8PJ4zaGupOuj38MguwSo/uJUbELhOPlYjGbL5B3jqLT01lVLiJm&#10;cTC2zoevAnoSNw0VOvlOVLLNjQ9Ze9SK7gxcK63xntXakC3inlVlmSw8aNVGaRSmEhKX2pENw+SH&#10;XTW4PtLCh2iD74lB5rDSLuy1yPjfhURyMJBZdhDL8oDJOBcmVFnUsVZkV4sSv9HZaJGi1gYBI7LE&#10;R07YA8ComUFG7EzAoB9NRarqyXiI/G/Gk0XyDCZMxr0y4N6KTGNUg+esP5KUqYksPUO7x9JxkHvK&#10;W36tMIc3zId75rCJMO04GMIdLlIDJgqGHSUduF9v3Ud9rG2UUrLFpmyo/7lmTlCivxms+s/VfB67&#10;OB3mi08zPLhjyfOxxKz7S8DUVziCLE/bqB/0uJUO+iecH6voFUXMcPTdUB7ceLgMeVjgBOJitUpq&#10;2LmWhRvzYHkEj6zGAn3cPTFnh0IO2AG3MDYwq18Vc9aNlgZW6wBSpUo/8DrwjV2fCmeYUHGsHJ+T&#10;1mGOLn8DAAD//wMAUEsDBBQABgAIAAAAIQB8O1Mw3gAAAAgBAAAPAAAAZHJzL2Rvd25yZXYueG1s&#10;TI/BTsMwEETvSPyDtUhcEHXSNC2EOBUgENwqSqVenXibRMTrKHZb8/csJ7jtaEazb8p1tIM44eR7&#10;RwrSWQICqXGmp1bB7vP19g6ED5qMHhyhgm/0sK4uL0pdGHemDzxtQyu4hHyhFXQhjIWUvunQaj9z&#10;IxJ7BzdZHVhOrTSTPnO5HeQ8SZbS6p74Q6dHfO6w+doerYKbd/kSD32W17un/bS413GzeYtKXV/F&#10;xwcQAWP4C8MvPqNDxUy1O5LxYlCwmGcpRxXkGQj28zRhXfOxWoKsSvl/QPUDAAD//wMAUEsBAi0A&#10;FAAGAAgAAAAhALaDOJL+AAAA4QEAABMAAAAAAAAAAAAAAAAAAAAAAFtDb250ZW50X1R5cGVzXS54&#10;bWxQSwECLQAUAAYACAAAACEAOP0h/9YAAACUAQAACwAAAAAAAAAAAAAAAAAvAQAAX3JlbHMvLnJl&#10;bHNQSwECLQAUAAYACAAAACEAMZzzzZgCAACPBQAADgAAAAAAAAAAAAAAAAAuAgAAZHJzL2Uyb0Rv&#10;Yy54bWxQSwECLQAUAAYACAAAACEAfDtTMN4AAAAIAQAADwAAAAAAAAAAAAAAAADyBAAAZHJzL2Rv&#10;d25yZXYueG1sUEsFBgAAAAAEAAQA8wAAAP0FAAAAAA==&#10;" filled="f" strokecolor="black [3213]" strokeweight="3pt">
+                <v:stroke joinstyle="miter"/>
+              </v:oval>
+            </w:pict>
+          </mc:Fallback>
+        </mc:AlternateContent>
+      </w:r>
+    </w:p>
+    <w:p>
+      <w:pPr>
+        <w:jc w:val="both"/>
+      </w:pPr>
+    </w:p>
+    <w:p>
+      <w:pPr>
+        <w:jc w:val="both"/>
+      </w:pPr>
     </w:p>
     <w:p>
       <w:pPr>
@@ -188,10 +1695,438 @@
           <w:ilvl w:val="0"/>
           <w:numId w:val="2"/>
         </w:numPr>
-      </w:pPr>
-      <w:r>
-        <w:t>Atributos multivalor</w:t>
-      </w:r>
+        <w:jc w:val="both"/>
+        <w:rPr>
+          <w:b/>
+          <w:bCs/>
+          <w:sz w:val="28"/>
+          <w:szCs w:val="28"/>
+          <w:u w:val="single"/>
+        </w:rPr>
+      </w:pPr>
+      <w:r>
+        <w:rPr>
+          <w:b/>
+          <w:bCs/>
+          <w:noProof/>
+          <w:sz w:val="28"/>
+          <w:szCs w:val="28"/>
+          <w:u w:val="single"/>
+        </w:rPr>
+        <mc:AlternateContent>
+          <mc:Choice Requires="wps">
+            <w:drawing>
+              <wp:anchor distT="0" distB="0" distL="114300" distR="114300" simplePos="0" relativeHeight="251685888" behindDoc="0" locked="0" layoutInCell="1" allowOverlap="1" wp14:anchorId="4A287669" wp14:editId="7BF0F357">
+                <wp:simplePos x="0" y="0"/>
+                <wp:positionH relativeFrom="column">
+                  <wp:posOffset>2606675</wp:posOffset>
+                </wp:positionH>
+                <wp:positionV relativeFrom="paragraph">
+                  <wp:posOffset>67198</wp:posOffset>
+                </wp:positionV>
+                <wp:extent cx="713740" cy="456565"/>
+                <wp:effectExtent l="19050" t="19050" r="10160" b="19685"/>
+                <wp:wrapNone/>
+                <wp:docPr id="15" name="Elipse 15"/>
+                <wp:cNvGraphicFramePr/>
+                <a:graphic xmlns:a="http://schemas.openxmlformats.org/drawingml/2006/main">
+                  <a:graphicData uri="http://schemas.microsoft.com/office/word/2010/wordprocessingShape">
+                    <wps:wsp>
+                      <wps:cNvSpPr/>
+                      <wps:spPr>
+                        <a:xfrm>
+                          <a:off x="0" y="0"/>
+                          <a:ext cx="713740" cy="456565"/>
+                        </a:xfrm>
+                        <a:prstGeom prst="ellipse">
+                          <a:avLst/>
+                        </a:prstGeom>
+                        <a:noFill/>
+                        <a:ln w="38100">
+                          <a:solidFill>
+                            <a:schemeClr val="tx1"/>
+                          </a:solidFill>
+                        </a:ln>
+                      </wps:spPr>
+                      <wps:style>
+                        <a:lnRef idx="2">
+                          <a:schemeClr val="accent1">
+                            <a:shade val="50000"/>
+                          </a:schemeClr>
+                        </a:lnRef>
+                        <a:fillRef idx="1">
+                          <a:schemeClr val="accent1"/>
+                        </a:fillRef>
+                        <a:effectRef idx="0">
+                          <a:schemeClr val="accent1"/>
+                        </a:effectRef>
+                        <a:fontRef idx="minor">
+                          <a:schemeClr val="lt1"/>
+                        </a:fontRef>
+                      </wps:style>
+                      <wps:bodyPr rot="0" spcFirstLastPara="0" vertOverflow="overflow" horzOverflow="overflow" vert="horz" wrap="square" lIns="91440" tIns="45720" rIns="91440" bIns="45720" numCol="1" spcCol="0" rtlCol="0" fromWordArt="0" anchor="ctr" anchorCtr="0" forceAA="0" compatLnSpc="1">
+                        <a:prstTxWarp prst="textNoShape">
+                          <a:avLst/>
+                        </a:prstTxWarp>
+                        <a:noAutofit/>
+                      </wps:bodyPr>
+                    </wps:wsp>
+                  </a:graphicData>
+                </a:graphic>
+                <wp14:sizeRelH relativeFrom="margin">
+                  <wp14:pctWidth>0</wp14:pctWidth>
+                </wp14:sizeRelH>
+                <wp14:sizeRelV relativeFrom="margin">
+                  <wp14:pctHeight>0</wp14:pctHeight>
+                </wp14:sizeRelV>
+              </wp:anchor>
+            </w:drawing>
+          </mc:Choice>
+          <mc:Fallback>
+            <w:pict>
+              <v:oval w14:anchorId="5A145EED" id="Elipse 15" o:spid="_x0000_s1026" style="position:absolute;margin-left:205.25pt;margin-top:5.3pt;width:56.2pt;height:35.95pt;z-index:251685888;visibility:visible;mso-wrap-style:square;mso-width-percent:0;mso-height-percent:0;mso-wrap-distance-left:9pt;mso-wrap-distance-top:0;mso-wrap-distance-right:9pt;mso-wrap-distance-bottom:0;mso-position-horizontal:absolute;mso-position-horizontal-relative:text;mso-position-vertical:absolute;mso-position-vertical-relative:text;mso-width-percent:0;mso-height-percent:0;mso-width-relative:margin;mso-height-relative:margin;v-text-anchor:middle" o:gfxdata="UEsDBBQABgAIAAAAIQC2gziS/gAAAOEBAAATAAAAW0NvbnRlbnRfVHlwZXNdLnhtbJSRQU7DMBBF&#10;90jcwfIWJU67QAgl6YK0S0CoHGBkTxKLZGx5TGhvj5O2G0SRWNoz/78nu9wcxkFMGNg6quQqL6RA&#10;0s5Y6ir5vt9lD1JwBDIwOMJKHpHlpr69KfdHjyxSmriSfYz+USnWPY7AufNIadK6MEJMx9ApD/oD&#10;OlTrorhX2lFEilmcO2RdNtjC5xDF9pCuTyYBB5bi6bQ4syoJ3g9WQ0ymaiLzg5KdCXlKLjvcW893&#10;SUOqXwnz5DrgnHtJTxOsQfEKIT7DmDSUCaxw7Rqn8787ZsmRM9e2VmPeBN4uqYvTtW7jvijg9N/y&#10;JsXecLq0q+WD6m8AAAD//wMAUEsDBBQABgAIAAAAIQA4/SH/1gAAAJQBAAALAAAAX3JlbHMvLnJl&#10;bHOkkMFqwzAMhu+DvYPRfXGawxijTi+j0GvpHsDYimMaW0Yy2fr2M4PBMnrbUb/Q94l/f/hMi1qR&#10;JVI2sOt6UJgd+ZiDgffL8ekFlFSbvV0oo4EbChzGx4f9GRdb25HMsYhqlCwG5lrLq9biZkxWOiqY&#10;22YiTra2kYMu1l1tQD30/bPm3wwYN0x18gb45AdQl1tp5j/sFB2T0FQ7R0nTNEV3j6o9feQzro1i&#10;OWA14Fm+Q8a1a8+Bvu/d/dMb2JY5uiPbhG/ktn4cqGU/er3pcvwCAAD//wMAUEsDBBQABgAIAAAA&#10;IQBD8/czmQIAAI8FAAAOAAAAZHJzL2Uyb0RvYy54bWysVN9P2zAQfp+0/8Hy+0hSWmARKapgTJMQ&#10;VIOJZ+PYJJLj82y3affX72wnacXQHqa1kmP77r7zfffj8mrXKbIV1rWgK1qc5JQIzaFu9WtFfzzd&#10;frqgxHmma6ZAi4ruhaNXy48fLntTihk0oGphCYJoV/amoo33pswyxxvRMXcCRmgUSrAd83i0r1lt&#10;WY/oncpmeX6W9WBrY4EL5/D2JgnpMuJLKbh/kNIJT1RF8W0+rjauL2HNlpesfLXMNC0fnsH+4RUd&#10;azU6naBumGdkY9s/oLqWW3Ag/QmHLgMpWy5iDBhNkb+J5rFhRsRYkBxnJprc/4Pl99u1JW2NuVtQ&#10;olmHOfqiWuMEwQtkpzeuRKVHs7bDyeE2hLqTtgtfDILsIqP7iVGx84Tj5Xlxej5H3jmK5osz/AfM&#10;7GBsrPNfBXQkbCoqVPQdqWTbO+eT9qgV3Gm4bZXCe1YqTfqKnl4UeR4tHKi2DtIgjCUkrpUlW4bJ&#10;97ticH2khQ9RGt8TgkxhxZ3fK5HwvwuJ5GAgs+QglOUBk3EutC+SqGG1SK4WOf5GZ6NFjFppBAzI&#10;Eh85YQ8Ao2YCGbETAYN+MBWxqifjIfK/GU8W0TNoPxl3rQb7XmQKoxo8J/2RpERNYOkF6j2WjoXU&#10;U87w2xZzeMecXzOLTYRpx8HgH3CRCjBRMOwoacD+eu8+6GNto5SSHpuyou7nhllBifqmseo/F/NQ&#10;TT4e5ovzGR7sseTlWKI33TVg6gscQYbHbdD3atxKC90zzo9V8Ioipjn6rij3djxc+zQscAJxsVpF&#10;Nexcw/ydfjQ8gAdWQ4E+7Z6ZNUMhe+yAexgbmJVvijnpBksNq40H2cZKP/A68I1dHwtnmFBhrByf&#10;o9Zhji5/AwAA//8DAFBLAwQUAAYACAAAACEA4FxQlN8AAAAJAQAADwAAAGRycy9kb3ducmV2Lnht&#10;bEyPwU7DMBBE70j8g7VIXBC1G5qqDXEqQCC4VZRKXJ14m0TE6yh2W/P3LCc4ruZp5m25SW4QJ5xC&#10;70nDfKZAIDXe9tRq2H+83K5AhGjImsETavjGAJvq8qI0hfVnesfTLraCSygURkMX41hIGZoOnQkz&#10;PyJxdvCTM5HPqZV2Mmcud4PMlFpKZ3rihc6M+NRh87U7Og03b/I5Hfq7vN4/fk6LtUnb7WvS+voq&#10;PdyDiJjiHwy/+qwOFTvV/kg2iEHDYq5yRjlQSxAM5Fm2BlFrWGU5yKqU/z+ofgAAAP//AwBQSwEC&#10;LQAUAAYACAAAACEAtoM4kv4AAADhAQAAEwAAAAAAAAAAAAAAAAAAAAAAW0NvbnRlbnRfVHlwZXNd&#10;LnhtbFBLAQItABQABgAIAAAAIQA4/SH/1gAAAJQBAAALAAAAAAAAAAAAAAAAAC8BAABfcmVscy8u&#10;cmVsc1BLAQItABQABgAIAAAAIQBD8/czmQIAAI8FAAAOAAAAAAAAAAAAAAAAAC4CAABkcnMvZTJv&#10;RG9jLnhtbFBLAQItABQABgAIAAAAIQDgXFCU3wAAAAkBAAAPAAAAAAAAAAAAAAAAAPMEAABkcnMv&#10;ZG93bnJldi54bWxQSwUGAAAAAAQABADzAAAA/wUAAAAA&#10;" filled="f" strokecolor="black [3213]" strokeweight="3pt">
+                <v:stroke joinstyle="miter"/>
+              </v:oval>
+            </w:pict>
+          </mc:Fallback>
+        </mc:AlternateContent>
+      </w:r>
+      <w:r>
+        <w:rPr>
+          <w:b/>
+          <w:bCs/>
+          <w:sz w:val="28"/>
+          <w:szCs w:val="28"/>
+          <w:u w:val="single"/>
+        </w:rPr>
+        <w:t>Atributos compuestos</w:t>
+      </w:r>
+    </w:p>
+    <w:p>
+      <w:pPr>
+        <w:jc w:val="both"/>
+      </w:pPr>
+      <w:r>
+        <w:rPr>
+          <w:noProof/>
+        </w:rPr>
+        <mc:AlternateContent>
+          <mc:Choice Requires="wps">
+            <w:drawing>
+              <wp:anchor distT="0" distB="0" distL="114300" distR="114300" simplePos="0" relativeHeight="251688960" behindDoc="0" locked="0" layoutInCell="1" allowOverlap="1" wp14:anchorId="2561ADA6" wp14:editId="41BC31C8">
+                <wp:simplePos x="0" y="0"/>
+                <wp:positionH relativeFrom="column">
+                  <wp:posOffset>2104390</wp:posOffset>
+                </wp:positionH>
+                <wp:positionV relativeFrom="paragraph">
+                  <wp:posOffset>38623</wp:posOffset>
+                </wp:positionV>
+                <wp:extent cx="499110" cy="227965"/>
+                <wp:effectExtent l="19050" t="19050" r="34290" b="19685"/>
+                <wp:wrapNone/>
+                <wp:docPr id="17" name="Conector recto 17"/>
+                <wp:cNvGraphicFramePr/>
+                <a:graphic xmlns:a="http://schemas.openxmlformats.org/drawingml/2006/main">
+                  <a:graphicData uri="http://schemas.microsoft.com/office/word/2010/wordprocessingShape">
+                    <wps:wsp>
+                      <wps:cNvCnPr/>
+                      <wps:spPr>
+                        <a:xfrm flipV="1">
+                          <a:off x="0" y="0"/>
+                          <a:ext cx="499110" cy="227965"/>
+                        </a:xfrm>
+                        <a:prstGeom prst="line">
+                          <a:avLst/>
+                        </a:prstGeom>
+                        <a:ln w="38100">
+                          <a:solidFill>
+                            <a:schemeClr val="tx1"/>
+                          </a:solidFill>
+                        </a:ln>
+                      </wps:spPr>
+                      <wps:style>
+                        <a:lnRef idx="1">
+                          <a:schemeClr val="accent1"/>
+                        </a:lnRef>
+                        <a:fillRef idx="0">
+                          <a:schemeClr val="accent1"/>
+                        </a:fillRef>
+                        <a:effectRef idx="0">
+                          <a:schemeClr val="accent1"/>
+                        </a:effectRef>
+                        <a:fontRef idx="minor">
+                          <a:schemeClr val="tx1"/>
+                        </a:fontRef>
+                      </wps:style>
+                      <wps:bodyPr/>
+                    </wps:wsp>
+                  </a:graphicData>
+                </a:graphic>
+              </wp:anchor>
+            </w:drawing>
+          </mc:Choice>
+          <mc:Fallback>
+            <w:pict>
+              <v:line w14:anchorId="197F0E3D" id="Conector recto 17" o:spid="_x0000_s1026" style="position:absolute;flip:y;z-index:251688960;visibility:visible;mso-wrap-style:square;mso-wrap-distance-left:9pt;mso-wrap-distance-top:0;mso-wrap-distance-right:9pt;mso-wrap-distance-bottom:0;mso-position-horizontal:absolute;mso-position-horizontal-relative:text;mso-position-vertical:absolute;mso-position-vertical-relative:text" from="165.7pt,3.05pt" to="205pt,21pt" o:gfxdata="UEsDBBQABgAIAAAAIQC2gziS/gAAAOEBAAATAAAAW0NvbnRlbnRfVHlwZXNdLnhtbJSRQU7DMBBF&#10;90jcwfIWJU67QAgl6YK0S0CoHGBkTxKLZGx5TGhvj5O2G0SRWNoz/78nu9wcxkFMGNg6quQqL6RA&#10;0s5Y6ir5vt9lD1JwBDIwOMJKHpHlpr69KfdHjyxSmriSfYz+USnWPY7AufNIadK6MEJMx9ApD/oD&#10;OlTrorhX2lFEilmcO2RdNtjC5xDF9pCuTyYBB5bi6bQ4syoJ3g9WQ0ymaiLzg5KdCXlKLjvcW893&#10;SUOqXwnz5DrgnHtJTxOsQfEKIT7DmDSUCaxw7Rqn8787ZsmRM9e2VmPeBN4uqYvTtW7jvijg9N/y&#10;JsXecLq0q+WD6m8AAAD//wMAUEsDBBQABgAIAAAAIQA4/SH/1gAAAJQBAAALAAAAX3JlbHMvLnJl&#10;bHOkkMFqwzAMhu+DvYPRfXGawxijTi+j0GvpHsDYimMaW0Yy2fr2M4PBMnrbUb/Q94l/f/hMi1qR&#10;JVI2sOt6UJgd+ZiDgffL8ekFlFSbvV0oo4EbChzGx4f9GRdb25HMsYhqlCwG5lrLq9biZkxWOiqY&#10;22YiTra2kYMu1l1tQD30/bPm3wwYN0x18gb45AdQl1tp5j/sFB2T0FQ7R0nTNEV3j6o9feQzro1i&#10;OWA14Fm+Q8a1a8+Bvu/d/dMb2JY5uiPbhG/ktn4cqGU/er3pcvwCAAD//wMAUEsDBBQABgAIAAAA&#10;IQA5Etad4wEAABkEAAAOAAAAZHJzL2Uyb0RvYy54bWysU01v2zAMvQ/YfxB0X2xnW9sYcXpI0V2G&#10;rVi33VWZSgToC5QWJ/9+lOw4bXfasIu+SD7yPVLr26M17AAYtXcdbxY1Z+Ck77XbdfzH9/t3N5zF&#10;JFwvjHfQ8RNEfrt5+2Y9hBaWfu9ND8gIxMV2CB3fpxTaqopyD1bEhQ/gyKg8WpHoiruqRzEQujXV&#10;sq6vqsFjH9BLiJFe70Yj3xR8pUCmr0pFSMx0nGpLZcWyPuW12qxFu0MR9lpOZYh/qMIK7SjpDHUn&#10;kmC/UP8BZbVEH71KC+lt5ZXSEgoHYtPUr9g87kWAwoXEiWGWKf4/WPnl8IBM99S7a86csNSjLXVK&#10;Jo8M88bIQCoNIbbkvHUPON1ieMBM+ajQMmV0+EkgRQSixY5F49OsMRwTk/T4YbVqGuqEJNNyeb26&#10;+pjRqxEmwwWM6RN4y/Kh40a7LIFoxeFzTKPr2SU/G8eGjr+/aeq6uEVvdH+vjcnGMkawNcgOggYg&#10;HZsp2TMvSm0cVZAJjpTKKZ0MjPjfQJFAVPpI7hWmkBJcOuMaR945TFEFc+BUWZ7pSzEvAyf/HApl&#10;bP8meI4omb1Lc7DVzuOoy8vsFynU6H9WYOSdJXjy/ak0u0hD81faNP2VPODP7yX88qM3vwEAAP//&#10;AwBQSwMEFAAGAAgAAAAhANJwHAvfAAAACAEAAA8AAABkcnMvZG93bnJldi54bWxMj8FOwzAQRO9I&#10;/IO1SNyonbaqaIhT0VLghKCl6tmNt0lEvI5stw1/z3KC245mNPumWAyuE2cMsfWkIRspEEiVty3V&#10;Gnafz3f3IGIyZE3nCTV8Y4RFeX1VmNz6C23wvE214BKKudHQpNTnUsaqQWfiyPdI7B19cCaxDLW0&#10;wVy43HVyrNRMOtMSf2hMj6sGq6/tyWl4dXG53ler3fty33681Mf5+im8aX17Mzw+gEg4pL8w/OIz&#10;OpTMdPAnslF0GiaTbMpRDbMMBPvTTPG2Ax9jBbIs5P8B5Q8AAAD//wMAUEsBAi0AFAAGAAgAAAAh&#10;ALaDOJL+AAAA4QEAABMAAAAAAAAAAAAAAAAAAAAAAFtDb250ZW50X1R5cGVzXS54bWxQSwECLQAU&#10;AAYACAAAACEAOP0h/9YAAACUAQAACwAAAAAAAAAAAAAAAAAvAQAAX3JlbHMvLnJlbHNQSwECLQAU&#10;AAYACAAAACEAORLWneMBAAAZBAAADgAAAAAAAAAAAAAAAAAuAgAAZHJzL2Uyb0RvYy54bWxQSwEC&#10;LQAUAAYACAAAACEA0nAcC98AAAAIAQAADwAAAAAAAAAAAAAAAAA9BAAAZHJzL2Rvd25yZXYueG1s&#10;UEsFBgAAAAAEAAQA8wAAAEkFAAAAAA==&#10;" strokecolor="black [3213]" strokeweight="3pt">
+                <v:stroke joinstyle="miter"/>
+              </v:line>
+            </w:pict>
+          </mc:Fallback>
+        </mc:AlternateContent>
+      </w:r>
+      <w:r>
+        <w:rPr>
+          <w:noProof/>
+        </w:rPr>
+        <mc:AlternateContent>
+          <mc:Choice Requires="wps">
+            <w:drawing>
+              <wp:anchor distT="0" distB="0" distL="114300" distR="114300" simplePos="0" relativeHeight="251683840" behindDoc="0" locked="0" layoutInCell="1" allowOverlap="1" wp14:anchorId="5F0ABDEB" wp14:editId="5D9D2979">
+                <wp:simplePos x="0" y="0"/>
+                <wp:positionH relativeFrom="column">
+                  <wp:posOffset>1388745</wp:posOffset>
+                </wp:positionH>
+                <wp:positionV relativeFrom="paragraph">
+                  <wp:posOffset>117363</wp:posOffset>
+                </wp:positionV>
+                <wp:extent cx="713740" cy="456565"/>
+                <wp:effectExtent l="19050" t="19050" r="10160" b="19685"/>
+                <wp:wrapNone/>
+                <wp:docPr id="14" name="Elipse 14"/>
+                <wp:cNvGraphicFramePr/>
+                <a:graphic xmlns:a="http://schemas.openxmlformats.org/drawingml/2006/main">
+                  <a:graphicData uri="http://schemas.microsoft.com/office/word/2010/wordprocessingShape">
+                    <wps:wsp>
+                      <wps:cNvSpPr/>
+                      <wps:spPr>
+                        <a:xfrm>
+                          <a:off x="0" y="0"/>
+                          <a:ext cx="713740" cy="456565"/>
+                        </a:xfrm>
+                        <a:prstGeom prst="ellipse">
+                          <a:avLst/>
+                        </a:prstGeom>
+                        <a:noFill/>
+                        <a:ln w="38100">
+                          <a:solidFill>
+                            <a:schemeClr val="tx1"/>
+                          </a:solidFill>
+                        </a:ln>
+                      </wps:spPr>
+                      <wps:style>
+                        <a:lnRef idx="2">
+                          <a:schemeClr val="accent1">
+                            <a:shade val="50000"/>
+                          </a:schemeClr>
+                        </a:lnRef>
+                        <a:fillRef idx="1">
+                          <a:schemeClr val="accent1"/>
+                        </a:fillRef>
+                        <a:effectRef idx="0">
+                          <a:schemeClr val="accent1"/>
+                        </a:effectRef>
+                        <a:fontRef idx="minor">
+                          <a:schemeClr val="lt1"/>
+                        </a:fontRef>
+                      </wps:style>
+                      <wps:bodyPr rot="0" spcFirstLastPara="0" vertOverflow="overflow" horzOverflow="overflow" vert="horz" wrap="square" lIns="91440" tIns="45720" rIns="91440" bIns="45720" numCol="1" spcCol="0" rtlCol="0" fromWordArt="0" anchor="ctr" anchorCtr="0" forceAA="0" compatLnSpc="1">
+                        <a:prstTxWarp prst="textNoShape">
+                          <a:avLst/>
+                        </a:prstTxWarp>
+                        <a:noAutofit/>
+                      </wps:bodyPr>
+                    </wps:wsp>
+                  </a:graphicData>
+                </a:graphic>
+                <wp14:sizeRelH relativeFrom="margin">
+                  <wp14:pctWidth>0</wp14:pctWidth>
+                </wp14:sizeRelH>
+                <wp14:sizeRelV relativeFrom="margin">
+                  <wp14:pctHeight>0</wp14:pctHeight>
+                </wp14:sizeRelV>
+              </wp:anchor>
+            </w:drawing>
+          </mc:Choice>
+          <mc:Fallback>
+            <w:pict>
+              <v:oval w14:anchorId="39FD3B78" id="Elipse 14" o:spid="_x0000_s1026" style="position:absolute;margin-left:109.35pt;margin-top:9.25pt;width:56.2pt;height:35.95pt;z-index:251683840;visibility:visible;mso-wrap-style:square;mso-width-percent:0;mso-height-percent:0;mso-wrap-distance-left:9pt;mso-wrap-distance-top:0;mso-wrap-distance-right:9pt;mso-wrap-distance-bottom:0;mso-position-horizontal:absolute;mso-position-horizontal-relative:text;mso-position-vertical:absolute;mso-position-vertical-relative:text;mso-width-percent:0;mso-height-percent:0;mso-width-relative:margin;mso-height-relative:margin;v-text-anchor:middle" o:gfxdata="UEsDBBQABgAIAAAAIQC2gziS/gAAAOEBAAATAAAAW0NvbnRlbnRfVHlwZXNdLnhtbJSRQU7DMBBF&#10;90jcwfIWJU67QAgl6YK0S0CoHGBkTxKLZGx5TGhvj5O2G0SRWNoz/78nu9wcxkFMGNg6quQqL6RA&#10;0s5Y6ir5vt9lD1JwBDIwOMJKHpHlpr69KfdHjyxSmriSfYz+USnWPY7AufNIadK6MEJMx9ApD/oD&#10;OlTrorhX2lFEilmcO2RdNtjC5xDF9pCuTyYBB5bi6bQ4syoJ3g9WQ0ymaiLzg5KdCXlKLjvcW893&#10;SUOqXwnz5DrgnHtJTxOsQfEKIT7DmDSUCaxw7Rqn8787ZsmRM9e2VmPeBN4uqYvTtW7jvijg9N/y&#10;JsXecLq0q+WD6m8AAAD//wMAUEsDBBQABgAIAAAAIQA4/SH/1gAAAJQBAAALAAAAX3JlbHMvLnJl&#10;bHOkkMFqwzAMhu+DvYPRfXGawxijTi+j0GvpHsDYimMaW0Yy2fr2M4PBMnrbUb/Q94l/f/hMi1qR&#10;JVI2sOt6UJgd+ZiDgffL8ekFlFSbvV0oo4EbChzGx4f9GRdb25HMsYhqlCwG5lrLq9biZkxWOiqY&#10;22YiTra2kYMu1l1tQD30/bPm3wwYN0x18gb45AdQl1tp5j/sFB2T0FQ7R0nTNEV3j6o9feQzro1i&#10;OWA14Fm+Q8a1a8+Bvu/d/dMb2JY5uiPbhG/ktn4cqGU/er3pcvwCAAD//wMAUEsDBBQABgAIAAAA&#10;IQDYxPPEmQIAAI8FAAAOAAAAZHJzL2Uyb0RvYy54bWysVG1v2yAQ/j5p/wHxfbWdpi+z6lRRu06T&#10;qrZaO/UzxVAjYY4BiZP9+h1gJ1FX7cO0RMLA3T3HPfdycbnpNVkL5xWYhlZHJSXCcGiVeW3oj6eb&#10;T+eU+MBMyzQY0dCt8PRy8fHDxWBrMYMOdCscQRDj68E2tAvB1kXheSd65o/ACoNCCa5nAY/utWgd&#10;GxC918WsLE+LAVxrHXDhPd5eZyFdJHwpBQ/3UnoRiG4ovi2k1aX1Ja7F4oLVr47ZTvHxGewfXtEz&#10;ZdDpDuqaBUZWTv0B1SvuwIMMRxz6AqRUXKQYMJqqfBPNY8esSLEgOd7uaPL/D5bfrR8cUS3mbk6J&#10;YT3m6ItW1guCF8jOYH2NSo/2wY0nj9sY6ka6Pn4xCLJJjG53jIpNIBwvz6rjsznyzlE0PznFf8Qs&#10;9sbW+fBVQE/ipqFCJ9+JSra+9SFrT1rRnYEbpTXes1obMjT0+Lwqy2ThQas2SqMwlZC40o6sGSY/&#10;bKrR9YEWPkQbfE8MMoeVdmGrRcb/LiSSg4HMsoNYlntMxrkwocqijrUiuzop8Tc5myxS1NogYESW&#10;+Mgd9ggwaWaQCTsTMOpHU5Gqemc8Rv43451F8gwm7Ix7ZcC9F5nGqEbPWX8iKVMTWXqBdoul4yD3&#10;lLf8RmEOb5kPD8xhE2HacTCEe1ykBkwUjDtKOnC/3ruP+ljbKKVkwKZsqP+5Yk5Qor8ZrPrP1TxW&#10;U0iH+cnZDA/uUPJyKDGr/gow9RWOIMvTNuoHPW2lg/4Z58cyekURMxx9N5QHNx2uQh4WOIG4WC6T&#10;GnauZeHWPFoewSOrsUCfNs/M2bGQA3bAHUwNzOo3xZx1o6WB5SqAVKnS97yOfGPXp8IZJ1QcK4fn&#10;pLWfo4vfAAAA//8DAFBLAwQUAAYACAAAACEA76EoYN8AAAAJAQAADwAAAGRycy9kb3ducmV2Lnht&#10;bEyPwU7DMBBE70j8g7VIXBB10rSQhjgVIFC5VZRKXDexm0TE6yh2W/P3LCc4ruZp5m25jnYQJzP5&#10;3pGCdJaAMNQ43VOrYP/xepuD8AFJ4+DIKPg2HtbV5UWJhXZnejenXWgFl5AvUEEXwlhI6ZvOWPQz&#10;Nxri7OAmi4HPqZV6wjOX20HOk+ROWuyJFzoczXNnmq/d0Sq4eZMv8dBny3r/9DktVhi3201U6voq&#10;Pj6ACCaGPxh+9VkdKnaq3ZG0F4OCeZrfM8pBvgTBQJalKYhawSpZgKxK+f+D6gcAAP//AwBQSwEC&#10;LQAUAAYACAAAACEAtoM4kv4AAADhAQAAEwAAAAAAAAAAAAAAAAAAAAAAW0NvbnRlbnRfVHlwZXNd&#10;LnhtbFBLAQItABQABgAIAAAAIQA4/SH/1gAAAJQBAAALAAAAAAAAAAAAAAAAAC8BAABfcmVscy8u&#10;cmVsc1BLAQItABQABgAIAAAAIQDYxPPEmQIAAI8FAAAOAAAAAAAAAAAAAAAAAC4CAABkcnMvZTJv&#10;RG9jLnhtbFBLAQItABQABgAIAAAAIQDvoShg3wAAAAkBAAAPAAAAAAAAAAAAAAAAAPMEAABkcnMv&#10;ZG93bnJldi54bWxQSwUGAAAAAAQABADzAAAA/wUAAAAA&#10;" filled="f" strokecolor="black [3213]" strokeweight="3pt">
+                <v:stroke joinstyle="miter"/>
+              </v:oval>
+            </w:pict>
+          </mc:Fallback>
+        </mc:AlternateContent>
+      </w:r>
+    </w:p>
+    <w:p>
+      <w:pPr>
+        <w:jc w:val="both"/>
+      </w:pPr>
+      <w:r>
+        <w:rPr>
+          <w:noProof/>
+        </w:rPr>
+        <mc:AlternateContent>
+          <mc:Choice Requires="wps">
+            <w:drawing>
+              <wp:anchor distT="0" distB="0" distL="114300" distR="114300" simplePos="0" relativeHeight="251687936" behindDoc="0" locked="0" layoutInCell="1" allowOverlap="1" wp14:anchorId="6B39CA92" wp14:editId="33E4058C">
+                <wp:simplePos x="0" y="0"/>
+                <wp:positionH relativeFrom="column">
+                  <wp:posOffset>2605405</wp:posOffset>
+                </wp:positionH>
+                <wp:positionV relativeFrom="paragraph">
+                  <wp:posOffset>128793</wp:posOffset>
+                </wp:positionV>
+                <wp:extent cx="713740" cy="456565"/>
+                <wp:effectExtent l="19050" t="19050" r="10160" b="19685"/>
+                <wp:wrapNone/>
+                <wp:docPr id="16" name="Elipse 16"/>
+                <wp:cNvGraphicFramePr/>
+                <a:graphic xmlns:a="http://schemas.openxmlformats.org/drawingml/2006/main">
+                  <a:graphicData uri="http://schemas.microsoft.com/office/word/2010/wordprocessingShape">
+                    <wps:wsp>
+                      <wps:cNvSpPr/>
+                      <wps:spPr>
+                        <a:xfrm>
+                          <a:off x="0" y="0"/>
+                          <a:ext cx="713740" cy="456565"/>
+                        </a:xfrm>
+                        <a:prstGeom prst="ellipse">
+                          <a:avLst/>
+                        </a:prstGeom>
+                        <a:noFill/>
+                        <a:ln w="38100">
+                          <a:solidFill>
+                            <a:schemeClr val="tx1"/>
+                          </a:solidFill>
+                        </a:ln>
+                      </wps:spPr>
+                      <wps:style>
+                        <a:lnRef idx="2">
+                          <a:schemeClr val="accent1">
+                            <a:shade val="50000"/>
+                          </a:schemeClr>
+                        </a:lnRef>
+                        <a:fillRef idx="1">
+                          <a:schemeClr val="accent1"/>
+                        </a:fillRef>
+                        <a:effectRef idx="0">
+                          <a:schemeClr val="accent1"/>
+                        </a:effectRef>
+                        <a:fontRef idx="minor">
+                          <a:schemeClr val="lt1"/>
+                        </a:fontRef>
+                      </wps:style>
+                      <wps:bodyPr rot="0" spcFirstLastPara="0" vertOverflow="overflow" horzOverflow="overflow" vert="horz" wrap="square" lIns="91440" tIns="45720" rIns="91440" bIns="45720" numCol="1" spcCol="0" rtlCol="0" fromWordArt="0" anchor="ctr" anchorCtr="0" forceAA="0" compatLnSpc="1">
+                        <a:prstTxWarp prst="textNoShape">
+                          <a:avLst/>
+                        </a:prstTxWarp>
+                        <a:noAutofit/>
+                      </wps:bodyPr>
+                    </wps:wsp>
+                  </a:graphicData>
+                </a:graphic>
+                <wp14:sizeRelH relativeFrom="margin">
+                  <wp14:pctWidth>0</wp14:pctWidth>
+                </wp14:sizeRelH>
+                <wp14:sizeRelV relativeFrom="margin">
+                  <wp14:pctHeight>0</wp14:pctHeight>
+                </wp14:sizeRelV>
+              </wp:anchor>
+            </w:drawing>
+          </mc:Choice>
+          <mc:Fallback>
+            <w:pict>
+              <v:oval w14:anchorId="5323AA21" id="Elipse 16" o:spid="_x0000_s1026" style="position:absolute;margin-left:205.15pt;margin-top:10.15pt;width:56.2pt;height:35.95pt;z-index:251687936;visibility:visible;mso-wrap-style:square;mso-width-percent:0;mso-height-percent:0;mso-wrap-distance-left:9pt;mso-wrap-distance-top:0;mso-wrap-distance-right:9pt;mso-wrap-distance-bottom:0;mso-position-horizontal:absolute;mso-position-horizontal-relative:text;mso-position-vertical:absolute;mso-position-vertical-relative:text;mso-width-percent:0;mso-height-percent:0;mso-width-relative:margin;mso-height-relative:margin;v-text-anchor:middle" o:gfxdata="UEsDBBQABgAIAAAAIQC2gziS/gAAAOEBAAATAAAAW0NvbnRlbnRfVHlwZXNdLnhtbJSRQU7DMBBF&#10;90jcwfIWJU67QAgl6YK0S0CoHGBkTxKLZGx5TGhvj5O2G0SRWNoz/78nu9wcxkFMGNg6quQqL6RA&#10;0s5Y6ir5vt9lD1JwBDIwOMJKHpHlpr69KfdHjyxSmriSfYz+USnWPY7AufNIadK6MEJMx9ApD/oD&#10;OlTrorhX2lFEilmcO2RdNtjC5xDF9pCuTyYBB5bi6bQ4syoJ3g9WQ0ymaiLzg5KdCXlKLjvcW893&#10;SUOqXwnz5DrgnHtJTxOsQfEKIT7DmDSUCaxw7Rqn8787ZsmRM9e2VmPeBN4uqYvTtW7jvijg9N/y&#10;JsXecLq0q+WD6m8AAAD//wMAUEsDBBQABgAIAAAAIQA4/SH/1gAAAJQBAAALAAAAX3JlbHMvLnJl&#10;bHOkkMFqwzAMhu+DvYPRfXGawxijTi+j0GvpHsDYimMaW0Yy2fr2M4PBMnrbUb/Q94l/f/hMi1qR&#10;JVI2sOt6UJgd+ZiDgffL8ekFlFSbvV0oo4EbChzGx4f9GRdb25HMsYhqlCwG5lrLq9biZkxWOiqY&#10;22YiTra2kYMu1l1tQD30/bPm3wwYN0x18gb45AdQl1tp5j/sFB2T0FQ7R0nTNEV3j6o9feQzro1i&#10;OWA14Fm+Q8a1a8+Bvu/d/dMb2JY5uiPbhG/ktn4cqGU/er3pcvwCAAD//wMAUEsDBBQABgAIAAAA&#10;IQCvrYrxmAIAAI8FAAAOAAAAZHJzL2Uyb0RvYy54bWysVNtu3CAQfa/Uf0C8N7Y3m0uteKNV0lSV&#10;oiRqUuWZYIiRMEOBvfXrO4DtXaVRH6ruShiYmTPMmcvF5bbXZC2cV2AaWh2VlAjDoVXmtaE/nm4+&#10;nVPiAzMt02BEQ3fC08vFxw8XG1uLGXSgW+EIghhfb2xDuxBsXRSed6Jn/gisMCiU4HoW8Ohei9ax&#10;DaL3upiV5WmxAddaB1x4j7fXWUgXCV9KwcO9lF4EohuKbwtpdWl9iWuxuGD1q2O2U3x4BvuHV/RM&#10;GXQ6QV2zwMjKqT+gesUdeJDhiENfgJSKixQDRlOVb6J57JgVKRYkx9uJJv//YPnd+sER1WLuTikx&#10;rMccfdHKekHwAtnZWF+j0qN9cMPJ4zaGupWuj18MgmwTo7uJUbENhOPlWXV8NkfeOYrmJ6f4j5jF&#10;3tg6H74K6EncNFTo5DtRyda3PmTtUSu6M3CjtMZ7VmtDNg09Pq/KMll40KqN0ihMJSSutCNrhskP&#10;22pwfaCFD9EG3xODzGGlXdhpkfG/C4nkYCCz7CCW5R6TcS5MqLKoY63Irk5K/I3ORosUtTYIGJEl&#10;PnLCHgBGzQwyYmcCBv1oKlJVT8ZD5H8zniySZzBhMu6VAfdeZBqjGjxn/ZGkTE1k6QXaHZaOg9xT&#10;3vIbhTm8ZT48MIdNhGnHwRDucZEaMFEw7CjpwP167z7qY22jlJINNmVD/c8Vc4IS/c1g1X+u5rGa&#10;QjrMT85meHCHkpdDiVn1V4Cpr3AEWZ62UT/ocSsd9M84P5bRK4qY4ei7oTy48XAV8rDACcTFcpnU&#10;sHMtC7fm0fIIHlmNBfq0fWbODoUcsAPuYGxgVr8p5qwbLQ0sVwGkSpW+53XgG7s+Fc4woeJYOTwn&#10;rf0cXfwGAAD//wMAUEsDBBQABgAIAAAAIQBRwlcj3wAAAAkBAAAPAAAAZHJzL2Rvd25yZXYueG1s&#10;TI/BTsMwDIbvSLxDZCQuiKXLNmCl6QQING4TYxJXt/HaisapmmwLb092gpNl+dPv7y9W0fbiSKPv&#10;HGuYTjIQxLUzHTcadp9vtw8gfEA22DsmDT/kYVVeXhSYG3fiDzpuQyNSCPscNbQhDLmUvm7Jop+4&#10;gTjd9m60GNI6NtKMeErhtpcqy+6kxY7ThxYHemmp/t4erIabd/ka991sUe2ev8b5EuNms45aX1/F&#10;p0cQgWL4g+Gsn9ShTE6VO7Dxotcwn2azhGpQ55mAhVL3ICoNS6VAloX836D8BQAA//8DAFBLAQIt&#10;ABQABgAIAAAAIQC2gziS/gAAAOEBAAATAAAAAAAAAAAAAAAAAAAAAABbQ29udGVudF9UeXBlc10u&#10;eG1sUEsBAi0AFAAGAAgAAAAhADj9If/WAAAAlAEAAAsAAAAAAAAAAAAAAAAALwEAAF9yZWxzLy5y&#10;ZWxzUEsBAi0AFAAGAAgAAAAhAK+tivGYAgAAjwUAAA4AAAAAAAAAAAAAAAAALgIAAGRycy9lMm9E&#10;b2MueG1sUEsBAi0AFAAGAAgAAAAhAFHCVyPfAAAACQEAAA8AAAAAAAAAAAAAAAAA8gQAAGRycy9k&#10;b3ducmV2LnhtbFBLBQYAAAAABAAEAPMAAAD+BQAAAAA=&#10;" filled="f" strokecolor="black [3213]" strokeweight="3pt">
+                <v:stroke joinstyle="miter"/>
+              </v:oval>
+            </w:pict>
+          </mc:Fallback>
+        </mc:AlternateContent>
+      </w:r>
+      <w:r>
+        <w:rPr>
+          <w:noProof/>
+        </w:rPr>
+        <mc:AlternateContent>
+          <mc:Choice Requires="wps">
+            <w:drawing>
+              <wp:anchor distT="0" distB="0" distL="114300" distR="114300" simplePos="0" relativeHeight="251691008" behindDoc="0" locked="0" layoutInCell="1" allowOverlap="1" wp14:anchorId="3E6A58AA" wp14:editId="04B6A85C">
+                <wp:simplePos x="0" y="0"/>
+                <wp:positionH relativeFrom="column">
+                  <wp:posOffset>2102485</wp:posOffset>
+                </wp:positionH>
+                <wp:positionV relativeFrom="paragraph">
+                  <wp:posOffset>38623</wp:posOffset>
+                </wp:positionV>
+                <wp:extent cx="501015" cy="324485"/>
+                <wp:effectExtent l="19050" t="19050" r="32385" b="37465"/>
+                <wp:wrapNone/>
+                <wp:docPr id="18" name="Conector recto 18"/>
+                <wp:cNvGraphicFramePr/>
+                <a:graphic xmlns:a="http://schemas.openxmlformats.org/drawingml/2006/main">
+                  <a:graphicData uri="http://schemas.microsoft.com/office/word/2010/wordprocessingShape">
+                    <wps:wsp>
+                      <wps:cNvCnPr/>
+                      <wps:spPr>
+                        <a:xfrm>
+                          <a:off x="0" y="0"/>
+                          <a:ext cx="501015" cy="324485"/>
+                        </a:xfrm>
+                        <a:prstGeom prst="line">
+                          <a:avLst/>
+                        </a:prstGeom>
+                        <a:ln w="38100">
+                          <a:solidFill>
+                            <a:schemeClr val="tx1"/>
+                          </a:solidFill>
+                        </a:ln>
+                      </wps:spPr>
+                      <wps:style>
+                        <a:lnRef idx="1">
+                          <a:schemeClr val="accent1"/>
+                        </a:lnRef>
+                        <a:fillRef idx="0">
+                          <a:schemeClr val="accent1"/>
+                        </a:fillRef>
+                        <a:effectRef idx="0">
+                          <a:schemeClr val="accent1"/>
+                        </a:effectRef>
+                        <a:fontRef idx="minor">
+                          <a:schemeClr val="tx1"/>
+                        </a:fontRef>
+                      </wps:style>
+                      <wps:bodyPr/>
+                    </wps:wsp>
+                  </a:graphicData>
+                </a:graphic>
+                <wp14:sizeRelH relativeFrom="margin">
+                  <wp14:pctWidth>0</wp14:pctWidth>
+                </wp14:sizeRelH>
+                <wp14:sizeRelV relativeFrom="margin">
+                  <wp14:pctHeight>0</wp14:pctHeight>
+                </wp14:sizeRelV>
+              </wp:anchor>
+            </w:drawing>
+          </mc:Choice>
+          <mc:Fallback>
+            <w:pict>
+              <v:line w14:anchorId="262D57D9" id="Conector recto 18" o:spid="_x0000_s1026" style="position:absolute;z-index:251691008;visibility:visible;mso-wrap-style:square;mso-width-percent:0;mso-height-percent:0;mso-wrap-distance-left:9pt;mso-wrap-distance-top:0;mso-wrap-distance-right:9pt;mso-wrap-distance-bottom:0;mso-position-horizontal:absolute;mso-position-horizontal-relative:text;mso-position-vertical:absolute;mso-position-vertical-relative:text;mso-width-percent:0;mso-height-percent:0;mso-width-relative:margin;mso-height-relative:margin" from="165.55pt,3.05pt" to="205pt,28.6pt" o:gfxdata="UEsDBBQABgAIAAAAIQC2gziS/gAAAOEBAAATAAAAW0NvbnRlbnRfVHlwZXNdLnhtbJSRQU7DMBBF&#10;90jcwfIWJU67QAgl6YK0S0CoHGBkTxKLZGx5TGhvj5O2G0SRWNoz/78nu9wcxkFMGNg6quQqL6RA&#10;0s5Y6ir5vt9lD1JwBDIwOMJKHpHlpr69KfdHjyxSmriSfYz+USnWPY7AufNIadK6MEJMx9ApD/oD&#10;OlTrorhX2lFEilmcO2RdNtjC5xDF9pCuTyYBB5bi6bQ4syoJ3g9WQ0ymaiLzg5KdCXlKLjvcW893&#10;SUOqXwnz5DrgnHtJTxOsQfEKIT7DmDSUCaxw7Rqn8787ZsmRM9e2VmPeBN4uqYvTtW7jvijg9N/y&#10;JsXecLq0q+WD6m8AAAD//wMAUEsDBBQABgAIAAAAIQA4/SH/1gAAAJQBAAALAAAAX3JlbHMvLnJl&#10;bHOkkMFqwzAMhu+DvYPRfXGawxijTi+j0GvpHsDYimMaW0Yy2fr2M4PBMnrbUb/Q94l/f/hMi1qR&#10;JVI2sOt6UJgd+ZiDgffL8ekFlFSbvV0oo4EbChzGx4f9GRdb25HMsYhqlCwG5lrLq9biZkxWOiqY&#10;22YiTra2kYMu1l1tQD30/bPm3wwYN0x18gb45AdQl1tp5j/sFB2T0FQ7R0nTNEV3j6o9feQzro1i&#10;OWA14Fm+Q8a1a8+Bvu/d/dMb2JY5uiPbhG/ktn4cqGU/er3pcvwCAAD//wMAUEsDBBQABgAIAAAA&#10;IQBMy7MG1gEAAA8EAAAOAAAAZHJzL2Uyb0RvYy54bWysU8mO2zAMvRfoPwi6N7YzkyIw4swhg+ml&#10;aIMuH6CRqUSANlBqnPx9KdlxBm1RoMVctJF85HukNg9na9gJMGrvOt4sas7ASd9rd+j4929P79ac&#10;xSRcL4x30PELRP6wfftmM4QWlv7oTQ/ICMTFdggdP6YU2qqK8ghWxIUP4MioPFqR6IqHqkcxELo1&#10;1bKu31eDxz6glxAjvT6ORr4t+EqBTJ+VipCY6TjVlsqKZX3Oa7XdiPaAIhy1nMoQ/1GFFdpR0hnq&#10;USTBfqD+DcpqiT56lRbS28orpSUUDsSmqX9h8/UoAhQuJE4Ms0zx9WDlp9Meme6pd9QpJyz1aEed&#10;kskjw7wxMpBKQ4gtOe/cHqdbDHvMlM8Kbd6JDDsXZS+zsnBOTNLjisg1K84kme6W9/frVcasbsEB&#10;Y/oA3rJ86LjRLhMXrTh9jGl0vbrkZ+PYQEjrpq6LW/RG90/amGwswwM7g+wkqO3p3EzJXnhRauOo&#10;gkxrJFJO6WJgxP8CimSh0psxQR7IG6aQEly64hpH3jlMUQVz4FTZ3wIn/xwKZVj/JXiOKJm9S3Ow&#10;1c7jn8q+SaFG/6sCI+8swbPvL6XFRRqautKm6YfksX55L+G3f7z9CQAA//8DAFBLAwQUAAYACAAA&#10;ACEAJr16N90AAAAIAQAADwAAAGRycy9kb3ducmV2LnhtbEyPQU+DQBCF7yb+h82YeLMLVGmDDE1t&#10;4slLrZr0uIUVSNlZZAeK/97xpKfJzHt58718M7tOTXYIrSeEeBGBslT6qqUa4f3t+W4NKrChynSe&#10;LMK3DbAprq9yk1X+Qq92OnCtJIRCZhAa5j7TOpSNdSYsfG9JtE8/OMOyDrWuBnORcNfpJIpS7UxL&#10;8qExvd01tjwfRocwbr92+/3xI5meXljuM5/TIyPe3szbR1BsZ/4zwy++oEMhTCc/UhVUh7BcxrFY&#10;EVIZot/HkXQ7ITysEtBFrv8XKH4AAAD//wMAUEsBAi0AFAAGAAgAAAAhALaDOJL+AAAA4QEAABMA&#10;AAAAAAAAAAAAAAAAAAAAAFtDb250ZW50X1R5cGVzXS54bWxQSwECLQAUAAYACAAAACEAOP0h/9YA&#10;AACUAQAACwAAAAAAAAAAAAAAAAAvAQAAX3JlbHMvLnJlbHNQSwECLQAUAAYACAAAACEATMuzBtYB&#10;AAAPBAAADgAAAAAAAAAAAAAAAAAuAgAAZHJzL2Uyb0RvYy54bWxQSwECLQAUAAYACAAAACEAJr16&#10;N90AAAAIAQAADwAAAAAAAAAAAAAAAAAwBAAAZHJzL2Rvd25yZXYueG1sUEsFBgAAAAAEAAQA8wAA&#10;ADoFAAAAAA==&#10;" strokecolor="black [3213]" strokeweight="3pt">
+                <v:stroke joinstyle="miter"/>
+              </v:line>
+            </w:pict>
+          </mc:Fallback>
+        </mc:AlternateContent>
+      </w:r>
+    </w:p>
+    <w:p>
+      <w:pPr>
+        <w:jc w:val="both"/>
+      </w:pPr>
+    </w:p>
+    <w:p>
+      <w:pPr>
+        <w:jc w:val="both"/>
+      </w:pPr>
     </w:p>
     <w:p>
       <w:pPr>
@@ -200,10 +2135,357 @@
           <w:ilvl w:val="0"/>
           <w:numId w:val="2"/>
         </w:numPr>
-      </w:pPr>
-      <w:r>
-        <w:t>Atributos compuestos</w:t>
-      </w:r>
+        <w:jc w:val="both"/>
+        <w:rPr>
+          <w:b/>
+          <w:bCs/>
+          <w:sz w:val="28"/>
+          <w:szCs w:val="28"/>
+          <w:u w:val="single"/>
+        </w:rPr>
+      </w:pPr>
+      <w:r>
+        <w:rPr>
+          <w:b/>
+          <w:bCs/>
+          <w:sz w:val="28"/>
+          <w:szCs w:val="28"/>
+          <w:u w:val="single"/>
+        </w:rPr>
+        <w:t>Valor no nulo</w:t>
+      </w:r>
+    </w:p>
+    <w:p>
+      <w:pPr>
+        <w:jc w:val="both"/>
+      </w:pPr>
+      <w:r>
+        <w:rPr>
+          <w:noProof/>
+        </w:rPr>
+        <mc:AlternateContent>
+          <mc:Choice Requires="wps">
+            <w:drawing>
+              <wp:anchor distT="0" distB="0" distL="114300" distR="114300" simplePos="0" relativeHeight="251701248" behindDoc="0" locked="0" layoutInCell="1" allowOverlap="1" wp14:anchorId="1AD05DB6" wp14:editId="07E9E864">
+                <wp:simplePos x="0" y="0"/>
+                <wp:positionH relativeFrom="column">
+                  <wp:posOffset>3503295</wp:posOffset>
+                </wp:positionH>
+                <wp:positionV relativeFrom="paragraph">
+                  <wp:posOffset>240665</wp:posOffset>
+                </wp:positionV>
+                <wp:extent cx="121920" cy="115570"/>
+                <wp:effectExtent l="19050" t="19050" r="11430" b="17780"/>
+                <wp:wrapNone/>
+                <wp:docPr id="23" name="Elipse 23"/>
+                <wp:cNvGraphicFramePr/>
+                <a:graphic xmlns:a="http://schemas.openxmlformats.org/drawingml/2006/main">
+                  <a:graphicData uri="http://schemas.microsoft.com/office/word/2010/wordprocessingShape">
+                    <wps:wsp>
+                      <wps:cNvSpPr/>
+                      <wps:spPr>
+                        <a:xfrm>
+                          <a:off x="0" y="0"/>
+                          <a:ext cx="121920" cy="115570"/>
+                        </a:xfrm>
+                        <a:prstGeom prst="ellipse">
+                          <a:avLst/>
+                        </a:prstGeom>
+                        <a:noFill/>
+                        <a:ln w="38100">
+                          <a:solidFill>
+                            <a:schemeClr val="tx1"/>
+                          </a:solidFill>
+                        </a:ln>
+                      </wps:spPr>
+                      <wps:style>
+                        <a:lnRef idx="2">
+                          <a:schemeClr val="accent1">
+                            <a:shade val="50000"/>
+                          </a:schemeClr>
+                        </a:lnRef>
+                        <a:fillRef idx="1">
+                          <a:schemeClr val="accent1"/>
+                        </a:fillRef>
+                        <a:effectRef idx="0">
+                          <a:schemeClr val="accent1"/>
+                        </a:effectRef>
+                        <a:fontRef idx="minor">
+                          <a:schemeClr val="lt1"/>
+                        </a:fontRef>
+                      </wps:style>
+                      <wps:bodyPr rot="0" spcFirstLastPara="0" vertOverflow="overflow" horzOverflow="overflow" vert="horz" wrap="square" lIns="91440" tIns="45720" rIns="91440" bIns="45720" numCol="1" spcCol="0" rtlCol="0" fromWordArt="0" anchor="ctr" anchorCtr="0" forceAA="0" compatLnSpc="1">
+                        <a:prstTxWarp prst="textNoShape">
+                          <a:avLst/>
+                        </a:prstTxWarp>
+                        <a:noAutofit/>
+                      </wps:bodyPr>
+                    </wps:wsp>
+                  </a:graphicData>
+                </a:graphic>
+                <wp14:sizeRelH relativeFrom="margin">
+                  <wp14:pctWidth>0</wp14:pctWidth>
+                </wp14:sizeRelH>
+                <wp14:sizeRelV relativeFrom="margin">
+                  <wp14:pctHeight>0</wp14:pctHeight>
+                </wp14:sizeRelV>
+              </wp:anchor>
+            </w:drawing>
+          </mc:Choice>
+          <mc:Fallback>
+            <w:pict>
+              <v:oval w14:anchorId="03D9E0D3" id="Elipse 23" o:spid="_x0000_s1026" style="position:absolute;margin-left:275.85pt;margin-top:18.95pt;width:9.6pt;height:9.1pt;z-index:251701248;visibility:visible;mso-wrap-style:square;mso-width-percent:0;mso-height-percent:0;mso-wrap-distance-left:9pt;mso-wrap-distance-top:0;mso-wrap-distance-right:9pt;mso-wrap-distance-bottom:0;mso-position-horizontal:absolute;mso-position-horizontal-relative:text;mso-position-vertical:absolute;mso-position-vertical-relative:text;mso-width-percent:0;mso-height-percent:0;mso-width-relative:margin;mso-height-relative:margin;v-text-anchor:middle" o:gfxdata="UEsDBBQABgAIAAAAIQC2gziS/gAAAOEBAAATAAAAW0NvbnRlbnRfVHlwZXNdLnhtbJSRQU7DMBBF&#10;90jcwfIWJU67QAgl6YK0S0CoHGBkTxKLZGx5TGhvj5O2G0SRWNoz/78nu9wcxkFMGNg6quQqL6RA&#10;0s5Y6ir5vt9lD1JwBDIwOMJKHpHlpr69KfdHjyxSmriSfYz+USnWPY7AufNIadK6MEJMx9ApD/oD&#10;OlTrorhX2lFEilmcO2RdNtjC5xDF9pCuTyYBB5bi6bQ4syoJ3g9WQ0ymaiLzg5KdCXlKLjvcW893&#10;SUOqXwnz5DrgnHtJTxOsQfEKIT7DmDSUCaxw7Rqn8787ZsmRM9e2VmPeBN4uqYvTtW7jvijg9N/y&#10;JsXecLq0q+WD6m8AAAD//wMAUEsDBBQABgAIAAAAIQA4/SH/1gAAAJQBAAALAAAAX3JlbHMvLnJl&#10;bHOkkMFqwzAMhu+DvYPRfXGawxijTi+j0GvpHsDYimMaW0Yy2fr2M4PBMnrbUb/Q94l/f/hMi1qR&#10;JVI2sOt6UJgd+ZiDgffL8ekFlFSbvV0oo4EbChzGx4f9GRdb25HMsYhqlCwG5lrLq9biZkxWOiqY&#10;22YiTra2kYMu1l1tQD30/bPm3wwYN0x18gb45AdQl1tp5j/sFB2T0FQ7R0nTNEV3j6o9feQzro1i&#10;OWA14Fm+Q8a1a8+Bvu/d/dMb2JY5uiPbhG/ktn4cqGU/er3pcvwCAAD//wMAUEsDBBQABgAIAAAA&#10;IQAaW91BmgIAAI8FAAAOAAAAZHJzL2Uyb0RvYy54bWysVEtPGzEQvlfqf7B8L7sbSIGIDYqgVJUQ&#10;oELF2Xht1pLtcW0nm/TXd+x9JKKoh6p78NqemW883zwuLrdGk43wQYGtaXVUUiIsh0bZ15r+eLr5&#10;dEZJiMw2TIMVNd2JQC+XHz9cdG4hZtCCboQnCGLDonM1bWN0i6IIvBWGhSNwwqJQgjcs4tG/Fo1n&#10;HaIbXczK8nPRgW+cBy5CwNvrXkiXGV9KweO9lEFEomuKb4t59Xl9SWuxvGCLV89cq/jwDPYPrzBM&#10;WXQ6QV2zyMjaqz+gjOIeAsh4xMEUIKXiIseA0VTlm2geW+ZEjgXJCW6iKfw/WH63efBENTWdHVNi&#10;mcEcfdHKBUHwAtnpXFig0qN78MMp4DaFupXepD8GQbaZ0d3EqNhGwvGymlXnM+Sdo6iq5vPTzHix&#10;N3Y+xK8CDEmbmgqdfWcq2eY2RPSJ2qNWcmfhRmmd86Yt6Wp6fFaVZbYIoFWTpEkvl5C40p5sGCY/&#10;bqsUDoIdaOFJW7xMQfZh5V3caZEgtP0uJJKDgcx6B6ks95iMc2Fj1Yta1oje1bzEb3Q2WmTXGTAh&#10;S3zkhD0AjJo9yIjdv3nQT6YiV/VkPET+N+PJInsGGydjoyz49yLTGNXgudcfSeqpSSy9QLPD0vHQ&#10;91Rw/EZhDm9ZiA/MYxNh2nEwxHtcpAZMFAw7Slrwv967T/pY2yilpMOmrGn4uWZeUKK/Waz68+rk&#10;JHVxPpzMT1Np+UPJy6HErs0VYOorHEGO523Sj3rcSg/mGefHKnlFEbMcfdeURz8ermI/LHACcbFa&#10;ZTXsXMfirX10PIEnVlOBPm2fmXdDIUfsgDsYG5gt3hRzr5ssLazWEaTKlb7ndeAbuz4XzjCh0lg5&#10;PGet/Rxd/gYAAP//AwBQSwMEFAAGAAgAAAAhADpIrM7fAAAACQEAAA8AAABkcnMvZG93bnJldi54&#10;bWxMj8FOwzAMhu9IvENkJC6IpWV03UrTCRAIbhNj0q5p47UVjVM12RbeHnOC22/50+/P5TraQZxw&#10;8r0jBeksAYHUONNTq2D3+Xq7BOGDJqMHR6jgGz2sq8uLUhfGnekDT9vQCi4hX2gFXQhjIaVvOrTa&#10;z9yIxLuDm6wOPE6tNJM+c7kd5F2SLKTVPfGFTo/43GHztT1aBTfv8iUe+nlW75720/1Kx83mLSp1&#10;fRUfH0AEjOEPhl99VoeKnWp3JOPFoCDL0pxRBfN8BYKBLE841BwWKciqlP8/qH4AAAD//wMAUEsB&#10;Ai0AFAAGAAgAAAAhALaDOJL+AAAA4QEAABMAAAAAAAAAAAAAAAAAAAAAAFtDb250ZW50X1R5cGVz&#10;XS54bWxQSwECLQAUAAYACAAAACEAOP0h/9YAAACUAQAACwAAAAAAAAAAAAAAAAAvAQAAX3JlbHMv&#10;LnJlbHNQSwECLQAUAAYACAAAACEAGlvdQZoCAACPBQAADgAAAAAAAAAAAAAAAAAuAgAAZHJzL2Uy&#10;b0RvYy54bWxQSwECLQAUAAYACAAAACEAOkiszt8AAAAJAQAADwAAAAAAAAAAAAAAAAD0BAAAZHJz&#10;L2Rvd25yZXYueG1sUEsFBgAAAAAEAAQA8wAAAAAGAAAAAA==&#10;" filled="f" strokecolor="black [3213]" strokeweight="3pt">
+                <v:stroke joinstyle="miter"/>
+              </v:oval>
+            </w:pict>
+          </mc:Fallback>
+        </mc:AlternateContent>
+      </w:r>
+      <w:r>
+        <w:rPr>
+          <w:noProof/>
+        </w:rPr>
+        <mc:AlternateContent>
+          <mc:Choice Requires="wps">
+            <w:drawing>
+              <wp:anchor distT="0" distB="0" distL="114300" distR="114300" simplePos="0" relativeHeight="251697152" behindDoc="0" locked="0" layoutInCell="1" allowOverlap="1" wp14:anchorId="6EA1D662" wp14:editId="57BDDB20">
+                <wp:simplePos x="0" y="0"/>
+                <wp:positionH relativeFrom="column">
+                  <wp:posOffset>3644411</wp:posOffset>
+                </wp:positionH>
+                <wp:positionV relativeFrom="paragraph">
+                  <wp:posOffset>93296</wp:posOffset>
+                </wp:positionV>
+                <wp:extent cx="713740" cy="456565"/>
+                <wp:effectExtent l="19050" t="19050" r="10160" b="19685"/>
+                <wp:wrapNone/>
+                <wp:docPr id="21" name="Elipse 21"/>
+                <wp:cNvGraphicFramePr/>
+                <a:graphic xmlns:a="http://schemas.openxmlformats.org/drawingml/2006/main">
+                  <a:graphicData uri="http://schemas.microsoft.com/office/word/2010/wordprocessingShape">
+                    <wps:wsp>
+                      <wps:cNvSpPr/>
+                      <wps:spPr>
+                        <a:xfrm>
+                          <a:off x="0" y="0"/>
+                          <a:ext cx="713740" cy="456565"/>
+                        </a:xfrm>
+                        <a:prstGeom prst="ellipse">
+                          <a:avLst/>
+                        </a:prstGeom>
+                        <a:noFill/>
+                        <a:ln w="38100">
+                          <a:solidFill>
+                            <a:schemeClr val="tx1"/>
+                          </a:solidFill>
+                        </a:ln>
+                      </wps:spPr>
+                      <wps:style>
+                        <a:lnRef idx="2">
+                          <a:schemeClr val="accent1">
+                            <a:shade val="50000"/>
+                          </a:schemeClr>
+                        </a:lnRef>
+                        <a:fillRef idx="1">
+                          <a:schemeClr val="accent1"/>
+                        </a:fillRef>
+                        <a:effectRef idx="0">
+                          <a:schemeClr val="accent1"/>
+                        </a:effectRef>
+                        <a:fontRef idx="minor">
+                          <a:schemeClr val="lt1"/>
+                        </a:fontRef>
+                      </wps:style>
+                      <wps:bodyPr rot="0" spcFirstLastPara="0" vertOverflow="overflow" horzOverflow="overflow" vert="horz" wrap="square" lIns="91440" tIns="45720" rIns="91440" bIns="45720" numCol="1" spcCol="0" rtlCol="0" fromWordArt="0" anchor="ctr" anchorCtr="0" forceAA="0" compatLnSpc="1">
+                        <a:prstTxWarp prst="textNoShape">
+                          <a:avLst/>
+                        </a:prstTxWarp>
+                        <a:noAutofit/>
+                      </wps:bodyPr>
+                    </wps:wsp>
+                  </a:graphicData>
+                </a:graphic>
+                <wp14:sizeRelH relativeFrom="margin">
+                  <wp14:pctWidth>0</wp14:pctWidth>
+                </wp14:sizeRelH>
+                <wp14:sizeRelV relativeFrom="margin">
+                  <wp14:pctHeight>0</wp14:pctHeight>
+                </wp14:sizeRelV>
+              </wp:anchor>
+            </w:drawing>
+          </mc:Choice>
+          <mc:Fallback>
+            <w:pict>
+              <v:oval w14:anchorId="76405B3A" id="Elipse 21" o:spid="_x0000_s1026" style="position:absolute;margin-left:286.95pt;margin-top:7.35pt;width:56.2pt;height:35.95pt;z-index:251697152;visibility:visible;mso-wrap-style:square;mso-width-percent:0;mso-height-percent:0;mso-wrap-distance-left:9pt;mso-wrap-distance-top:0;mso-wrap-distance-right:9pt;mso-wrap-distance-bottom:0;mso-position-horizontal:absolute;mso-position-horizontal-relative:text;mso-position-vertical:absolute;mso-position-vertical-relative:text;mso-width-percent:0;mso-height-percent:0;mso-width-relative:margin;mso-height-relative:margin;v-text-anchor:middle" o:gfxdata="UEsDBBQABgAIAAAAIQC2gziS/gAAAOEBAAATAAAAW0NvbnRlbnRfVHlwZXNdLnhtbJSRQU7DMBBF&#10;90jcwfIWJU67QAgl6YK0S0CoHGBkTxKLZGx5TGhvj5O2G0SRWNoz/78nu9wcxkFMGNg6quQqL6RA&#10;0s5Y6ir5vt9lD1JwBDIwOMJKHpHlpr69KfdHjyxSmriSfYz+USnWPY7AufNIadK6MEJMx9ApD/oD&#10;OlTrorhX2lFEilmcO2RdNtjC5xDF9pCuTyYBB5bi6bQ4syoJ3g9WQ0ymaiLzg5KdCXlKLjvcW893&#10;SUOqXwnz5DrgnHtJTxOsQfEKIT7DmDSUCaxw7Rqn8787ZsmRM9e2VmPeBN4uqYvTtW7jvijg9N/y&#10;JsXecLq0q+WD6m8AAAD//wMAUEsDBBQABgAIAAAAIQA4/SH/1gAAAJQBAAALAAAAX3JlbHMvLnJl&#10;bHOkkMFqwzAMhu+DvYPRfXGawxijTi+j0GvpHsDYimMaW0Yy2fr2M4PBMnrbUb/Q94l/f/hMi1qR&#10;JVI2sOt6UJgd+ZiDgffL8ekFlFSbvV0oo4EbChzGx4f9GRdb25HMsYhqlCwG5lrLq9biZkxWOiqY&#10;22YiTra2kYMu1l1tQD30/bPm3wwYN0x18gb45AdQl1tp5j/sFB2T0FQ7R0nTNEV3j6o9feQzro1i&#10;OWA14Fm+Q8a1a8+Bvu/d/dMb2JY5uiPbhG/ktn4cqGU/er3pcvwCAAD//wMAUEsDBBQABgAIAAAA&#10;IQCg8nvwlgIAAI8FAAAOAAAAZHJzL2Uyb0RvYy54bWysVN9v2yAQfp+0/wHxvtpO0x+z6lRRu06T&#10;qrZaO/WZYqiRMMeAxMn++h3gOFFX7WFaImHg7r7j+zju4nLTa7IWziswDa2OSkqE4dAq89rQH083&#10;n84p8YGZlmkwoqFb4enl4uOHi8HWYgYd6FY4giDG14NtaBeCrYvC8070zB+BFQaNElzPAi7da9E6&#10;NiB6r4tZWZ4WA7jWOuDCe9y9zka6SPhSCh7upfQiEN1QPFtIo0vjSxyLxQWrXx2zneLjMdg/nKJn&#10;ymDSCeqaBUZWTv0B1SvuwIMMRxz6AqRUXCQOyKYq37B57JgViQuK4+0kk/9/sPxu/eCIahs6qygx&#10;rMc7+qKV9YLgBqozWF+j06N9cOPK4zRS3UjXxy+SIJuk6HZSVGwC4bh5Vh2fzVF3jqb5ySn+I2ax&#10;D7bOh68CehInDRU65U5SsvWtD9l75xXTGbhRWuM+q7UhQ0OPz6uyTBEetGqjNRpTCYkr7cia4eWH&#10;TaKDqQ+8cKUNnieSzLTSLGy1yPjfhURxkMgsJ4hlucdknAsTqmzqWCtyqpMSfyPP6RSJtTYIGJEl&#10;HnLCHgHex84CjP4xVKSqnoJH5n8LniJSZjBhCu6VAfceM42sxszZfydSliaq9ALtFkvHQX5T3vIb&#10;hXd4y3x4YA4fEV47NoZwj4PUgBcF44ySDtyv9/ajP9Y2WikZ8FE21P9cMSco0d8MVv3nah6rKaTF&#10;/ORshgt3aHk5tJhVfwV49VjYeLo0jf5B76bSQf+M/WMZs6KJGY65G8qD2y2uQm4W2IG4WC6TG75c&#10;y8KtebQ8gkdVY4E+bZ6Zs2MhB3wBd7B7wKx+U8zZN0YaWK4CSJUqfa/rqDe++lQ4Y4eKbeVwnbz2&#10;fXTxGwAA//8DAFBLAwQUAAYACAAAACEAtvsRGN8AAAAJAQAADwAAAGRycy9kb3ducmV2LnhtbEyP&#10;wU7DMBBE70j8g7VIXBB1IK2bhjgVIFC5VZRKXJ14m0TE68h2W/P3mBMcV/M087ZaRzOyEzo/WJJw&#10;N8uAIbVWD9RJ2H+83hbAfFCk1WgJJXyjh3V9eVGpUtszveNpFzqWSsiXSkIfwlRy7tsejfIzOyGl&#10;7GCdUSGdruPaqXMqNyO/zzLBjRooLfRqwuce26/d0Ui4eeMv8TDki2b/9OnmKxW3202U8voqPj4A&#10;CxjDHwy/+kkd6uTU2CNpz0YJi2W+SmgK5ktgCRCFyIE1EgohgNcV//9B/QMAAP//AwBQSwECLQAU&#10;AAYACAAAACEAtoM4kv4AAADhAQAAEwAAAAAAAAAAAAAAAAAAAAAAW0NvbnRlbnRfVHlwZXNdLnht&#10;bFBLAQItABQABgAIAAAAIQA4/SH/1gAAAJQBAAALAAAAAAAAAAAAAAAAAC8BAABfcmVscy8ucmVs&#10;c1BLAQItABQABgAIAAAAIQCg8nvwlgIAAI8FAAAOAAAAAAAAAAAAAAAAAC4CAABkcnMvZTJvRG9j&#10;LnhtbFBLAQItABQABgAIAAAAIQC2+xEY3wAAAAkBAAAPAAAAAAAAAAAAAAAAAPAEAABkcnMvZG93&#10;bnJldi54bWxQSwUGAAAAAAQABADzAAAA/AUAAAAA&#10;" filled="f" strokecolor="black [3213]" strokeweight="3pt">
+                <v:stroke joinstyle="miter"/>
+              </v:oval>
+            </w:pict>
+          </mc:Fallback>
+        </mc:AlternateContent>
+      </w:r>
+      <w:r>
+        <w:rPr>
+          <w:noProof/>
+        </w:rPr>
+        <mc:AlternateContent>
+          <mc:Choice Requires="wps">
+            <w:drawing>
+              <wp:anchor distT="0" distB="0" distL="114300" distR="114300" simplePos="0" relativeHeight="251695104" behindDoc="0" locked="0" layoutInCell="1" allowOverlap="1" wp14:anchorId="3562A001" wp14:editId="70AEC060">
+                <wp:simplePos x="0" y="0"/>
+                <wp:positionH relativeFrom="column">
+                  <wp:posOffset>1600200</wp:posOffset>
+                </wp:positionH>
+                <wp:positionV relativeFrom="paragraph">
+                  <wp:posOffset>19050</wp:posOffset>
+                </wp:positionV>
+                <wp:extent cx="1000125" cy="551815"/>
+                <wp:effectExtent l="19050" t="19050" r="28575" b="19685"/>
+                <wp:wrapNone/>
+                <wp:docPr id="20" name="Rectángulo 20"/>
+                <wp:cNvGraphicFramePr/>
+                <a:graphic xmlns:a="http://schemas.openxmlformats.org/drawingml/2006/main">
+                  <a:graphicData uri="http://schemas.microsoft.com/office/word/2010/wordprocessingShape">
+                    <wps:wsp>
+                      <wps:cNvSpPr/>
+                      <wps:spPr>
+                        <a:xfrm>
+                          <a:off x="0" y="0"/>
+                          <a:ext cx="1000125" cy="551815"/>
+                        </a:xfrm>
+                        <a:prstGeom prst="rect">
+                          <a:avLst/>
+                        </a:prstGeom>
+                        <a:noFill/>
+                        <a:ln w="38100">
+                          <a:solidFill>
+                            <a:schemeClr val="tx1"/>
+                          </a:solidFill>
+                        </a:ln>
+                      </wps:spPr>
+                      <wps:style>
+                        <a:lnRef idx="2">
+                          <a:schemeClr val="accent1">
+                            <a:shade val="50000"/>
+                          </a:schemeClr>
+                        </a:lnRef>
+                        <a:fillRef idx="1">
+                          <a:schemeClr val="accent1"/>
+                        </a:fillRef>
+                        <a:effectRef idx="0">
+                          <a:schemeClr val="accent1"/>
+                        </a:effectRef>
+                        <a:fontRef idx="minor">
+                          <a:schemeClr val="lt1"/>
+                        </a:fontRef>
+                      </wps:style>
+                      <wps:bodyPr rot="0" spcFirstLastPara="0" vertOverflow="overflow" horzOverflow="overflow" vert="horz" wrap="square" lIns="91440" tIns="45720" rIns="91440" bIns="45720" numCol="1" spcCol="0" rtlCol="0" fromWordArt="0" anchor="ctr" anchorCtr="0" forceAA="0" compatLnSpc="1">
+                        <a:prstTxWarp prst="textNoShape">
+                          <a:avLst/>
+                        </a:prstTxWarp>
+                        <a:noAutofit/>
+                      </wps:bodyPr>
+                    </wps:wsp>
+                  </a:graphicData>
+                </a:graphic>
+              </wp:anchor>
+            </w:drawing>
+          </mc:Choice>
+          <mc:Fallback>
+            <w:pict>
+              <v:rect w14:anchorId="52ED786A" id="Rectángulo 20" o:spid="_x0000_s1026" style="position:absolute;margin-left:126pt;margin-top:1.5pt;width:78.75pt;height:43.45pt;z-index:251695104;visibility:visible;mso-wrap-style:square;mso-wrap-distance-left:9pt;mso-wrap-distance-top:0;mso-wrap-distance-right:9pt;mso-wrap-distance-bottom:0;mso-position-horizontal:absolute;mso-position-horizontal-relative:text;mso-position-vertical:absolute;mso-position-vertical-relative:text;v-text-anchor:middle" o:gfxdata="UEsDBBQABgAIAAAAIQC2gziS/gAAAOEBAAATAAAAW0NvbnRlbnRfVHlwZXNdLnhtbJSRQU7DMBBF&#10;90jcwfIWJU67QAgl6YK0S0CoHGBkTxKLZGx5TGhvj5O2G0SRWNoz/78nu9wcxkFMGNg6quQqL6RA&#10;0s5Y6ir5vt9lD1JwBDIwOMJKHpHlpr69KfdHjyxSmriSfYz+USnWPY7AufNIadK6MEJMx9ApD/oD&#10;OlTrorhX2lFEilmcO2RdNtjC5xDF9pCuTyYBB5bi6bQ4syoJ3g9WQ0ymaiLzg5KdCXlKLjvcW893&#10;SUOqXwnz5DrgnHtJTxOsQfEKIT7DmDSUCaxw7Rqn8787ZsmRM9e2VmPeBN4uqYvTtW7jvijg9N/y&#10;JsXecLq0q+WD6m8AAAD//wMAUEsDBBQABgAIAAAAIQA4/SH/1gAAAJQBAAALAAAAX3JlbHMvLnJl&#10;bHOkkMFqwzAMhu+DvYPRfXGawxijTi+j0GvpHsDYimMaW0Yy2fr2M4PBMnrbUb/Q94l/f/hMi1qR&#10;JVI2sOt6UJgd+ZiDgffL8ekFlFSbvV0oo4EbChzGx4f9GRdb25HMsYhqlCwG5lrLq9biZkxWOiqY&#10;22YiTra2kYMu1l1tQD30/bPm3wwYN0x18gb45AdQl1tp5j/sFB2T0FQ7R0nTNEV3j6o9feQzro1i&#10;OWA14Fm+Q8a1a8+Bvu/d/dMb2JY5uiPbhG/ktn4cqGU/er3pcvwCAAD//wMAUEsDBBQABgAIAAAA&#10;IQDRIHITnwIAAJIFAAAOAAAAZHJzL2Uyb0RvYy54bWysVMFu2zAMvQ/YPwi6r7azZuuMOkXQosOA&#10;oivaDj2rshQLkERNUuJkf7Nv2Y+Nkh0n6Iodhl1sSSQfyacnnl9sjSYb4YMC29DqpKREWA6tsquG&#10;fnu8fndGSYjMtkyDFQ3diUAvFm/fnPeuFjPoQLfCEwSxoe5dQ7sYXV0UgXfCsHACTlg0SvCGRdz6&#10;VdF61iO60cWsLD8UPfjWeeAiBDy9Gox0kfGlFDx+lTKISHRDsbaYvz5/n9O3WJyzeuWZ6xQfy2D/&#10;UIVhymLSCeqKRUbWXv0BZRT3EEDGEw6mACkVF7kH7KYqX3Tz0DEnci9ITnATTeH/wfLbzZ0nqm3o&#10;DOmxzOAd3SNrv37a1VoDwVOkqHehRs8Hd+fHXcBl6ncrvUl/7IRsM627iVaxjYTjYVWWZTWbU8LR&#10;Np9XZ9U8gRaHaOdD/CzAkLRoqMcCMptscxPi4Lp3ScksXCut8ZzV2pK+oe/PMEeOCKBVm6zJmFUk&#10;LrUnG4b3H7fVmPfIC6vQFotJLQ5N5VXcaTHg3wuJ/GAbsyFBUuYBk3EubKwGU8daMaSaY8uZOYSf&#10;qsgta4uACVlikRP2CPA69kDA6J9CRRb2FDx2/rfgKSJnBhunYKMs+Nc609jVmHnw35M0UJNYeoZ2&#10;h+rxMDyr4Pi1wgu8YSHeMY/vCCWFsyF+xY/UgBcF44qSDvyP186TP8obrZT0+C4bGr6vmReU6C8W&#10;hf+pOj1NDzlvTucfk2z9seX52GLX5hLw6iucQo7nZfKPer+UHswTjpBlyoomZjnmbiiPfr+5jMO8&#10;wCHExXKZ3fDxOhZv7IPjCTyxmgT6uH1i3o0qjqj/W9i/YVa/EPPgmyItLNcRpMpKP/A68o0PPwtn&#10;HFJpshzvs9dhlC5+AwAA//8DAFBLAwQUAAYACAAAACEALh1J5d4AAAAIAQAADwAAAGRycy9kb3du&#10;cmV2LnhtbEyPzU7DMBCE70i8g7VI3KhNaFEcsqlQJY490CDUoxs7P6q9jmKnDTw95gSn0WpWM9+U&#10;28VZdjFTGDwhPK4EMEON1wN1CB/120MOLERFWllPBuHLBNhWtzelKrS/0ru5HGLHUgiFQiH0MY4F&#10;56HpjVNh5UdDyWv95FRM59RxPalrCneWZ0I8c6cGSg29Gs2uN835MDsEkR972673dlfvv+vjuZWf&#10;M0nE+7vl9QVYNEv8e4Zf/IQOVWI6+Zl0YBYh22RpS0R4SpL8tZAbYCeEXErgVcn/D6h+AAAA//8D&#10;AFBLAQItABQABgAIAAAAIQC2gziS/gAAAOEBAAATAAAAAAAAAAAAAAAAAAAAAABbQ29udGVudF9U&#10;eXBlc10ueG1sUEsBAi0AFAAGAAgAAAAhADj9If/WAAAAlAEAAAsAAAAAAAAAAAAAAAAALwEAAF9y&#10;ZWxzLy5yZWxzUEsBAi0AFAAGAAgAAAAhANEgchOfAgAAkgUAAA4AAAAAAAAAAAAAAAAALgIAAGRy&#10;cy9lMm9Eb2MueG1sUEsBAi0AFAAGAAgAAAAhAC4dSeXeAAAACAEAAA8AAAAAAAAAAAAAAAAA+QQA&#10;AGRycy9kb3ducmV2LnhtbFBLBQYAAAAABAAEAPMAAAAEBgAAAAA=&#10;" filled="f" strokecolor="black [3213]" strokeweight="3pt"/>
+            </w:pict>
+          </mc:Fallback>
+        </mc:AlternateContent>
+      </w:r>
+    </w:p>
+    <w:p>
+      <w:pPr>
+        <w:jc w:val="both"/>
+      </w:pPr>
+      <w:r>
+        <w:rPr>
+          <w:noProof/>
+        </w:rPr>
+        <mc:AlternateContent>
+          <mc:Choice Requires="wps">
+            <w:drawing>
+              <wp:anchor distT="0" distB="0" distL="114300" distR="114300" simplePos="0" relativeHeight="251699200" behindDoc="0" locked="0" layoutInCell="1" allowOverlap="1" wp14:anchorId="13BF3B35" wp14:editId="4A1A9845">
+                <wp:simplePos x="0" y="0"/>
+                <wp:positionH relativeFrom="column">
+                  <wp:posOffset>2602231</wp:posOffset>
+                </wp:positionH>
+                <wp:positionV relativeFrom="paragraph">
+                  <wp:posOffset>6350</wp:posOffset>
+                </wp:positionV>
+                <wp:extent cx="914400" cy="0"/>
+                <wp:effectExtent l="0" t="19050" r="19050" b="19050"/>
+                <wp:wrapNone/>
+                <wp:docPr id="22" name="Conector recto 22"/>
+                <wp:cNvGraphicFramePr/>
+                <a:graphic xmlns:a="http://schemas.openxmlformats.org/drawingml/2006/main">
+                  <a:graphicData uri="http://schemas.microsoft.com/office/word/2010/wordprocessingShape">
+                    <wps:wsp>
+                      <wps:cNvCnPr/>
+                      <wps:spPr>
+                        <a:xfrm flipV="1">
+                          <a:off x="0" y="0"/>
+                          <a:ext cx="914400" cy="0"/>
+                        </a:xfrm>
+                        <a:prstGeom prst="line">
+                          <a:avLst/>
+                        </a:prstGeom>
+                        <a:ln w="38100">
+                          <a:solidFill>
+                            <a:schemeClr val="tx1"/>
+                          </a:solidFill>
+                        </a:ln>
+                      </wps:spPr>
+                      <wps:style>
+                        <a:lnRef idx="1">
+                          <a:schemeClr val="accent1"/>
+                        </a:lnRef>
+                        <a:fillRef idx="0">
+                          <a:schemeClr val="accent1"/>
+                        </a:fillRef>
+                        <a:effectRef idx="0">
+                          <a:schemeClr val="accent1"/>
+                        </a:effectRef>
+                        <a:fontRef idx="minor">
+                          <a:schemeClr val="tx1"/>
+                        </a:fontRef>
+                      </wps:style>
+                      <wps:bodyPr/>
+                    </wps:wsp>
+                  </a:graphicData>
+                </a:graphic>
+                <wp14:sizeRelH relativeFrom="margin">
+                  <wp14:pctWidth>0</wp14:pctWidth>
+                </wp14:sizeRelH>
+                <wp14:sizeRelV relativeFrom="margin">
+                  <wp14:pctHeight>0</wp14:pctHeight>
+                </wp14:sizeRelV>
+              </wp:anchor>
+            </w:drawing>
+          </mc:Choice>
+          <mc:Fallback>
+            <w:pict>
+              <v:line w14:anchorId="7B72B668" id="Conector recto 22" o:spid="_x0000_s1026" style="position:absolute;flip:y;z-index:251699200;visibility:visible;mso-wrap-style:square;mso-width-percent:0;mso-height-percent:0;mso-wrap-distance-left:9pt;mso-wrap-distance-top:0;mso-wrap-distance-right:9pt;mso-wrap-distance-bottom:0;mso-position-horizontal:absolute;mso-position-horizontal-relative:text;mso-position-vertical:absolute;mso-position-vertical-relative:text;mso-width-percent:0;mso-height-percent:0;mso-width-relative:margin;mso-height-relative:margin" from="204.9pt,.5pt" to="276.9pt,.5pt" o:gfxdata="UEsDBBQABgAIAAAAIQC2gziS/gAAAOEBAAATAAAAW0NvbnRlbnRfVHlwZXNdLnhtbJSRQU7DMBBF&#10;90jcwfIWJU67QAgl6YK0S0CoHGBkTxKLZGx5TGhvj5O2G0SRWNoz/78nu9wcxkFMGNg6quQqL6RA&#10;0s5Y6ir5vt9lD1JwBDIwOMJKHpHlpr69KfdHjyxSmriSfYz+USnWPY7AufNIadK6MEJMx9ApD/oD&#10;OlTrorhX2lFEilmcO2RdNtjC5xDF9pCuTyYBB5bi6bQ4syoJ3g9WQ0ymaiLzg5KdCXlKLjvcW893&#10;SUOqXwnz5DrgnHtJTxOsQfEKIT7DmDSUCaxw7Rqn8787ZsmRM9e2VmPeBN4uqYvTtW7jvijg9N/y&#10;JsXecLq0q+WD6m8AAAD//wMAUEsDBBQABgAIAAAAIQA4/SH/1gAAAJQBAAALAAAAX3JlbHMvLnJl&#10;bHOkkMFqwzAMhu+DvYPRfXGawxijTi+j0GvpHsDYimMaW0Yy2fr2M4PBMnrbUb/Q94l/f/hMi1qR&#10;JVI2sOt6UJgd+ZiDgffL8ekFlFSbvV0oo4EbChzGx4f9GRdb25HMsYhqlCwG5lrLq9biZkxWOiqY&#10;22YiTra2kYMu1l1tQD30/bPm3wwYN0x18gb45AdQl1tp5j/sFB2T0FQ7R0nTNEV3j6o9feQzro1i&#10;OWA14Fm+Q8a1a8+Bvu/d/dMb2JY5uiPbhG/ktn4cqGU/er3pcvwCAAD//wMAUEsDBBQABgAIAAAA&#10;IQC6npMe3QEAABQEAAAOAAAAZHJzL2Uyb0RvYy54bWysU8uO2zAMvBfoPwi6N47TRbE14uwhi+2l&#10;aIO+7lqZigXoBUqNnb8vJTvOpj216EU2KXLIGVLbh9EadgKM2ruW16s1Z+Ck77Q7tvz7t6c395zF&#10;JFwnjHfQ8jNE/rB7/Wo7hAY2vvemA2QE4mIzhJb3KYWmqqLswYq48gEcXSqPViQy8Vh1KAZCt6ba&#10;rNfvqsFjF9BLiJG8j9Ml3xV8pUCmz0pFSMy0nHpL5cRyPuez2m1Fc0QRei3nNsQ/dGGFdlR0gXoU&#10;SbCfqP+Aslqij16llfS28kppCYUDsanXv7H52osAhQuJE8MiU/x/sPLT6YBMdy3fbDhzwtKM9jQp&#10;mTwyzB9GF6TSEGJDwXt3wNmK4YCZ8qjQMmV0+EELUEQgWmwsGp8XjWFMTJLzfX13t6ZJyMtVNSFk&#10;pIAxfQBvWf5pudEusxeNOH2MiapS6CUku41jQ8vf3teEl+3oje6etDHFyBsEe4PsJGj2aawzC0J4&#10;EUWWceTM3CY25S+dDUz4X0CRNtT1xKts5RVTSAkuXXCNo+icpqiDJXHu7LaZ28Q5PqdC2di/SV4y&#10;SmXv0pJstfM46XJb/SqFmuIvCky8swTPvjuXORdpaPWKcvMzybv90i7p18e8+wUAAP//AwBQSwME&#10;FAAGAAgAAAAhAG/E/XfbAAAABwEAAA8AAABkcnMvZG93bnJldi54bWxMj8tOwzAQRfdI/IM1SOyo&#10;w6OIhjgVLYWuEFCqrqfxNImIx5HttuHvGdjA8uqM7j1TTAfXqQOF2Ho2cDnKQBFX3rZcG1h/PF3c&#10;gYoJ2WLnmQx8UYRpeXpSYG79kd/psEq1khKOORpoUupzrWPVkMM48j2xsJ0PDpPEUGsb8CjlrtNX&#10;WXarHbYsCw32NG+o+lztnYGli7PFppqvX2eb9u253k0Wj+HFmPOz4eEeVKIh/R3Dj76oQylOW79n&#10;G1Vn4CabiHoSIC8JH4+vJW9/sy4L/d+//AYAAP//AwBQSwECLQAUAAYACAAAACEAtoM4kv4AAADh&#10;AQAAEwAAAAAAAAAAAAAAAAAAAAAAW0NvbnRlbnRfVHlwZXNdLnhtbFBLAQItABQABgAIAAAAIQA4&#10;/SH/1gAAAJQBAAALAAAAAAAAAAAAAAAAAC8BAABfcmVscy8ucmVsc1BLAQItABQABgAIAAAAIQC6&#10;npMe3QEAABQEAAAOAAAAAAAAAAAAAAAAAC4CAABkcnMvZTJvRG9jLnhtbFBLAQItABQABgAIAAAA&#10;IQBvxP132wAAAAcBAAAPAAAAAAAAAAAAAAAAADcEAABkcnMvZG93bnJldi54bWxQSwUGAAAAAAQA&#10;BADzAAAAPwUAAAAA&#10;" strokecolor="black [3213]" strokeweight="3pt">
+                <v:stroke joinstyle="miter"/>
+              </v:line>
+            </w:pict>
+          </mc:Fallback>
+        </mc:AlternateContent>
+      </w:r>
+    </w:p>
+    <w:p>
+      <w:pPr>
+        <w:jc w:val="both"/>
+      </w:pPr>
+    </w:p>
+    <w:p>
+      <w:pPr>
+        <w:jc w:val="both"/>
+      </w:pPr>
     </w:p>
     <w:p>
       <w:pPr>
@@ -212,10 +2494,225 @@
           <w:ilvl w:val="0"/>
           <w:numId w:val="2"/>
         </w:numPr>
-      </w:pPr>
-      <w:r>
-        <w:t>Valor no nulo</w:t>
-      </w:r>
+        <w:jc w:val="both"/>
+        <w:rPr>
+          <w:sz w:val="28"/>
+          <w:szCs w:val="28"/>
+        </w:rPr>
+      </w:pPr>
+      <w:r>
+        <w:rPr>
+          <w:b/>
+          <w:bCs/>
+          <w:sz w:val="28"/>
+          <w:szCs w:val="28"/>
+          <w:u w:val="single"/>
+        </w:rPr>
+        <w:t>Restricción de unicidad:</w:t>
+      </w:r>
+      <w:r>
+        <w:rPr>
+          <w:sz w:val="28"/>
+          <w:szCs w:val="28"/>
+        </w:rPr>
+        <w:t xml:space="preserve"> no se puede repetir (pero puede ser nulo)</w:t>
+      </w:r>
+    </w:p>
+    <w:p>
+      <w:pPr>
+        <w:jc w:val="both"/>
+      </w:pPr>
+      <w:r>
+        <w:rPr>
+          <w:noProof/>
+        </w:rPr>
+        <mc:AlternateContent>
+          <mc:Choice Requires="wps">
+            <w:drawing>
+              <wp:anchor distT="0" distB="0" distL="114300" distR="114300" simplePos="0" relativeHeight="251693056" behindDoc="0" locked="0" layoutInCell="1" allowOverlap="1" wp14:anchorId="57EDCF44" wp14:editId="47967066">
+                <wp:simplePos x="0" y="0"/>
+                <wp:positionH relativeFrom="column">
+                  <wp:posOffset>2667838</wp:posOffset>
+                </wp:positionH>
+                <wp:positionV relativeFrom="paragraph">
+                  <wp:posOffset>177800</wp:posOffset>
+                </wp:positionV>
+                <wp:extent cx="713740" cy="456565"/>
+                <wp:effectExtent l="19050" t="19050" r="10160" b="19685"/>
+                <wp:wrapNone/>
+                <wp:docPr id="19" name="Elipse 19"/>
+                <wp:cNvGraphicFramePr/>
+                <a:graphic xmlns:a="http://schemas.openxmlformats.org/drawingml/2006/main">
+                  <a:graphicData uri="http://schemas.microsoft.com/office/word/2010/wordprocessingShape">
+                    <wps:wsp>
+                      <wps:cNvSpPr/>
+                      <wps:spPr>
+                        <a:xfrm>
+                          <a:off x="0" y="0"/>
+                          <a:ext cx="713740" cy="456565"/>
+                        </a:xfrm>
+                        <a:prstGeom prst="ellipse">
+                          <a:avLst/>
+                        </a:prstGeom>
+                        <a:noFill/>
+                        <a:ln w="38100">
+                          <a:solidFill>
+                            <a:schemeClr val="tx1"/>
+                          </a:solidFill>
+                        </a:ln>
+                      </wps:spPr>
+                      <wps:style>
+                        <a:lnRef idx="2">
+                          <a:schemeClr val="accent1">
+                            <a:shade val="50000"/>
+                          </a:schemeClr>
+                        </a:lnRef>
+                        <a:fillRef idx="1">
+                          <a:schemeClr val="accent1"/>
+                        </a:fillRef>
+                        <a:effectRef idx="0">
+                          <a:schemeClr val="accent1"/>
+                        </a:effectRef>
+                        <a:fontRef idx="minor">
+                          <a:schemeClr val="lt1"/>
+                        </a:fontRef>
+                      </wps:style>
+                      <wps:bodyPr rot="0" spcFirstLastPara="0" vertOverflow="overflow" horzOverflow="overflow" vert="horz" wrap="square" lIns="91440" tIns="45720" rIns="91440" bIns="45720" numCol="1" spcCol="0" rtlCol="0" fromWordArt="0" anchor="ctr" anchorCtr="0" forceAA="0" compatLnSpc="1">
+                        <a:prstTxWarp prst="textNoShape">
+                          <a:avLst/>
+                        </a:prstTxWarp>
+                        <a:noAutofit/>
+                      </wps:bodyPr>
+                    </wps:wsp>
+                  </a:graphicData>
+                </a:graphic>
+                <wp14:sizeRelH relativeFrom="margin">
+                  <wp14:pctWidth>0</wp14:pctWidth>
+                </wp14:sizeRelH>
+                <wp14:sizeRelV relativeFrom="margin">
+                  <wp14:pctHeight>0</wp14:pctHeight>
+                </wp14:sizeRelV>
+              </wp:anchor>
+            </w:drawing>
+          </mc:Choice>
+          <mc:Fallback>
+            <w:pict>
+              <v:oval w14:anchorId="262ACE5E" id="Elipse 19" o:spid="_x0000_s1026" style="position:absolute;margin-left:210.05pt;margin-top:14pt;width:56.2pt;height:35.95pt;z-index:251693056;visibility:visible;mso-wrap-style:square;mso-width-percent:0;mso-height-percent:0;mso-wrap-distance-left:9pt;mso-wrap-distance-top:0;mso-wrap-distance-right:9pt;mso-wrap-distance-bottom:0;mso-position-horizontal:absolute;mso-position-horizontal-relative:text;mso-position-vertical:absolute;mso-position-vertical-relative:text;mso-width-percent:0;mso-height-percent:0;mso-width-relative:margin;mso-height-relative:margin;v-text-anchor:middle" o:gfxdata="UEsDBBQABgAIAAAAIQC2gziS/gAAAOEBAAATAAAAW0NvbnRlbnRfVHlwZXNdLnhtbJSRQU7DMBBF&#10;90jcwfIWJU67QAgl6YK0S0CoHGBkTxKLZGx5TGhvj5O2G0SRWNoz/78nu9wcxkFMGNg6quQqL6RA&#10;0s5Y6ir5vt9lD1JwBDIwOMJKHpHlpr69KfdHjyxSmriSfYz+USnWPY7AufNIadK6MEJMx9ApD/oD&#10;OlTrorhX2lFEilmcO2RdNtjC5xDF9pCuTyYBB5bi6bQ4syoJ3g9WQ0ymaiLzg5KdCXlKLjvcW893&#10;SUOqXwnz5DrgnHtJTxOsQfEKIT7DmDSUCaxw7Rqn8787ZsmRM9e2VmPeBN4uqYvTtW7jvijg9N/y&#10;JsXecLq0q+WD6m8AAAD//wMAUEsDBBQABgAIAAAAIQA4/SH/1gAAAJQBAAALAAAAX3JlbHMvLnJl&#10;bHOkkMFqwzAMhu+DvYPRfXGawxijTi+j0GvpHsDYimMaW0Yy2fr2M4PBMnrbUb/Q94l/f/hMi1qR&#10;JVI2sOt6UJgd+ZiDgffL8ekFlFSbvV0oo4EbChzGx4f9GRdb25HMsYhqlCwG5lrLq9biZkxWOiqY&#10;22YiTra2kYMu1l1tQD30/bPm3wwYN0x18gb45AdQl1tp5j/sFB2T0FQ7R0nTNEV3j6o9feQzro1i&#10;OWA14Fm+Q8a1a8+Bvu/d/dMb2JY5uiPbhG/ktn4cqGU/er3pcvwCAAD//wMAUEsDBBQABgAIAAAA&#10;IQBxhOCMmAIAAI8FAAAOAAAAZHJzL2Uyb0RvYy54bWysVNtu3CAQfa/Uf0C8N7Y3m5sVb7RKmqpS&#10;1ERNqjwTDDESZiiwt359B7C9qzTqQ9VdCQMzc4Y5c7m82vaarIXzCkxDq6OSEmE4tMq8NvTH0+2n&#10;c0p8YKZlGoxo6E54erX4+OFyY2sxgw50KxxBEOPrjW1oF4Kti8LzTvTMH4EVBoUSXM8CHt1r0Tq2&#10;QfReF7OyPC024FrrgAvv8fYmC+ki4UspeLiX0otAdEPxbSGtLq0vcS0Wl6x+dcx2ig/PYP/wip4p&#10;g04nqBsWGFk59QdUr7gDDzIccegLkFJxkWLAaKryTTSPHbMixYLkeDvR5P8fLP+2fnBEtZi7C0oM&#10;6zFHn7WyXhC8QHY21teo9Ggf3HDyuI2hbqXr4xeDINvE6G5iVGwD4Xh5Vh2fzZF3jqL5ySn+I2ax&#10;N7bOhy8CehI3DRU6+U5UsvWdD1l71IruDNwqrfGe1dqQTUOPz6uyTBYetGqjNApTCYlr7ciaYfLD&#10;thpcH2jhQ7TB98Qgc1hpF3ZaZPzvQiI5GMgsO4hlucdknAsTqizqWCuyq5MSf6Oz0SJFrQ0CRmSJ&#10;j5ywB4BRM4OM2JmAQT+ailTVk/EQ+d+MJ4vkGUyYjHtlwL0XmcaoBs9ZfyQpUxNZeoF2h6XjIPeU&#10;t/xWYQ7vmA8PzGETYdpxMIR7XKQGTBQMO0o6cL/eu4/6WNsopWSDTdlQ/3PFnKBEfzVY9RfVPFZT&#10;SIf5ydkMD+5Q8nIoMav+GjD1FY4gy9M26gc9bqWD/hnnxzJ6RREzHH03lAc3Hq5DHhY4gbhYLpMa&#10;dq5l4c48Wh7BI6uxQJ+2z8zZoZADdsA3GBuY1W+KOetGSwPLVQCpUqXveR34xq5PhTNMqDhWDs9J&#10;az9HF78BAAD//wMAUEsDBBQABgAIAAAAIQBSJ4Fp4AAAAAkBAAAPAAAAZHJzL2Rvd25yZXYueG1s&#10;TI/BTsMwEETvSPyDtUhcEHWaNqgJ2VSAQHCrKJW4OrGbRMTrKHZb8/fdnuC42qeZN+U62kEczeR7&#10;RwjzWQLCUON0Ty3C7uvtfgXCB0VaDY4Mwq/xsK6ur0pVaHeiT3PchlZwCPlCIXQhjIWUvumMVX7m&#10;RkP827vJqsDn1Eo9qROH20GmSfIgreqJGzo1mpfOND/bg0W4+5Cvcd8vsnr3/D0tcxU3m/eIeHsT&#10;nx5BBBPDHwwXfVaHip1qdyDtxYCwTJM5owjpijcxkC3SDESNkOc5yKqU/xdUZwAAAP//AwBQSwEC&#10;LQAUAAYACAAAACEAtoM4kv4AAADhAQAAEwAAAAAAAAAAAAAAAAAAAAAAW0NvbnRlbnRfVHlwZXNd&#10;LnhtbFBLAQItABQABgAIAAAAIQA4/SH/1gAAAJQBAAALAAAAAAAAAAAAAAAAAC8BAABfcmVscy8u&#10;cmVsc1BLAQItABQABgAIAAAAIQBxhOCMmAIAAI8FAAAOAAAAAAAAAAAAAAAAAC4CAABkcnMvZTJv&#10;RG9jLnhtbFBLAQItABQABgAIAAAAIQBSJ4Fp4AAAAAkBAAAPAAAAAAAAAAAAAAAAAPIEAABkcnMv&#10;ZG93bnJldi54bWxQSwUGAAAAAAQABADzAAAA/wUAAAAA&#10;" filled="f" strokecolor="black [3213]" strokeweight="3pt">
+                <v:stroke joinstyle="miter"/>
+              </v:oval>
+            </w:pict>
+          </mc:Fallback>
+        </mc:AlternateContent>
+      </w:r>
+    </w:p>
+    <w:p>
+      <w:pPr>
+        <w:tabs>
+          <w:tab w:val="left" w:pos="4550"/>
+        </w:tabs>
+        <w:jc w:val="both"/>
+        <w:rPr>
+          <w:b/>
+          <w:bCs/>
+        </w:rPr>
+      </w:pPr>
+      <w:r>
+        <w:rPr>
+          <w:noProof/>
+        </w:rPr>
+        <mc:AlternateContent>
+          <mc:Choice Requires="wps">
+            <w:drawing>
+              <wp:anchor distT="0" distB="0" distL="114300" distR="114300" simplePos="0" relativeHeight="251703296" behindDoc="0" locked="0" layoutInCell="1" allowOverlap="1" wp14:anchorId="10A8238E" wp14:editId="4978ABA7">
+                <wp:simplePos x="0" y="0"/>
+                <wp:positionH relativeFrom="column">
+                  <wp:posOffset>2859405</wp:posOffset>
+                </wp:positionH>
+                <wp:positionV relativeFrom="paragraph">
+                  <wp:posOffset>224155</wp:posOffset>
+                </wp:positionV>
+                <wp:extent cx="352425" cy="0"/>
+                <wp:effectExtent l="0" t="19050" r="28575" b="19050"/>
+                <wp:wrapNone/>
+                <wp:docPr id="24" name="Conector recto 24"/>
+                <wp:cNvGraphicFramePr/>
+                <a:graphic xmlns:a="http://schemas.openxmlformats.org/drawingml/2006/main">
+                  <a:graphicData uri="http://schemas.microsoft.com/office/word/2010/wordprocessingShape">
+                    <wps:wsp>
+                      <wps:cNvCnPr/>
+                      <wps:spPr>
+                        <a:xfrm>
+                          <a:off x="0" y="0"/>
+                          <a:ext cx="352425" cy="0"/>
+                        </a:xfrm>
+                        <a:prstGeom prst="line">
+                          <a:avLst/>
+                        </a:prstGeom>
+                        <a:ln w="38100">
+                          <a:solidFill>
+                            <a:schemeClr val="tx1"/>
+                          </a:solidFill>
+                          <a:prstDash val="sysDot"/>
+                        </a:ln>
+                      </wps:spPr>
+                      <wps:style>
+                        <a:lnRef idx="1">
+                          <a:schemeClr val="accent1"/>
+                        </a:lnRef>
+                        <a:fillRef idx="0">
+                          <a:schemeClr val="accent1"/>
+                        </a:fillRef>
+                        <a:effectRef idx="0">
+                          <a:schemeClr val="accent1"/>
+                        </a:effectRef>
+                        <a:fontRef idx="minor">
+                          <a:schemeClr val="tx1"/>
+                        </a:fontRef>
+                      </wps:style>
+                      <wps:bodyPr/>
+                    </wps:wsp>
+                  </a:graphicData>
+                </a:graphic>
+                <wp14:sizeRelH relativeFrom="margin">
+                  <wp14:pctWidth>0</wp14:pctWidth>
+                </wp14:sizeRelH>
+                <wp14:sizeRelV relativeFrom="margin">
+                  <wp14:pctHeight>0</wp14:pctHeight>
+                </wp14:sizeRelV>
+              </wp:anchor>
+            </w:drawing>
+          </mc:Choice>
+          <mc:Fallback>
+            <w:pict>
+              <v:line w14:anchorId="42B15671" id="Conector recto 24" o:spid="_x0000_s1026" style="position:absolute;z-index:251703296;visibility:visible;mso-wrap-style:square;mso-width-percent:0;mso-height-percent:0;mso-wrap-distance-left:9pt;mso-wrap-distance-top:0;mso-wrap-distance-right:9pt;mso-wrap-distance-bottom:0;mso-position-horizontal:absolute;mso-position-horizontal-relative:text;mso-position-vertical:absolute;mso-position-vertical-relative:text;mso-width-percent:0;mso-height-percent:0;mso-width-relative:margin;mso-height-relative:margin" from="225.15pt,17.65pt" to="252.9pt,17.65pt" o:gfxdata="UEsDBBQABgAIAAAAIQC2gziS/gAAAOEBAAATAAAAW0NvbnRlbnRfVHlwZXNdLnhtbJSRQU7DMBBF&#10;90jcwfIWJU67QAgl6YK0S0CoHGBkTxKLZGx5TGhvj5O2G0SRWNoz/78nu9wcxkFMGNg6quQqL6RA&#10;0s5Y6ir5vt9lD1JwBDIwOMJKHpHlpr69KfdHjyxSmriSfYz+USnWPY7AufNIadK6MEJMx9ApD/oD&#10;OlTrorhX2lFEilmcO2RdNtjC5xDF9pCuTyYBB5bi6bQ4syoJ3g9WQ0ymaiLzg5KdCXlKLjvcW893&#10;SUOqXwnz5DrgnHtJTxOsQfEKIT7DmDSUCaxw7Rqn8787ZsmRM9e2VmPeBN4uqYvTtW7jvijg9N/y&#10;JsXecLq0q+WD6m8AAAD//wMAUEsDBBQABgAIAAAAIQA4/SH/1gAAAJQBAAALAAAAX3JlbHMvLnJl&#10;bHOkkMFqwzAMhu+DvYPRfXGawxijTi+j0GvpHsDYimMaW0Yy2fr2M4PBMnrbUb/Q94l/f/hMi1qR&#10;JVI2sOt6UJgd+ZiDgffL8ekFlFSbvV0oo4EbChzGx4f9GRdb25HMsYhqlCwG5lrLq9biZkxWOiqY&#10;22YiTra2kYMu1l1tQD30/bPm3wwYN0x18gb45AdQl1tp5j/sFB2T0FQ7R0nTNEV3j6o9feQzro1i&#10;OWA14Fm+Q8a1a8+Bvu/d/dMb2JY5uiPbhG/ktn4cqGU/er3pcvwCAAD//wMAUEsDBBQABgAIAAAA&#10;IQASuHN63wEAACQEAAAOAAAAZHJzL2Uyb0RvYy54bWysU8uO2zAMvBfoPwi6N3bS3WJhxNlDgu2l&#10;aIM+PkArU7EAvSCqcfz3pWTH6QsFWvQiW+IMyRlR28eLNewMEbV3LV+vas7ASd9pd2r5l89Prx44&#10;wyRcJ4x30PIRkD/uXr7YDqGBje+96SAySuKwGULL+5RCU1Uoe7ACVz6Ao6Dy0YpE23iquigGym5N&#10;tanrN9XgYxeil4BIp4cpyHclv1Ig0welEBIzLafeUlljWZ/zWu22ojlFEXot5zbEP3RhhXZUdEl1&#10;EEmwr1H/kspqGT16lVbS28orpSUUDaRmXf+k5lMvAhQtZA6GxSb8f2nl+/MxMt21fHPHmROW7mhP&#10;NyWTjyzmD6MAuTQEbAi8d8c47zAcY5Z8UdHmL4lhl+LsuDgLl8QkHb6+39xt7jmT11B144WI6S14&#10;y/JPy412WbNoxPkdJqpF0CskHxvHBkr4sK7rAkNvdPekjcnBMjewN5GdBd14uqxz75ThB1ROdxDY&#10;TyAc8eDTjDOO4FnrpK78pdHAVPkjKPKK9Kyn0nlKb9WElODStaJxhM40Rb0txLnnPxFnfKZCmeC/&#10;IS+MUtm7tJCtdj7+ru2bSWrCXx2YdGcLnn03lnsv1tAoFk/nZ5Nn/ft9od8e9+4bAAAA//8DAFBL&#10;AwQUAAYACAAAACEAm26zk90AAAAJAQAADwAAAGRycy9kb3ducmV2LnhtbEyPQU/DMAyF70j8h8hI&#10;3FhSShErTSdAmsQBhtjGPWtMW61xqiZry7/HiAOcLNtP732vWM2uEyMOofWkIVkoEEiVty3VGva7&#10;9dUdiBANWdN5Qg1fGGBVnp8VJrd+oncct7EWbEIhNxqaGPtcylA16ExY+B6Jf59+cCbyOtTSDmZi&#10;c9fJa6VupTMtcUJjenxqsDpuT45D5OPLcmxfffK8PqbhbfOxm+ZE68uL+eEeRMQ5/onhB5/RoWSm&#10;gz+RDaLTcJOplKUa0ownCzKVcZfD70GWhfzfoPwGAAD//wMAUEsBAi0AFAAGAAgAAAAhALaDOJL+&#10;AAAA4QEAABMAAAAAAAAAAAAAAAAAAAAAAFtDb250ZW50X1R5cGVzXS54bWxQSwECLQAUAAYACAAA&#10;ACEAOP0h/9YAAACUAQAACwAAAAAAAAAAAAAAAAAvAQAAX3JlbHMvLnJlbHNQSwECLQAUAAYACAAA&#10;ACEAErhzet8BAAAkBAAADgAAAAAAAAAAAAAAAAAuAgAAZHJzL2Uyb0RvYy54bWxQSwECLQAUAAYA&#10;CAAAACEAm26zk90AAAAJAQAADwAAAAAAAAAAAAAAAAA5BAAAZHJzL2Rvd25yZXYueG1sUEsFBgAA&#10;AAAEAAQA8wAAAEMFAAAAAA==&#10;" strokecolor="black [3213]" strokeweight="3pt">
+                <v:stroke dashstyle="1 1" joinstyle="miter"/>
+              </v:line>
+            </w:pict>
+          </mc:Fallback>
+        </mc:AlternateContent>
+      </w:r>
+      <w:r>
+        <w:tab/>
+      </w:r>
+      <w:r>
+        <w:rPr>
+          <w:b/>
+          <w:bCs/>
+          <w:sz w:val="28"/>
+          <w:szCs w:val="28"/>
+        </w:rPr>
+        <w:t>Att</w:t>
+      </w:r>
+    </w:p>
+    <w:p>
+      <w:pPr>
+        <w:jc w:val="both"/>
+      </w:pPr>
+    </w:p>
+    <w:p>
+      <w:pPr>
+        <w:jc w:val="both"/>
+      </w:pPr>
     </w:p>
     <w:p>
       <w:pPr>
@@ -224,9 +2721,252 @@
           <w:ilvl w:val="0"/>
           <w:numId w:val="2"/>
         </w:numPr>
-      </w:pPr>
-      <w:r>
-        <w:t>Restricción de unicidad: no se puede repetir (pero puede ser nulo)</w:t>
+        <w:jc w:val="both"/>
+        <w:rPr>
+          <w:sz w:val="28"/>
+          <w:szCs w:val="28"/>
+        </w:rPr>
+      </w:pPr>
+      <w:r>
+        <w:rPr>
+          <w:b/>
+          <w:bCs/>
+          <w:sz w:val="28"/>
+          <w:szCs w:val="28"/>
+          <w:u w:val="single"/>
+        </w:rPr>
+        <w:t>Atributo de identificación (clave primaria)</w:t>
+      </w:r>
+      <w:r>
+        <w:rPr>
+          <w:b/>
+          <w:bCs/>
+          <w:sz w:val="28"/>
+          <w:szCs w:val="28"/>
+          <w:u w:val="single"/>
+        </w:rPr>
+        <w:t>:</w:t>
+      </w:r>
+      <w:r>
+        <w:rPr>
+          <w:sz w:val="28"/>
+          <w:szCs w:val="28"/>
+        </w:rPr>
+        <w:t xml:space="preserve"> no puede ser nulo ni estar repetido</w:t>
+      </w:r>
+    </w:p>
+    <w:p>
+      <w:pPr>
+        <w:jc w:val="both"/>
+      </w:pPr>
+      <w:r>
+        <w:rPr>
+          <w:noProof/>
+        </w:rPr>
+        <mc:AlternateContent>
+          <mc:Choice Requires="wps">
+            <w:drawing>
+              <wp:anchor distT="0" distB="0" distL="114300" distR="114300" simplePos="0" relativeHeight="251705344" behindDoc="0" locked="0" layoutInCell="1" allowOverlap="1" wp14:anchorId="3E7B2221" wp14:editId="338835D4">
+                <wp:simplePos x="0" y="0"/>
+                <wp:positionH relativeFrom="column">
+                  <wp:posOffset>2710180</wp:posOffset>
+                </wp:positionH>
+                <wp:positionV relativeFrom="paragraph">
+                  <wp:posOffset>182768</wp:posOffset>
+                </wp:positionV>
+                <wp:extent cx="713740" cy="456565"/>
+                <wp:effectExtent l="19050" t="19050" r="10160" b="19685"/>
+                <wp:wrapNone/>
+                <wp:docPr id="25" name="Elipse 25"/>
+                <wp:cNvGraphicFramePr/>
+                <a:graphic xmlns:a="http://schemas.openxmlformats.org/drawingml/2006/main">
+                  <a:graphicData uri="http://schemas.microsoft.com/office/word/2010/wordprocessingShape">
+                    <wps:wsp>
+                      <wps:cNvSpPr/>
+                      <wps:spPr>
+                        <a:xfrm>
+                          <a:off x="0" y="0"/>
+                          <a:ext cx="713740" cy="456565"/>
+                        </a:xfrm>
+                        <a:prstGeom prst="ellipse">
+                          <a:avLst/>
+                        </a:prstGeom>
+                        <a:noFill/>
+                        <a:ln w="38100">
+                          <a:solidFill>
+                            <a:schemeClr val="tx1"/>
+                          </a:solidFill>
+                        </a:ln>
+                      </wps:spPr>
+                      <wps:style>
+                        <a:lnRef idx="2">
+                          <a:schemeClr val="accent1">
+                            <a:shade val="50000"/>
+                          </a:schemeClr>
+                        </a:lnRef>
+                        <a:fillRef idx="1">
+                          <a:schemeClr val="accent1"/>
+                        </a:fillRef>
+                        <a:effectRef idx="0">
+                          <a:schemeClr val="accent1"/>
+                        </a:effectRef>
+                        <a:fontRef idx="minor">
+                          <a:schemeClr val="lt1"/>
+                        </a:fontRef>
+                      </wps:style>
+                      <wps:bodyPr rot="0" spcFirstLastPara="0" vertOverflow="overflow" horzOverflow="overflow" vert="horz" wrap="square" lIns="91440" tIns="45720" rIns="91440" bIns="45720" numCol="1" spcCol="0" rtlCol="0" fromWordArt="0" anchor="ctr" anchorCtr="0" forceAA="0" compatLnSpc="1">
+                        <a:prstTxWarp prst="textNoShape">
+                          <a:avLst/>
+                        </a:prstTxWarp>
+                        <a:noAutofit/>
+                      </wps:bodyPr>
+                    </wps:wsp>
+                  </a:graphicData>
+                </a:graphic>
+                <wp14:sizeRelH relativeFrom="margin">
+                  <wp14:pctWidth>0</wp14:pctWidth>
+                </wp14:sizeRelH>
+                <wp14:sizeRelV relativeFrom="margin">
+                  <wp14:pctHeight>0</wp14:pctHeight>
+                </wp14:sizeRelV>
+              </wp:anchor>
+            </w:drawing>
+          </mc:Choice>
+          <mc:Fallback>
+            <w:pict>
+              <v:oval w14:anchorId="7F4ABE39" id="Elipse 25" o:spid="_x0000_s1026" style="position:absolute;margin-left:213.4pt;margin-top:14.4pt;width:56.2pt;height:35.95pt;z-index:251705344;visibility:visible;mso-wrap-style:square;mso-width-percent:0;mso-height-percent:0;mso-wrap-distance-left:9pt;mso-wrap-distance-top:0;mso-wrap-distance-right:9pt;mso-wrap-distance-bottom:0;mso-position-horizontal:absolute;mso-position-horizontal-relative:text;mso-position-vertical:absolute;mso-position-vertical-relative:text;mso-width-percent:0;mso-height-percent:0;mso-width-relative:margin;mso-height-relative:margin;v-text-anchor:middle" o:gfxdata="UEsDBBQABgAIAAAAIQC2gziS/gAAAOEBAAATAAAAW0NvbnRlbnRfVHlwZXNdLnhtbJSRQU7DMBBF&#10;90jcwfIWJU67QAgl6YK0S0CoHGBkTxKLZGx5TGhvj5O2G0SRWNoz/78nu9wcxkFMGNg6quQqL6RA&#10;0s5Y6ir5vt9lD1JwBDIwOMJKHpHlpr69KfdHjyxSmriSfYz+USnWPY7AufNIadK6MEJMx9ApD/oD&#10;OlTrorhX2lFEilmcO2RdNtjC5xDF9pCuTyYBB5bi6bQ4syoJ3g9WQ0ymaiLzg5KdCXlKLjvcW893&#10;SUOqXwnz5DrgnHtJTxOsQfEKIT7DmDSUCaxw7Rqn8787ZsmRM9e2VmPeBN4uqYvTtW7jvijg9N/y&#10;JsXecLq0q+WD6m8AAAD//wMAUEsDBBQABgAIAAAAIQA4/SH/1gAAAJQBAAALAAAAX3JlbHMvLnJl&#10;bHOkkMFqwzAMhu+DvYPRfXGawxijTi+j0GvpHsDYimMaW0Yy2fr2M4PBMnrbUb/Q94l/f/hMi1qR&#10;JVI2sOt6UJgd+ZiDgffL8ekFlFSbvV0oo4EbChzGx4f9GRdb25HMsYhqlCwG5lrLq9biZkxWOiqY&#10;22YiTra2kYMu1l1tQD30/bPm3wwYN0x18gb45AdQl1tp5j/sFB2T0FQ7R0nTNEV3j6o9feQzro1i&#10;OWA14Fm+Q8a1a8+Bvu/d/dMb2JY5uiPbhG/ktn4cqGU/er3pcvwCAAD//wMAUEsDBBQABgAIAAAA&#10;IQBOIImamQIAAI8FAAAOAAAAZHJzL2Uyb0RvYy54bWysVN9P2zAQfp+0/8Hy+0hSWmARKapgTJMQ&#10;VIOJZ+PYJJLj82y3affX72wnacXQHqa1kmP77r7zfffj8mrXKbIV1rWgK1qc5JQIzaFu9WtFfzzd&#10;frqgxHmma6ZAi4ruhaNXy48fLntTihk0oGphCYJoV/amoo33pswyxxvRMXcCRmgUSrAd83i0r1lt&#10;WY/oncpmeX6W9WBrY4EL5/D2JgnpMuJLKbh/kNIJT1RF8W0+rjauL2HNlpesfLXMNC0fnsH+4RUd&#10;azU6naBumGdkY9s/oLqWW3Ag/QmHLgMpWy5iDBhNkb+J5rFhRsRYkBxnJprc/4Pl99u1JW1d0dmC&#10;Es06zNEX1RonCF4gO71xJSo9mrUdTg63IdSdtF34YhBkFxndT4yKnSccL8+L0/M58s5RNF+c4T9g&#10;ZgdjY53/KqAjYVNRoaLvSCXb3jmftEet4E7DbasU3rNSadJX9PSiyPNo4UC1dZAGYSwhca0s2TJM&#10;vt8Vg+sjLXyI0vieEGQKK+78XomE/11IJAcDmSUHoSwPmIxzoX2RRA2rRXK1yPE3OhstYtRKI2BA&#10;lvjICXsAGDUTyIidCBj0g6mIVT0ZD5H/zXiyiJ5B+8m4azXY9yJTGNXgOemPJCVqAksvUO+xdCyk&#10;nnKG37aYwzvm/JpZbCJMOw4G/4CLVICJgmFHSQP213v3QR9rG6WU9NiUFXU/N8wKStQ3jVX/uZiH&#10;avLxMF+cz/BgjyUvxxK96a4BU1/gCDI8boO+V+NWWuiecX6sglcUMc3Rd0W5t+Ph2qdhgROIi9Uq&#10;qmHnGubv9KPhATywGgr0affMrBkK2WMH3MPYwKx8U8xJN1hqWG08yDZW+oHXgW/s+lg4w4QKY+X4&#10;HLUOc3T5GwAA//8DAFBLAwQUAAYACAAAACEACV91m+AAAAAKAQAADwAAAGRycy9kb3ducmV2Lnht&#10;bEyPTU/DMAyG70j8h8hIXBBL6D7YStMJEGjcJsYkrm7jtRVNUjXZFv495gQny/Kj189brJPtxYnG&#10;0Hmn4W6iQJCrvelco2H/8Xq7BBEiOoO9d6ThmwKsy8uLAnPjz+6dTrvYCA5xIUcNbYxDLmWoW7IY&#10;Jn4gx7eDHy1GXsdGmhHPHG57mSm1kBY7xx9aHOi5pfprd7Qabt7kSzp003m1f/ocZytM2+0maX19&#10;lR4fQERK8Q+GX31Wh5KdKn90JohewyxbsHrUkC15MjCfrjIQFZNK3YMsC/m/QvkDAAD//wMAUEsB&#10;Ai0AFAAGAAgAAAAhALaDOJL+AAAA4QEAABMAAAAAAAAAAAAAAAAAAAAAAFtDb250ZW50X1R5cGVz&#10;XS54bWxQSwECLQAUAAYACAAAACEAOP0h/9YAAACUAQAACwAAAAAAAAAAAAAAAAAvAQAAX3JlbHMv&#10;LnJlbHNQSwECLQAUAAYACAAAACEATiCJmpkCAACPBQAADgAAAAAAAAAAAAAAAAAuAgAAZHJzL2Uy&#10;b0RvYy54bWxQSwECLQAUAAYACAAAACEACV91m+AAAAAKAQAADwAAAAAAAAAAAAAAAADzBAAAZHJz&#10;L2Rvd25yZXYueG1sUEsFBgAAAAAEAAQA8wAAAAAGAAAAAA==&#10;" filled="f" strokecolor="black [3213]" strokeweight="3pt">
+                <v:stroke joinstyle="miter"/>
+              </v:oval>
+            </w:pict>
+          </mc:Fallback>
+        </mc:AlternateContent>
+      </w:r>
+    </w:p>
+    <w:p>
+      <w:pPr>
+        <w:tabs>
+          <w:tab w:val="left" w:pos="4636"/>
+        </w:tabs>
+        <w:jc w:val="both"/>
+        <w:rPr>
+          <w:b/>
+          <w:bCs/>
+        </w:rPr>
+      </w:pPr>
+      <w:r>
+        <w:rPr>
+          <w:noProof/>
+        </w:rPr>
+        <mc:AlternateContent>
+          <mc:Choice Requires="wps">
+            <w:drawing>
+              <wp:anchor distT="0" distB="0" distL="114300" distR="114300" simplePos="0" relativeHeight="251707392" behindDoc="0" locked="0" layoutInCell="1" allowOverlap="1" wp14:anchorId="78F1FB1F" wp14:editId="1A00C71C">
+                <wp:simplePos x="0" y="0"/>
+                <wp:positionH relativeFrom="column">
+                  <wp:posOffset>2883535</wp:posOffset>
+                </wp:positionH>
+                <wp:positionV relativeFrom="paragraph">
+                  <wp:posOffset>219075</wp:posOffset>
+                </wp:positionV>
+                <wp:extent cx="352425" cy="0"/>
+                <wp:effectExtent l="0" t="19050" r="28575" b="19050"/>
+                <wp:wrapNone/>
+                <wp:docPr id="26" name="Conector recto 26"/>
+                <wp:cNvGraphicFramePr/>
+                <a:graphic xmlns:a="http://schemas.openxmlformats.org/drawingml/2006/main">
+                  <a:graphicData uri="http://schemas.microsoft.com/office/word/2010/wordprocessingShape">
+                    <wps:wsp>
+                      <wps:cNvCnPr/>
+                      <wps:spPr>
+                        <a:xfrm>
+                          <a:off x="0" y="0"/>
+                          <a:ext cx="352425" cy="0"/>
+                        </a:xfrm>
+                        <a:prstGeom prst="line">
+                          <a:avLst/>
+                        </a:prstGeom>
+                        <a:ln w="38100">
+                          <a:solidFill>
+                            <a:schemeClr val="tx1"/>
+                          </a:solidFill>
+                          <a:prstDash val="solid"/>
+                        </a:ln>
+                      </wps:spPr>
+                      <wps:style>
+                        <a:lnRef idx="1">
+                          <a:schemeClr val="accent1"/>
+                        </a:lnRef>
+                        <a:fillRef idx="0">
+                          <a:schemeClr val="accent1"/>
+                        </a:fillRef>
+                        <a:effectRef idx="0">
+                          <a:schemeClr val="accent1"/>
+                        </a:effectRef>
+                        <a:fontRef idx="minor">
+                          <a:schemeClr val="tx1"/>
+                        </a:fontRef>
+                      </wps:style>
+                      <wps:bodyPr/>
+                    </wps:wsp>
+                  </a:graphicData>
+                </a:graphic>
+                <wp14:sizeRelH relativeFrom="margin">
+                  <wp14:pctWidth>0</wp14:pctWidth>
+                </wp14:sizeRelH>
+                <wp14:sizeRelV relativeFrom="margin">
+                  <wp14:pctHeight>0</wp14:pctHeight>
+                </wp14:sizeRelV>
+              </wp:anchor>
+            </w:drawing>
+          </mc:Choice>
+          <mc:Fallback>
+            <w:pict>
+              <v:line w14:anchorId="3C3A57E0" id="Conector recto 26" o:spid="_x0000_s1026" style="position:absolute;z-index:251707392;visibility:visible;mso-wrap-style:square;mso-width-percent:0;mso-height-percent:0;mso-wrap-distance-left:9pt;mso-wrap-distance-top:0;mso-wrap-distance-right:9pt;mso-wrap-distance-bottom:0;mso-position-horizontal:absolute;mso-position-horizontal-relative:text;mso-position-vertical:absolute;mso-position-vertical-relative:text;mso-width-percent:0;mso-height-percent:0;mso-width-relative:margin;mso-height-relative:margin" from="227.05pt,17.25pt" to="254.8pt,17.25pt" o:gfxdata="UEsDBBQABgAIAAAAIQC2gziS/gAAAOEBAAATAAAAW0NvbnRlbnRfVHlwZXNdLnhtbJSRQU7DMBBF&#10;90jcwfIWJU67QAgl6YK0S0CoHGBkTxKLZGx5TGhvj5O2G0SRWNoz/78nu9wcxkFMGNg6quQqL6RA&#10;0s5Y6ir5vt9lD1JwBDIwOMJKHpHlpr69KfdHjyxSmriSfYz+USnWPY7AufNIadK6MEJMx9ApD/oD&#10;OlTrorhX2lFEilmcO2RdNtjC5xDF9pCuTyYBB5bi6bQ4syoJ3g9WQ0ymaiLzg5KdCXlKLjvcW893&#10;SUOqXwnz5DrgnHtJTxOsQfEKIT7DmDSUCaxw7Rqn8787ZsmRM9e2VmPeBN4uqYvTtW7jvijg9N/y&#10;JsXecLq0q+WD6m8AAAD//wMAUEsDBBQABgAIAAAAIQA4/SH/1gAAAJQBAAALAAAAX3JlbHMvLnJl&#10;bHOkkMFqwzAMhu+DvYPRfXGawxijTi+j0GvpHsDYimMaW0Yy2fr2M4PBMnrbUb/Q94l/f/hMi1qR&#10;JVI2sOt6UJgd+ZiDgffL8ekFlFSbvV0oo4EbChzGx4f9GRdb25HMsYhqlCwG5lrLq9biZkxWOiqY&#10;22YiTra2kYMu1l1tQD30/bPm3wwYN0x18gb45AdQl1tp5j/sFB2T0FQ7R0nTNEV3j6o9feQzro1i&#10;OWA14Fm+Q8a1a8+Bvu/d/dMb2JY5uiPbhG/ktn4cqGU/er3pcvwCAAD//wMAUEsDBBQABgAIAAAA&#10;IQDLOA8E3AEAACMEAAAOAAAAZHJzL2Uyb0RvYy54bWysU8uO2zAMvBfoPwi6N7bT7mJhxNlDgu2l&#10;aIM+PkArU7EAvUCpcfL3pWTH6QsFWvQiW+IMyRlRm8ezNewEGLV3HW9WNWfgpO+1O3b8y+enVw+c&#10;xSRcL4x30PELRP64ffliM4YW1n7wpgdklMTFdgwdH1IKbVVFOYAVceUDOAoqj1Yk2uKx6lGMlN2a&#10;al3X99XosQ/oJcRIp/spyLclv1Ig0welIiRmOk69pbJiWZ/zWm03oj2iCIOWcxviH7qwQjsquqTa&#10;iyTYV9S/pLJaoo9epZX0tvJKaQlFA6lp6p/UfBpEgKKFzIlhsSn+v7Ty/emATPcdX99z5oSlO9rR&#10;TcnkkWH+MAqQS2OILYF37oDzLoYDZslnhTZ/SQw7F2cvi7NwTkzS4eu79Zv1HWfyGqpuvIAxvQVv&#10;Wf7puNEuaxatOL2LiWoR9ArJx8axkRI+NHVdYNEb3T9pY3KwzA3sDLKToBtP5yb3Thl+QOV0exGH&#10;CVRCM8w4Qmepk7jyly4GpsIfQZFVJKeZKuchvRUTUoJL14LGETrTFLW2EOeW/0Sc8ZkKZYD/hrww&#10;SmXv0kK22nn8Xds3j9SEvzow6c4WPPv+Uq69WEOTWCydX00e9e/3hX5729tvAAAA//8DAFBLAwQU&#10;AAYACAAAACEASMmsSdwAAAAJAQAADwAAAGRycy9kb3ducmV2LnhtbEyPwU6DQBCG7ya+w2ZMvNml&#10;FYgiS1ObePJSqyY9bmEEUnYW2YHi2zvGgx7nny//fJOvZ9epCYfQejKwXESgkEpftVQbeHt9urkD&#10;FdhSZTtPaOALA6yLy4vcZpU/0wtOe66VlFDIrIGGuc+0DmWDzoaF75Fk9+EHZ1nGodbVYM9S7jq9&#10;iqJUO9uSXGhsj9sGy9N+dAbGzed2tzu8r6bHZ5Z85lN6YGOur+bNAyjGmf9g+NEXdSjE6ehHqoLq&#10;DMRJvBTUwG2cgBIgie5TUMffQBe5/v9B8Q0AAP//AwBQSwECLQAUAAYACAAAACEAtoM4kv4AAADh&#10;AQAAEwAAAAAAAAAAAAAAAAAAAAAAW0NvbnRlbnRfVHlwZXNdLnhtbFBLAQItABQABgAIAAAAIQA4&#10;/SH/1gAAAJQBAAALAAAAAAAAAAAAAAAAAC8BAABfcmVscy8ucmVsc1BLAQItABQABgAIAAAAIQDL&#10;OA8E3AEAACMEAAAOAAAAAAAAAAAAAAAAAC4CAABkcnMvZTJvRG9jLnhtbFBLAQItABQABgAIAAAA&#10;IQBIyaxJ3AAAAAkBAAAPAAAAAAAAAAAAAAAAADYEAABkcnMvZG93bnJldi54bWxQSwUGAAAAAAQA&#10;BADzAAAAPwUAAAAA&#10;" strokecolor="black [3213]" strokeweight="3pt">
+                <v:stroke joinstyle="miter"/>
+              </v:line>
+            </w:pict>
+          </mc:Fallback>
+        </mc:AlternateContent>
+      </w:r>
+      <w:r>
+        <w:tab/>
+      </w:r>
+      <w:r>
+        <w:rPr>
+          <w:b/>
+          <w:bCs/>
+          <w:sz w:val="28"/>
+          <w:szCs w:val="28"/>
+        </w:rPr>
+        <w:t>Att</w:t>
+      </w:r>
+    </w:p>
+    <w:p>
+      <w:pPr>
+        <w:jc w:val="both"/>
+      </w:pPr>
+    </w:p>
+    <w:p>
+      <w:pPr>
+        <w:jc w:val="both"/>
+      </w:pPr>
+    </w:p>
+    <w:p>
+      <w:pPr>
+        <w:jc w:val="both"/>
+        <w:rPr>
+          <w:sz w:val="36"/>
+          <w:szCs w:val="36"/>
+          <w:u w:val="single" w:color="FF0000"/>
+        </w:rPr>
+      </w:pPr>
+      <w:r>
+        <w:rPr>
+          <w:sz w:val="36"/>
+          <w:szCs w:val="36"/>
+          <w:u w:val="single" w:color="FF0000"/>
+        </w:rPr>
+        <w:t>Relaciones</w:t>
       </w:r>
     </w:p>
     <w:p>
@@ -236,28 +2976,139 @@
           <w:ilvl w:val="0"/>
           <w:numId w:val="2"/>
         </w:numPr>
-      </w:pPr>
-      <w:r>
-        <w:t>Atributo de identificación (clave primaria)</w:t>
-      </w:r>
-    </w:p>
-    <w:p/>
-    <w:p>
-      <w:pPr>
-        <w:rPr>
-          <w:sz w:val="28"/>
-          <w:szCs w:val="28"/>
-          <w:u w:val="single" w:color="FF0000"/>
-        </w:rPr>
-      </w:pPr>
-      <w:r>
-        <w:rPr>
-          <w:sz w:val="28"/>
-          <w:szCs w:val="28"/>
-          <w:u w:val="single" w:color="FF0000"/>
-        </w:rPr>
-        <w:t>Relaciones</w:t>
-      </w:r>
+        <w:jc w:val="both"/>
+        <w:rPr>
+          <w:sz w:val="28"/>
+          <w:szCs w:val="28"/>
+        </w:rPr>
+      </w:pPr>
+      <w:r>
+        <w:rPr>
+          <w:b/>
+          <w:bCs/>
+          <w:sz w:val="28"/>
+          <w:szCs w:val="28"/>
+          <w:u w:val="single"/>
+        </w:rPr>
+        <w:t>Relación:</w:t>
+      </w:r>
+      <w:r>
+        <w:rPr>
+          <w:sz w:val="28"/>
+          <w:szCs w:val="28"/>
+        </w:rPr>
+        <w:t xml:space="preserve"> una correspondencia entre dos o más entidades</w:t>
+      </w:r>
+    </w:p>
+    <w:p>
+      <w:pPr>
+        <w:pStyle w:val="Prrafodelista"/>
+        <w:jc w:val="both"/>
+        <w:rPr>
+          <w:sz w:val="28"/>
+          <w:szCs w:val="28"/>
+        </w:rPr>
+      </w:pPr>
+      <w:r>
+        <w:rPr>
+          <w:noProof/>
+          <w:sz w:val="28"/>
+          <w:szCs w:val="28"/>
+        </w:rPr>
+        <mc:AlternateContent>
+          <mc:Choice Requires="wps">
+            <w:drawing>
+              <wp:anchor distT="0" distB="0" distL="114300" distR="114300" simplePos="0" relativeHeight="251709440" behindDoc="0" locked="0" layoutInCell="1" allowOverlap="1" wp14:anchorId="2C196ABF" wp14:editId="1EC86A04">
+                <wp:simplePos x="0" y="0"/>
+                <wp:positionH relativeFrom="column">
+                  <wp:posOffset>2438400</wp:posOffset>
+                </wp:positionH>
+                <wp:positionV relativeFrom="paragraph">
+                  <wp:posOffset>41910</wp:posOffset>
+                </wp:positionV>
+                <wp:extent cx="1038225" cy="609600"/>
+                <wp:effectExtent l="38100" t="38100" r="47625" b="38100"/>
+                <wp:wrapNone/>
+                <wp:docPr id="28" name="Rombo 28"/>
+                <wp:cNvGraphicFramePr/>
+                <a:graphic xmlns:a="http://schemas.openxmlformats.org/drawingml/2006/main">
+                  <a:graphicData uri="http://schemas.microsoft.com/office/word/2010/wordprocessingShape">
+                    <wps:wsp>
+                      <wps:cNvSpPr/>
+                      <wps:spPr>
+                        <a:xfrm>
+                          <a:off x="0" y="0"/>
+                          <a:ext cx="1038225" cy="609600"/>
+                        </a:xfrm>
+                        <a:prstGeom prst="diamond">
+                          <a:avLst/>
+                        </a:prstGeom>
+                        <a:noFill/>
+                        <a:ln w="38100">
+                          <a:solidFill>
+                            <a:schemeClr val="tx1"/>
+                          </a:solidFill>
+                        </a:ln>
+                      </wps:spPr>
+                      <wps:style>
+                        <a:lnRef idx="2">
+                          <a:schemeClr val="accent1">
+                            <a:shade val="50000"/>
+                          </a:schemeClr>
+                        </a:lnRef>
+                        <a:fillRef idx="1">
+                          <a:schemeClr val="accent1"/>
+                        </a:fillRef>
+                        <a:effectRef idx="0">
+                          <a:schemeClr val="accent1"/>
+                        </a:effectRef>
+                        <a:fontRef idx="minor">
+                          <a:schemeClr val="lt1"/>
+                        </a:fontRef>
+                      </wps:style>
+                      <wps:bodyPr rot="0" spcFirstLastPara="0" vertOverflow="overflow" horzOverflow="overflow" vert="horz" wrap="square" lIns="91440" tIns="45720" rIns="91440" bIns="45720" numCol="1" spcCol="0" rtlCol="0" fromWordArt="0" anchor="ctr" anchorCtr="0" forceAA="0" compatLnSpc="1">
+                        <a:prstTxWarp prst="textNoShape">
+                          <a:avLst/>
+                        </a:prstTxWarp>
+                        <a:noAutofit/>
+                      </wps:bodyPr>
+                    </wps:wsp>
+                  </a:graphicData>
+                </a:graphic>
+                <wp14:sizeRelH relativeFrom="margin">
+                  <wp14:pctWidth>0</wp14:pctWidth>
+                </wp14:sizeRelH>
+                <wp14:sizeRelV relativeFrom="margin">
+                  <wp14:pctHeight>0</wp14:pctHeight>
+                </wp14:sizeRelV>
+              </wp:anchor>
+            </w:drawing>
+          </mc:Choice>
+          <mc:Fallback>
+            <w:pict>
+              <v:shape w14:anchorId="047ECA40" id="Rombo 28" o:spid="_x0000_s1026" type="#_x0000_t4" style="position:absolute;margin-left:192pt;margin-top:3.3pt;width:81.75pt;height:48pt;z-index:251709440;visibility:visible;mso-wrap-style:square;mso-width-percent:0;mso-height-percent:0;mso-wrap-distance-left:9pt;mso-wrap-distance-top:0;mso-wrap-distance-right:9pt;mso-wrap-distance-bottom:0;mso-position-horizontal:absolute;mso-position-horizontal-relative:text;mso-position-vertical:absolute;mso-position-vertical-relative:text;mso-width-percent:0;mso-height-percent:0;mso-width-relative:margin;mso-height-relative:margin;v-text-anchor:middle" o:gfxdata="UEsDBBQABgAIAAAAIQC2gziS/gAAAOEBAAATAAAAW0NvbnRlbnRfVHlwZXNdLnhtbJSRQU7DMBBF&#10;90jcwfIWJU67QAgl6YK0S0CoHGBkTxKLZGx5TGhvj5O2G0SRWNoz/78nu9wcxkFMGNg6quQqL6RA&#10;0s5Y6ir5vt9lD1JwBDIwOMJKHpHlpr69KfdHjyxSmriSfYz+USnWPY7AufNIadK6MEJMx9ApD/oD&#10;OlTrorhX2lFEilmcO2RdNtjC5xDF9pCuTyYBB5bi6bQ4syoJ3g9WQ0ymaiLzg5KdCXlKLjvcW893&#10;SUOqXwnz5DrgnHtJTxOsQfEKIT7DmDSUCaxw7Rqn8787ZsmRM9e2VmPeBN4uqYvTtW7jvijg9N/y&#10;JsXecLq0q+WD6m8AAAD//wMAUEsDBBQABgAIAAAAIQA4/SH/1gAAAJQBAAALAAAAX3JlbHMvLnJl&#10;bHOkkMFqwzAMhu+DvYPRfXGawxijTi+j0GvpHsDYimMaW0Yy2fr2M4PBMnrbUb/Q94l/f/hMi1qR&#10;JVI2sOt6UJgd+ZiDgffL8ekFlFSbvV0oo4EbChzGx4f9GRdb25HMsYhqlCwG5lrLq9biZkxWOiqY&#10;22YiTra2kYMu1l1tQD30/bPm3wwYN0x18gb45AdQl1tp5j/sFB2T0FQ7R0nTNEV3j6o9feQzro1i&#10;OWA14Fm+Q8a1a8+Bvu/d/dMb2JY5uiPbhG/ktn4cqGU/er3pcvwCAAD//wMAUEsDBBQABgAIAAAA&#10;IQCoRQXjmQIAAI8FAAAOAAAAZHJzL2Uyb0RvYy54bWysVEtPGzEQvlfqf7B8L/vgUYjYoAhEVQkB&#10;AirOjtcmlmyPazvZpL++Y++DQFEPVXNwPDsz33i+eZxfbI0mG+GDAtvQ6qCkRFgOrbIvDf3xdP3l&#10;lJIQmW2ZBisauhOBXsw/fzrv3EzUsALdCk8QxIZZ5xq6itHNiiLwlTAsHIATFpUSvGERRf9StJ51&#10;iG50UZflSdGBb50HLkLAr1e9ks4zvpSCxzspg4hENxTfFvPp87lMZzE/Z7MXz9xK8eEZ7B9eYZiy&#10;GHSCumKRkbVXf0AZxT0EkPGAgylASsVFzgGzqcp32TyumBM5FyQnuImm8P9g+e3m3hPVNrTGSllm&#10;sEYPYJZAUEZyOhdmaPPo7v0gBbymTLfSm/SPOZBtJnQ3ESq2kXD8WJWHp3V9TAlH3Ul5dlJmxotX&#10;b+dD/CbAkHRpaKuYAdtmKtnmJkQMitajVYpn4VppneumLekaenhaIWxSBdCqTdospBYSl9qTDcPi&#10;x22V8kGwPSuUtMWPKcs+r3yLOy0ShLYPQiI5mEndB3iLyTgXNla9asVa0Yc6LvE3Bhs9cugMmJAl&#10;PnLCHgBGyx5kxO7fPNgnV5G7enIeMv+b8+SRI4ONk7NRFvxHmWnMaojc248k9dQklpbQ7rB1PPQz&#10;FRy/VljDGxbiPfM4RDhuuBjiHR5SAxYKhhslK/C/Pvqe7LG3UUtJh0PZ0PBzzbygRH+32PVn1dFR&#10;muIsHB1/rVHw+5rlvsauzSVg6StcQY7na7KPerxKD+YZ98ciRUUVsxxjN5RHPwqXsV8WuIG4WCyy&#10;GU6uY/HGPjqewBOrqUGfts/Mu6GRI47ALYwDzGbvmrm3TZ4WFusIUuVOf+V14BunPjfOsKHSWtmX&#10;s9XrHp3/BgAA//8DAFBLAwQUAAYACAAAACEAIZ8gwN8AAAAJAQAADwAAAGRycy9kb3ducmV2Lnht&#10;bEyPwU7DMBBE70j8g7VI3KjTkoYqxKmgiAtCVSmIsxtvk6j2OrLdNvD1LCc4jmY086Zajs6KE4bY&#10;e1IwnWQgkBpvemoVfLw/3yxAxKTJaOsJFXxhhGV9eVHp0vgzveFpm1rBJRRLraBLaSiljE2HTseJ&#10;H5DY2/vgdGIZWmmCPnO5s3KWZYV0uide6PSAqw6bw/boFOzDy3SNm3z1/XiQm/hp45PrX5W6vhof&#10;7kEkHNNfGH7xGR1qZtr5I5korILbRc5fkoKiAMH+PL+bg9hxMJsVIOtK/n9Q/wAAAP//AwBQSwEC&#10;LQAUAAYACAAAACEAtoM4kv4AAADhAQAAEwAAAAAAAAAAAAAAAAAAAAAAW0NvbnRlbnRfVHlwZXNd&#10;LnhtbFBLAQItABQABgAIAAAAIQA4/SH/1gAAAJQBAAALAAAAAAAAAAAAAAAAAC8BAABfcmVscy8u&#10;cmVsc1BLAQItABQABgAIAAAAIQCoRQXjmQIAAI8FAAAOAAAAAAAAAAAAAAAAAC4CAABkcnMvZTJv&#10;RG9jLnhtbFBLAQItABQABgAIAAAAIQAhnyDA3wAAAAkBAAAPAAAAAAAAAAAAAAAAAPMEAABkcnMv&#10;ZG93bnJldi54bWxQSwUGAAAAAAQABADzAAAA/wUAAAAA&#10;" filled="f" strokecolor="black [3213]" strokeweight="3pt"/>
+            </w:pict>
+          </mc:Fallback>
+        </mc:AlternateContent>
+      </w:r>
+    </w:p>
+    <w:p>
+      <w:pPr>
+        <w:jc w:val="both"/>
+        <w:rPr>
+          <w:sz w:val="28"/>
+          <w:szCs w:val="28"/>
+        </w:rPr>
+      </w:pPr>
+    </w:p>
+    <w:p>
+      <w:pPr>
+        <w:jc w:val="both"/>
+        <w:rPr>
+          <w:sz w:val="28"/>
+          <w:szCs w:val="28"/>
+        </w:rPr>
+      </w:pPr>
     </w:p>
     <w:p>
       <w:pPr>
@@ -266,10 +3117,360 @@
           <w:ilvl w:val="0"/>
           <w:numId w:val="2"/>
         </w:numPr>
-      </w:pPr>
-      <w:r>
-        <w:t>Las relaciones se representan mediante rombos conectados con las entidades que enlaza.</w:t>
-      </w:r>
+        <w:jc w:val="both"/>
+        <w:rPr>
+          <w:b/>
+          <w:bCs/>
+          <w:sz w:val="28"/>
+          <w:szCs w:val="28"/>
+          <w:u w:val="single"/>
+        </w:rPr>
+      </w:pPr>
+      <w:r>
+        <w:rPr>
+          <w:b/>
+          <w:bCs/>
+          <w:noProof/>
+          <w:sz w:val="28"/>
+          <w:szCs w:val="28"/>
+          <w:u w:val="single"/>
+        </w:rPr>
+        <mc:AlternateContent>
+          <mc:Choice Requires="wps">
+            <w:drawing>
+              <wp:anchor distT="0" distB="0" distL="114300" distR="114300" simplePos="0" relativeHeight="251711488" behindDoc="0" locked="0" layoutInCell="1" allowOverlap="1" wp14:anchorId="38FB8AB5" wp14:editId="5AB4D044">
+                <wp:simplePos x="0" y="0"/>
+                <wp:positionH relativeFrom="column">
+                  <wp:posOffset>2352675</wp:posOffset>
+                </wp:positionH>
+                <wp:positionV relativeFrom="paragraph">
+                  <wp:posOffset>275590</wp:posOffset>
+                </wp:positionV>
+                <wp:extent cx="1038225" cy="609600"/>
+                <wp:effectExtent l="38100" t="38100" r="47625" b="38100"/>
+                <wp:wrapNone/>
+                <wp:docPr id="29" name="Rombo 29"/>
+                <wp:cNvGraphicFramePr/>
+                <a:graphic xmlns:a="http://schemas.openxmlformats.org/drawingml/2006/main">
+                  <a:graphicData uri="http://schemas.microsoft.com/office/word/2010/wordprocessingShape">
+                    <wps:wsp>
+                      <wps:cNvSpPr/>
+                      <wps:spPr>
+                        <a:xfrm>
+                          <a:off x="0" y="0"/>
+                          <a:ext cx="1038225" cy="609600"/>
+                        </a:xfrm>
+                        <a:prstGeom prst="diamond">
+                          <a:avLst/>
+                        </a:prstGeom>
+                        <a:noFill/>
+                        <a:ln w="38100">
+                          <a:solidFill>
+                            <a:schemeClr val="tx1"/>
+                          </a:solidFill>
+                        </a:ln>
+                      </wps:spPr>
+                      <wps:style>
+                        <a:lnRef idx="2">
+                          <a:schemeClr val="accent1">
+                            <a:shade val="50000"/>
+                          </a:schemeClr>
+                        </a:lnRef>
+                        <a:fillRef idx="1">
+                          <a:schemeClr val="accent1"/>
+                        </a:fillRef>
+                        <a:effectRef idx="0">
+                          <a:schemeClr val="accent1"/>
+                        </a:effectRef>
+                        <a:fontRef idx="minor">
+                          <a:schemeClr val="lt1"/>
+                        </a:fontRef>
+                      </wps:style>
+                      <wps:bodyPr rot="0" spcFirstLastPara="0" vertOverflow="overflow" horzOverflow="overflow" vert="horz" wrap="square" lIns="91440" tIns="45720" rIns="91440" bIns="45720" numCol="1" spcCol="0" rtlCol="0" fromWordArt="0" anchor="ctr" anchorCtr="0" forceAA="0" compatLnSpc="1">
+                        <a:prstTxWarp prst="textNoShape">
+                          <a:avLst/>
+                        </a:prstTxWarp>
+                        <a:noAutofit/>
+                      </wps:bodyPr>
+                    </wps:wsp>
+                  </a:graphicData>
+                </a:graphic>
+                <wp14:sizeRelH relativeFrom="margin">
+                  <wp14:pctWidth>0</wp14:pctWidth>
+                </wp14:sizeRelH>
+                <wp14:sizeRelV relativeFrom="margin">
+                  <wp14:pctHeight>0</wp14:pctHeight>
+                </wp14:sizeRelV>
+              </wp:anchor>
+            </w:drawing>
+          </mc:Choice>
+          <mc:Fallback>
+            <w:pict>
+              <v:shape w14:anchorId="027D0B15" id="Rombo 29" o:spid="_x0000_s1026" type="#_x0000_t4" style="position:absolute;margin-left:185.25pt;margin-top:21.7pt;width:81.75pt;height:48pt;z-index:251711488;visibility:visible;mso-wrap-style:square;mso-width-percent:0;mso-height-percent:0;mso-wrap-distance-left:9pt;mso-wrap-distance-top:0;mso-wrap-distance-right:9pt;mso-wrap-distance-bottom:0;mso-position-horizontal:absolute;mso-position-horizontal-relative:text;mso-position-vertical:absolute;mso-position-vertical-relative:text;mso-width-percent:0;mso-height-percent:0;mso-width-relative:margin;mso-height-relative:margin;v-text-anchor:middle" o:gfxdata="UEsDBBQABgAIAAAAIQC2gziS/gAAAOEBAAATAAAAW0NvbnRlbnRfVHlwZXNdLnhtbJSRQU7DMBBF&#10;90jcwfIWJU67QAgl6YK0S0CoHGBkTxKLZGx5TGhvj5O2G0SRWNoz/78nu9wcxkFMGNg6quQqL6RA&#10;0s5Y6ir5vt9lD1JwBDIwOMJKHpHlpr69KfdHjyxSmriSfYz+USnWPY7AufNIadK6MEJMx9ApD/oD&#10;OlTrorhX2lFEilmcO2RdNtjC5xDF9pCuTyYBB5bi6bQ4syoJ3g9WQ0ymaiLzg5KdCXlKLjvcW893&#10;SUOqXwnz5DrgnHtJTxOsQfEKIT7DmDSUCaxw7Rqn8787ZsmRM9e2VmPeBN4uqYvTtW7jvijg9N/y&#10;JsXecLq0q+WD6m8AAAD//wMAUEsDBBQABgAIAAAAIQA4/SH/1gAAAJQBAAALAAAAX3JlbHMvLnJl&#10;bHOkkMFqwzAMhu+DvYPRfXGawxijTi+j0GvpHsDYimMaW0Yy2fr2M4PBMnrbUb/Q94l/f/hMi1qR&#10;JVI2sOt6UJgd+ZiDgffL8ekFlFSbvV0oo4EbChzGx4f9GRdb25HMsYhqlCwG5lrLq9biZkxWOiqY&#10;22YiTra2kYMu1l1tQD30/bPm3wwYN0x18gb45AdQl1tp5j/sFB2T0FQ7R0nTNEV3j6o9feQzro1i&#10;OWA14Fm+Q8a1a8+Bvu/d/dMb2JY5uiPbhG/ktn4cqGU/er3pcvwCAAD//wMAUEsDBBQABgAIAAAA&#10;IQAtf76hmgIAAI8FAAAOAAAAZHJzL2Uyb0RvYy54bWysVEtPHDEMvlfqf4hyL/PgUVgxi1YgqkoI&#10;EFBxzmYSNlISp0l2Z7e/vk7mwUJRD1XnkIlj+3P8xfb5xdZoshE+KLANrQ5KSoTl0Cr70tAfT9df&#10;TikJkdmWabCioTsR6MX886fzzs1EDSvQrfAEQWyYda6hqxjdrCgCXwnDwgE4YVEpwRsWUfQvRetZ&#10;h+hGF3VZnhQd+NZ54CIEPL3qlXSe8aUUPN5JGUQkuqF4t5hXn9dlWov5OZu9eOZWig/XYP9wC8OU&#10;xaAT1BWLjKy9+gPKKO4hgIwHHEwBUioucg6YTVW+y+ZxxZzIuSA5wU00hf8Hy283956otqH1GSWW&#10;GXyjBzBLICgjOZ0LM7R5dPd+kAJuU6Zb6U36Yw5kmwndTYSKbSQcD6vy8LSujynhqDspz07KzHjx&#10;6u18iN8EGJI2DW0VM2DbTCXb3ISIQdF6tErxLFwrrfO7aUu6hh6eVgibVAG0apM2C6mExKX2ZMPw&#10;8eO2Svkg2J4VStriYcqyzyvv4k6LBKHtg5BIDmZS9wHeYjLOhY1Vr1qxVvShjkv8xmCjRw6dAROy&#10;xEtO2APAaNmDjNj9nQf75CpyVU/OQ+Z/c548cmSwcXI2yoL/KDONWQ2Re/uRpJ6axNIS2h2Wjoe+&#10;p4Lj1wrf8IaFeM88NhG2Gw6GeIeL1IAPBcOOkhX4Xx+dJ3usbdRS0mFTNjT8XDMvKNHfLVb9WXV0&#10;lLo4C0fHX2sU/L5mua+xa3MJ+PQVjiDH8zbZRz1upQfzjPNjkaKiilmOsRvKox+Fy9gPC5xAXCwW&#10;2Qw717F4Yx8dT+CJ1VSgT9tn5t1QyBFb4BbGBmazd8Xc2yZPC4t1BKlypb/yOvCNXZ8LZ5hQaazs&#10;y9nqdY7OfwMAAP//AwBQSwMEFAAGAAgAAAAhAGv0+vLfAAAACgEAAA8AAABkcnMvZG93bnJldi54&#10;bWxMj8FOwzAQRO9I/IO1SNyoU+JCCXEqKOKCECot4uzG2ySqvY5itw18PcsJjqt9mnlTLkbvxBGH&#10;2AXSMJ1kIJDqYDtqNHxsnq/mIGIyZI0LhBq+MMKiOj8rTWHDid7xuE6N4BCKhdHQptQXUsa6RW/i&#10;JPRI/NuFwZvE59BIO5gTh3snr7PsRnrTETe0psdli/V+ffAadsPL9A1Xavn9uJer+Onik+9etb68&#10;GB/uQSQc0x8Mv/qsDhU7bcOBbBROQ36bzRjVoHIFgoFZrnjclsn8ToGsSvl/QvUDAAD//wMAUEsB&#10;Ai0AFAAGAAgAAAAhALaDOJL+AAAA4QEAABMAAAAAAAAAAAAAAAAAAAAAAFtDb250ZW50X1R5cGVz&#10;XS54bWxQSwECLQAUAAYACAAAACEAOP0h/9YAAACUAQAACwAAAAAAAAAAAAAAAAAvAQAAX3JlbHMv&#10;LnJlbHNQSwECLQAUAAYACAAAACEALX++oZoCAACPBQAADgAAAAAAAAAAAAAAAAAuAgAAZHJzL2Uy&#10;b0RvYy54bWxQSwECLQAUAAYACAAAACEAa/T68t8AAAAKAQAADwAAAAAAAAAAAAAAAAD0BAAAZHJz&#10;L2Rvd25yZXYueG1sUEsFBgAAAAAEAAQA8wAAAAAGAAAAAA==&#10;" filled="f" strokecolor="black [3213]" strokeweight="3pt"/>
+            </w:pict>
+          </mc:Fallback>
+        </mc:AlternateContent>
+      </w:r>
+      <w:r>
+        <w:rPr>
+          <w:b/>
+          <w:bCs/>
+          <w:sz w:val="28"/>
+          <w:szCs w:val="28"/>
+          <w:u w:val="single"/>
+        </w:rPr>
+        <w:t>C</w:t>
+      </w:r>
+      <w:r>
+        <w:rPr>
+          <w:b/>
+          <w:bCs/>
+          <w:sz w:val="28"/>
+          <w:szCs w:val="28"/>
+          <w:u w:val="single"/>
+        </w:rPr>
+        <w:t>ardinalidad</w:t>
+      </w:r>
+      <w:r>
+        <w:rPr>
+          <w:b/>
+          <w:bCs/>
+          <w:sz w:val="28"/>
+          <w:szCs w:val="28"/>
+          <w:u w:val="single"/>
+        </w:rPr>
+        <w:t xml:space="preserve"> máxima</w:t>
+      </w:r>
+    </w:p>
+    <w:p>
+      <w:pPr>
+        <w:tabs>
+          <w:tab w:val="left" w:pos="3225"/>
+        </w:tabs>
+        <w:jc w:val="both"/>
+        <w:rPr>
+          <w:sz w:val="28"/>
+          <w:szCs w:val="28"/>
+        </w:rPr>
+      </w:pPr>
+      <w:r>
+        <w:rPr>
+          <w:noProof/>
+        </w:rPr>
+        <mc:AlternateContent>
+          <mc:Choice Requires="wps">
+            <w:drawing>
+              <wp:anchor distT="0" distB="0" distL="114300" distR="114300" simplePos="0" relativeHeight="251721728" behindDoc="0" locked="0" layoutInCell="1" allowOverlap="1" wp14:anchorId="25FAF3E4" wp14:editId="6C6A45E6">
+                <wp:simplePos x="0" y="0"/>
+                <wp:positionH relativeFrom="column">
+                  <wp:posOffset>3390900</wp:posOffset>
+                </wp:positionH>
+                <wp:positionV relativeFrom="paragraph">
+                  <wp:posOffset>256540</wp:posOffset>
+                </wp:positionV>
+                <wp:extent cx="914400" cy="0"/>
+                <wp:effectExtent l="0" t="19050" r="19050" b="19050"/>
+                <wp:wrapNone/>
+                <wp:docPr id="34" name="Conector recto 34"/>
+                <wp:cNvGraphicFramePr/>
+                <a:graphic xmlns:a="http://schemas.openxmlformats.org/drawingml/2006/main">
+                  <a:graphicData uri="http://schemas.microsoft.com/office/word/2010/wordprocessingShape">
+                    <wps:wsp>
+                      <wps:cNvCnPr/>
+                      <wps:spPr>
+                        <a:xfrm flipV="1">
+                          <a:off x="0" y="0"/>
+                          <a:ext cx="914400" cy="0"/>
+                        </a:xfrm>
+                        <a:prstGeom prst="line">
+                          <a:avLst/>
+                        </a:prstGeom>
+                        <a:ln w="38100">
+                          <a:solidFill>
+                            <a:schemeClr val="tx1"/>
+                          </a:solidFill>
+                        </a:ln>
+                      </wps:spPr>
+                      <wps:style>
+                        <a:lnRef idx="1">
+                          <a:schemeClr val="accent1"/>
+                        </a:lnRef>
+                        <a:fillRef idx="0">
+                          <a:schemeClr val="accent1"/>
+                        </a:fillRef>
+                        <a:effectRef idx="0">
+                          <a:schemeClr val="accent1"/>
+                        </a:effectRef>
+                        <a:fontRef idx="minor">
+                          <a:schemeClr val="tx1"/>
+                        </a:fontRef>
+                      </wps:style>
+                      <wps:bodyPr/>
+                    </wps:wsp>
+                  </a:graphicData>
+                </a:graphic>
+                <wp14:sizeRelH relativeFrom="margin">
+                  <wp14:pctWidth>0</wp14:pctWidth>
+                </wp14:sizeRelH>
+                <wp14:sizeRelV relativeFrom="margin">
+                  <wp14:pctHeight>0</wp14:pctHeight>
+                </wp14:sizeRelV>
+              </wp:anchor>
+            </w:drawing>
+          </mc:Choice>
+          <mc:Fallback>
+            <w:pict>
+              <v:line w14:anchorId="68C6C945" id="Conector recto 34" o:spid="_x0000_s1026" style="position:absolute;flip:y;z-index:251721728;visibility:visible;mso-wrap-style:square;mso-width-percent:0;mso-height-percent:0;mso-wrap-distance-left:9pt;mso-wrap-distance-top:0;mso-wrap-distance-right:9pt;mso-wrap-distance-bottom:0;mso-position-horizontal:absolute;mso-position-horizontal-relative:text;mso-position-vertical:absolute;mso-position-vertical-relative:text;mso-width-percent:0;mso-height-percent:0;mso-width-relative:margin;mso-height-relative:margin" from="267pt,20.2pt" to="339pt,20.2pt" o:gfxdata="UEsDBBQABgAIAAAAIQC2gziS/gAAAOEBAAATAAAAW0NvbnRlbnRfVHlwZXNdLnhtbJSRQU7DMBBF&#10;90jcwfIWJU67QAgl6YK0S0CoHGBkTxKLZGx5TGhvj5O2G0SRWNoz/78nu9wcxkFMGNg6quQqL6RA&#10;0s5Y6ir5vt9lD1JwBDIwOMJKHpHlpr69KfdHjyxSmriSfYz+USnWPY7AufNIadK6MEJMx9ApD/oD&#10;OlTrorhX2lFEilmcO2RdNtjC5xDF9pCuTyYBB5bi6bQ4syoJ3g9WQ0ymaiLzg5KdCXlKLjvcW893&#10;SUOqXwnz5DrgnHtJTxOsQfEKIT7DmDSUCaxw7Rqn8787ZsmRM9e2VmPeBN4uqYvTtW7jvijg9N/y&#10;JsXecLq0q+WD6m8AAAD//wMAUEsDBBQABgAIAAAAIQA4/SH/1gAAAJQBAAALAAAAX3JlbHMvLnJl&#10;bHOkkMFqwzAMhu+DvYPRfXGawxijTi+j0GvpHsDYimMaW0Yy2fr2M4PBMnrbUb/Q94l/f/hMi1qR&#10;JVI2sOt6UJgd+ZiDgffL8ekFlFSbvV0oo4EbChzGx4f9GRdb25HMsYhqlCwG5lrLq9biZkxWOiqY&#10;22YiTra2kYMu1l1tQD30/bPm3wwYN0x18gb45AdQl1tp5j/sFB2T0FQ7R0nTNEV3j6o9feQzro1i&#10;OWA14Fm+Q8a1a8+Bvu/d/dMb2JY5uiPbhG/ktn4cqGU/er3pcvwCAAD//wMAUEsDBBQABgAIAAAA&#10;IQCNvBnC3QEAABQEAAAOAAAAZHJzL2Uyb0RvYy54bWysU8uO2zAMvBfoPwi6N463QbE14uwhi+2l&#10;aIO+7lqZigXoBUqNnb8vJTvOpj216EU2KXLIGVLbh9EadgKM2ruW16s1Z+Ck77Q7tvz7t6c395zF&#10;JFwnjHfQ8jNE/rB7/Wo7hAbufO9NB8gIxMVmCC3vUwpNVUXZgxVx5QM4ulQerUhk4rHqUAyEbk11&#10;t16/qwaPXUAvIUbyPk6XfFfwlQKZPisVITHTcuotlRPL+ZzParcVzRFF6LWc2xD/0IUV2lHRBepR&#10;JMF+ov4DymqJPnqVVtLbyiulJRQOxKZe/8bmay8CFC4kTgyLTPH/wcpPpwMy3bX87YYzJyzNaE+T&#10;kskjw/xhdEEqDSE2FLx3B5ytGA6YKY8KLVNGhx+0AEUEosXGovF50RjGxCQ539ebzZomIS9X1YSQ&#10;kQLG9AG8Zfmn5Ua7zF404vQxJqpKoZeQ7DaODdT3fU142Y7e6O5JG1OMvEGwN8hOgmafxjqzIIQX&#10;UWQZR87MbWJT/tLZwIT/BRRpQ11PvMpWXjGFlODSBdc4is5pijpYEufObpu5TZzjcyqUjf2b5CWj&#10;VPYuLclWO4+TLrfVr1KoKf6iwMQ7S/Dsu3OZc5GGVq8oNz+TvNsv7ZJ+fcy7XwAAAP//AwBQSwME&#10;FAAGAAgAAAAhAA+nIK/eAAAACQEAAA8AAABkcnMvZG93bnJldi54bWxMj0FPwkAQhe8m/ofNmHiT&#10;LVgRS7dEEPFkVCScl+7QNnZnm90F6r9njAc9zpuX976Xz3rbiiP60DhSMBwkIJBKZxqqFGw+n28m&#10;IELUZHTrCBV8Y4BZcXmR68y4E33gcR0rwSEUMq2gjrHLpAxljVaHgeuQ+Ld33urIp6+k8frE4baV&#10;oyQZS6sb4oZad7iosfxaH6yCFxvmy2252LzNt837qto/LJ/8q1LXV/3jFETEPv6Z4Qef0aFgpp07&#10;kAmiVXB3m/KWqCBNUhBsGN9PWNj9CrLI5f8FxRkAAP//AwBQSwECLQAUAAYACAAAACEAtoM4kv4A&#10;AADhAQAAEwAAAAAAAAAAAAAAAAAAAAAAW0NvbnRlbnRfVHlwZXNdLnhtbFBLAQItABQABgAIAAAA&#10;IQA4/SH/1gAAAJQBAAALAAAAAAAAAAAAAAAAAC8BAABfcmVscy8ucmVsc1BLAQItABQABgAIAAAA&#10;IQCNvBnC3QEAABQEAAAOAAAAAAAAAAAAAAAAAC4CAABkcnMvZTJvRG9jLnhtbFBLAQItABQABgAI&#10;AAAAIQAPpyCv3gAAAAkBAAAPAAAAAAAAAAAAAAAAADcEAABkcnMvZG93bnJldi54bWxQSwUGAAAA&#10;AAQABADzAAAAQgUAAAAA&#10;" strokecolor="black [3213]" strokeweight="3pt">
+                <v:stroke joinstyle="miter"/>
+              </v:line>
+            </w:pict>
+          </mc:Fallback>
+        </mc:AlternateContent>
+      </w:r>
+      <w:r>
+        <w:rPr>
+          <w:noProof/>
+        </w:rPr>
+        <mc:AlternateContent>
+          <mc:Choice Requires="wps">
+            <w:drawing>
+              <wp:anchor distT="0" distB="0" distL="114300" distR="114300" simplePos="0" relativeHeight="251719680" behindDoc="0" locked="0" layoutInCell="1" allowOverlap="1" wp14:anchorId="0B88D78A" wp14:editId="42ED9260">
+                <wp:simplePos x="0" y="0"/>
+                <wp:positionH relativeFrom="column">
+                  <wp:posOffset>1428750</wp:posOffset>
+                </wp:positionH>
+                <wp:positionV relativeFrom="paragraph">
+                  <wp:posOffset>247015</wp:posOffset>
+                </wp:positionV>
+                <wp:extent cx="914400" cy="0"/>
+                <wp:effectExtent l="0" t="19050" r="19050" b="19050"/>
+                <wp:wrapNone/>
+                <wp:docPr id="33" name="Conector recto 33"/>
+                <wp:cNvGraphicFramePr/>
+                <a:graphic xmlns:a="http://schemas.openxmlformats.org/drawingml/2006/main">
+                  <a:graphicData uri="http://schemas.microsoft.com/office/word/2010/wordprocessingShape">
+                    <wps:wsp>
+                      <wps:cNvCnPr/>
+                      <wps:spPr>
+                        <a:xfrm flipV="1">
+                          <a:off x="0" y="0"/>
+                          <a:ext cx="914400" cy="0"/>
+                        </a:xfrm>
+                        <a:prstGeom prst="line">
+                          <a:avLst/>
+                        </a:prstGeom>
+                        <a:ln w="38100">
+                          <a:solidFill>
+                            <a:schemeClr val="tx1"/>
+                          </a:solidFill>
+                        </a:ln>
+                      </wps:spPr>
+                      <wps:style>
+                        <a:lnRef idx="1">
+                          <a:schemeClr val="accent1"/>
+                        </a:lnRef>
+                        <a:fillRef idx="0">
+                          <a:schemeClr val="accent1"/>
+                        </a:fillRef>
+                        <a:effectRef idx="0">
+                          <a:schemeClr val="accent1"/>
+                        </a:effectRef>
+                        <a:fontRef idx="minor">
+                          <a:schemeClr val="tx1"/>
+                        </a:fontRef>
+                      </wps:style>
+                      <wps:bodyPr/>
+                    </wps:wsp>
+                  </a:graphicData>
+                </a:graphic>
+                <wp14:sizeRelH relativeFrom="margin">
+                  <wp14:pctWidth>0</wp14:pctWidth>
+                </wp14:sizeRelH>
+                <wp14:sizeRelV relativeFrom="margin">
+                  <wp14:pctHeight>0</wp14:pctHeight>
+                </wp14:sizeRelV>
+              </wp:anchor>
+            </w:drawing>
+          </mc:Choice>
+          <mc:Fallback>
+            <w:pict>
+              <v:line w14:anchorId="2A8C33EE" id="Conector recto 33" o:spid="_x0000_s1026" style="position:absolute;flip:y;z-index:251719680;visibility:visible;mso-wrap-style:square;mso-width-percent:0;mso-height-percent:0;mso-wrap-distance-left:9pt;mso-wrap-distance-top:0;mso-wrap-distance-right:9pt;mso-wrap-distance-bottom:0;mso-position-horizontal:absolute;mso-position-horizontal-relative:text;mso-position-vertical:absolute;mso-position-vertical-relative:text;mso-width-percent:0;mso-height-percent:0;mso-width-relative:margin;mso-height-relative:margin" from="112.5pt,19.45pt" to="184.5pt,19.45pt" o:gfxdata="UEsDBBQABgAIAAAAIQC2gziS/gAAAOEBAAATAAAAW0NvbnRlbnRfVHlwZXNdLnhtbJSRQU7DMBBF&#10;90jcwfIWJU67QAgl6YK0S0CoHGBkTxKLZGx5TGhvj5O2G0SRWNoz/78nu9wcxkFMGNg6quQqL6RA&#10;0s5Y6ir5vt9lD1JwBDIwOMJKHpHlpr69KfdHjyxSmriSfYz+USnWPY7AufNIadK6MEJMx9ApD/oD&#10;OlTrorhX2lFEilmcO2RdNtjC5xDF9pCuTyYBB5bi6bQ4syoJ3g9WQ0ymaiLzg5KdCXlKLjvcW893&#10;SUOqXwnz5DrgnHtJTxOsQfEKIT7DmDSUCaxw7Rqn8787ZsmRM9e2VmPeBN4uqYvTtW7jvijg9N/y&#10;JsXecLq0q+WD6m8AAAD//wMAUEsDBBQABgAIAAAAIQA4/SH/1gAAAJQBAAALAAAAX3JlbHMvLnJl&#10;bHOkkMFqwzAMhu+DvYPRfXGawxijTi+j0GvpHsDYimMaW0Yy2fr2M4PBMnrbUb/Q94l/f/hMi1qR&#10;JVI2sOt6UJgd+ZiDgffL8ekFlFSbvV0oo4EbChzGx4f9GRdb25HMsYhqlCwG5lrLq9biZkxWOiqY&#10;22YiTra2kYMu1l1tQD30/bPm3wwYN0x18gb45AdQl1tp5j/sFB2T0FQ7R0nTNEV3j6o9feQzro1i&#10;OWA14Fm+Q8a1a8+Bvu/d/dMb2JY5uiPbhG/ktn4cqGU/er3pcvwCAAD//wMAUEsDBBQABgAIAAAA&#10;IQAt0jnw3QEAABQEAAAOAAAAZHJzL2Uyb0RvYy54bWysU01v2zAMvQ/YfxB0Xxy3xdAZcXpI0V2G&#10;LdjW3VWZigXoC5QWO/9+lOw4zXbasItsUuQj3yO1eRitYUfAqL1reb1acwZO+k67Q8ufvz+9u+cs&#10;JuE6YbyDlp8g8oft2zebITRw43tvOkBGIC42Q2h5n1JoqirKHqyIKx/A0aXyaEUiEw9Vh2IgdGuq&#10;m/X6fTV47AJ6CTGS93G65NuCrxTI9EWpCImZllNvqZxYzpd8VtuNaA4oQq/l3Ib4hy6s0I6KLlCP&#10;Ign2E/UfUFZL9NGrtJLeVl4pLaFwIDb1+jc233oRoHAhcWJYZIr/D1Z+Pu6R6a7lt7ecOWFpRjua&#10;lEweGeYPowtSaQixoeCd2+NsxbDHTHlUaJkyOvygBSgiEC02Fo1Pi8YwJibJ+aG+u1vTJOT5qpoQ&#10;MlLAmD6Ctyz/tNxol9mLRhw/xURVKfQckt3GsYH6vq8JL9vRG909aWOKkTcIdgbZUdDs01hnFoTw&#10;Koos48iZuU1syl86GZjwv4IibajriVfZygumkBJcOuMaR9E5TVEHS+Lc2XUz14lzfE6FsrF/k7xk&#10;lMrepSXZaudx0uW6+kUKNcWfFZh4ZwlefHcqcy7S0OoV5eZnknf7tV3SL495+wsAAP//AwBQSwME&#10;FAAGAAgAAAAhABDEWc3eAAAACQEAAA8AAABkcnMvZG93bnJldi54bWxMj81OwzAQhO9IvIO1SNyo&#10;QyqqJsSpaClwqqA/6tmNt0lEvI5stw1vzyIOcNzZ0cw3xWywnTijD60jBfejBARS5UxLtYLd9uVu&#10;CiJETUZ3jlDBFwaYlddXhc6Nu9Aaz5tYCw6hkGsFTYx9LmWoGrQ6jFyPxL+j81ZHPn0tjdcXDred&#10;TJNkIq1uiRsa3eOiwepzc7IK3myYL/fVYvc+37cfr/UxWz77lVK3N8PTI4iIQ/wzww8+o0PJTAd3&#10;IhNEpyBNH3hLVDCeZiDYMJ5kLBx+BVkW8v+C8hsAAP//AwBQSwECLQAUAAYACAAAACEAtoM4kv4A&#10;AADhAQAAEwAAAAAAAAAAAAAAAAAAAAAAW0NvbnRlbnRfVHlwZXNdLnhtbFBLAQItABQABgAIAAAA&#10;IQA4/SH/1gAAAJQBAAALAAAAAAAAAAAAAAAAAC8BAABfcmVscy8ucmVsc1BLAQItABQABgAIAAAA&#10;IQAt0jnw3QEAABQEAAAOAAAAAAAAAAAAAAAAAC4CAABkcnMvZTJvRG9jLnhtbFBLAQItABQABgAI&#10;AAAAIQAQxFnN3gAAAAkBAAAPAAAAAAAAAAAAAAAAADcEAABkcnMvZG93bnJldi54bWxQSwUGAAAA&#10;AAQABADzAAAAQgUAAAAA&#10;" strokecolor="black [3213]" strokeweight="3pt">
+                <v:stroke joinstyle="miter"/>
+              </v:line>
+            </w:pict>
+          </mc:Fallback>
+        </mc:AlternateContent>
+      </w:r>
+      <w:r>
+        <w:rPr>
+          <w:sz w:val="28"/>
+          <w:szCs w:val="28"/>
+        </w:rPr>
+        <w:t xml:space="preserve">                                     1</w:t>
+      </w:r>
+      <w:r>
+        <w:rPr>
+          <w:sz w:val="28"/>
+          <w:szCs w:val="28"/>
+        </w:rPr>
+        <w:tab/>
+      </w:r>
+      <w:r>
+        <w:rPr>
+          <w:sz w:val="28"/>
+          <w:szCs w:val="28"/>
+        </w:rPr>
+        <w:tab/>
+      </w:r>
+      <w:r>
+        <w:rPr>
+          <w:sz w:val="28"/>
+          <w:szCs w:val="28"/>
+        </w:rPr>
+        <w:tab/>
+      </w:r>
+      <w:r>
+        <w:rPr>
+          <w:sz w:val="28"/>
+          <w:szCs w:val="28"/>
+        </w:rPr>
+        <w:tab/>
+      </w:r>
+      <w:r>
+        <w:rPr>
+          <w:sz w:val="28"/>
+          <w:szCs w:val="28"/>
+        </w:rPr>
+        <w:tab/>
+      </w:r>
+      <w:proofErr w:type="gramStart"/>
+      <w:r>
+        <w:rPr>
+          <w:sz w:val="28"/>
+          <w:szCs w:val="28"/>
+        </w:rPr>
+        <w:tab/>
+        <w:t xml:space="preserve">  N</w:t>
+      </w:r>
+      <w:proofErr w:type="gramEnd"/>
+    </w:p>
+    <w:p>
+      <w:pPr>
+        <w:jc w:val="both"/>
+        <w:rPr>
+          <w:sz w:val="28"/>
+          <w:szCs w:val="28"/>
+        </w:rPr>
+      </w:pPr>
+    </w:p>
+    <w:p>
+      <w:pPr>
+        <w:jc w:val="both"/>
+        <w:rPr>
+          <w:sz w:val="28"/>
+          <w:szCs w:val="28"/>
+        </w:rPr>
+      </w:pPr>
     </w:p>
     <w:p>
       <w:pPr>
@@ -278,16 +3479,309 @@
           <w:ilvl w:val="0"/>
           <w:numId w:val="2"/>
         </w:numPr>
-      </w:pPr>
-      <w:r>
-        <w:t>La cardinalidad</w:t>
-      </w:r>
-      <w:r>
-        <w:t xml:space="preserve"> (máxima)</w:t>
-      </w:r>
-      <w:r>
-        <w:t xml:space="preserve"> se representa con el símbolo correspondiente (1 o N). </w:t>
-      </w:r>
+        <w:jc w:val="both"/>
+        <w:rPr>
+          <w:sz w:val="28"/>
+          <w:szCs w:val="28"/>
+        </w:rPr>
+      </w:pPr>
+      <w:r>
+        <w:rPr>
+          <w:b/>
+          <w:bCs/>
+          <w:noProof/>
+          <w:sz w:val="28"/>
+          <w:szCs w:val="28"/>
+          <w:u w:val="single"/>
+        </w:rPr>
+        <mc:AlternateContent>
+          <mc:Choice Requires="wps">
+            <w:drawing>
+              <wp:anchor distT="0" distB="0" distL="114300" distR="114300" simplePos="0" relativeHeight="251713536" behindDoc="0" locked="0" layoutInCell="1" allowOverlap="1" wp14:anchorId="38F580A9" wp14:editId="4AB8279E">
+                <wp:simplePos x="0" y="0"/>
+                <wp:positionH relativeFrom="column">
+                  <wp:posOffset>2352675</wp:posOffset>
+                </wp:positionH>
+                <wp:positionV relativeFrom="paragraph">
+                  <wp:posOffset>304165</wp:posOffset>
+                </wp:positionV>
+                <wp:extent cx="1038225" cy="609600"/>
+                <wp:effectExtent l="38100" t="38100" r="47625" b="38100"/>
+                <wp:wrapNone/>
+                <wp:docPr id="30" name="Rombo 30"/>
+                <wp:cNvGraphicFramePr/>
+                <a:graphic xmlns:a="http://schemas.openxmlformats.org/drawingml/2006/main">
+                  <a:graphicData uri="http://schemas.microsoft.com/office/word/2010/wordprocessingShape">
+                    <wps:wsp>
+                      <wps:cNvSpPr/>
+                      <wps:spPr>
+                        <a:xfrm>
+                          <a:off x="0" y="0"/>
+                          <a:ext cx="1038225" cy="609600"/>
+                        </a:xfrm>
+                        <a:prstGeom prst="diamond">
+                          <a:avLst/>
+                        </a:prstGeom>
+                        <a:noFill/>
+                        <a:ln w="38100">
+                          <a:solidFill>
+                            <a:schemeClr val="tx1"/>
+                          </a:solidFill>
+                        </a:ln>
+                      </wps:spPr>
+                      <wps:style>
+                        <a:lnRef idx="2">
+                          <a:schemeClr val="accent1">
+                            <a:shade val="50000"/>
+                          </a:schemeClr>
+                        </a:lnRef>
+                        <a:fillRef idx="1">
+                          <a:schemeClr val="accent1"/>
+                        </a:fillRef>
+                        <a:effectRef idx="0">
+                          <a:schemeClr val="accent1"/>
+                        </a:effectRef>
+                        <a:fontRef idx="minor">
+                          <a:schemeClr val="lt1"/>
+                        </a:fontRef>
+                      </wps:style>
+                      <wps:bodyPr rot="0" spcFirstLastPara="0" vertOverflow="overflow" horzOverflow="overflow" vert="horz" wrap="square" lIns="91440" tIns="45720" rIns="91440" bIns="45720" numCol="1" spcCol="0" rtlCol="0" fromWordArt="0" anchor="ctr" anchorCtr="0" forceAA="0" compatLnSpc="1">
+                        <a:prstTxWarp prst="textNoShape">
+                          <a:avLst/>
+                        </a:prstTxWarp>
+                        <a:noAutofit/>
+                      </wps:bodyPr>
+                    </wps:wsp>
+                  </a:graphicData>
+                </a:graphic>
+                <wp14:sizeRelH relativeFrom="margin">
+                  <wp14:pctWidth>0</wp14:pctWidth>
+                </wp14:sizeRelH>
+                <wp14:sizeRelV relativeFrom="margin">
+                  <wp14:pctHeight>0</wp14:pctHeight>
+                </wp14:sizeRelV>
+              </wp:anchor>
+            </w:drawing>
+          </mc:Choice>
+          <mc:Fallback>
+            <w:pict>
+              <v:shape w14:anchorId="20B858A2" id="Rombo 30" o:spid="_x0000_s1026" type="#_x0000_t4" style="position:absolute;margin-left:185.25pt;margin-top:23.95pt;width:81.75pt;height:48pt;z-index:251713536;visibility:visible;mso-wrap-style:square;mso-width-percent:0;mso-height-percent:0;mso-wrap-distance-left:9pt;mso-wrap-distance-top:0;mso-wrap-distance-right:9pt;mso-wrap-distance-bottom:0;mso-position-horizontal:absolute;mso-position-horizontal-relative:text;mso-position-vertical:absolute;mso-position-vertical-relative:text;mso-width-percent:0;mso-height-percent:0;mso-width-relative:margin;mso-height-relative:margin;v-text-anchor:middle" o:gfxdata="UEsDBBQABgAIAAAAIQC2gziS/gAAAOEBAAATAAAAW0NvbnRlbnRfVHlwZXNdLnhtbJSRQU7DMBBF&#10;90jcwfIWJU67QAgl6YK0S0CoHGBkTxKLZGx5TGhvj5O2G0SRWNoz/78nu9wcxkFMGNg6quQqL6RA&#10;0s5Y6ir5vt9lD1JwBDIwOMJKHpHlpr69KfdHjyxSmriSfYz+USnWPY7AufNIadK6MEJMx9ApD/oD&#10;OlTrorhX2lFEilmcO2RdNtjC5xDF9pCuTyYBB5bi6bQ4syoJ3g9WQ0ymaiLzg5KdCXlKLjvcW893&#10;SUOqXwnz5DrgnHtJTxOsQfEKIT7DmDSUCaxw7Rqn8787ZsmRM9e2VmPeBN4uqYvTtW7jvijg9N/y&#10;JsXecLq0q+WD6m8AAAD//wMAUEsDBBQABgAIAAAAIQA4/SH/1gAAAJQBAAALAAAAX3JlbHMvLnJl&#10;bHOkkMFqwzAMhu+DvYPRfXGawxijTi+j0GvpHsDYimMaW0Yy2fr2M4PBMnrbUb/Q94l/f/hMi1qR&#10;JVI2sOt6UJgd+ZiDgffL8ekFlFSbvV0oo4EbChzGx4f9GRdb25HMsYhqlCwG5lrLq9biZkxWOiqY&#10;22YiTra2kYMu1l1tQD30/bPm3wwYN0x18gb45AdQl1tp5j/sFB2T0FQ7R0nTNEV3j6o9feQzro1i&#10;OWA14Fm+Q8a1a8+Bvu/d/dMb2JY5uiPbhG/ktn4cqGU/er3pcvwCAAD//wMAUEsDBBQABgAIAAAA&#10;IQDWV98GmgIAAI8FAAAOAAAAZHJzL2Uyb0RvYy54bWysVEtPHDEMvlfqf4hyLzOzPAorZtEKRFUJ&#10;AQIqztlMwkRK4jTJ7uz219fJPFgo6qHqHDJxbH+Ov9g+v9gaTTbCBwW2ptVBSYmwHBplX2r64+n6&#10;yyklITLbMA1W1HQnAr1YfP503rm5mEELuhGeIIgN887VtI3RzYsi8FYYFg7ACYtKCd6wiKJ/KRrP&#10;OkQ3upiV5UnRgW+cBy5CwNOrXkkXGV9KweOdlEFEomuKd4t59XldpbVYnLP5i2euVXy4BvuHWxim&#10;LAadoK5YZGTt1R9QRnEPAWQ84GAKkFJxkXPAbKryXTaPLXMi54LkBDfRFP4fLL/d3HuimpoeIj2W&#10;GXyjBzArICgjOZ0Lc7R5dPd+kAJuU6Zb6U36Yw5kmwndTYSKbSQcD6vy8HQ2O6aEo+6kPDspM2jx&#10;6u18iN8EGJI2NW0UM2CbTCXb3ISIQdF6tErxLFwrrfO7aUs6vPhphbBJFUCrJmmzkEpIXGpPNgwf&#10;P26rlA+C7VmhpC0epiz7vPIu7rRIENo+CInkYCazPsBbTMa5sLHqVS1rRB/quMRvDDZ65NAZMCFL&#10;vOSEPQCMlj3IiN3febBPriJX9eQ8ZP4358kjRwYbJ2ejLPiPMtOY1RC5tx9J6qlJLK2g2WHpeOh7&#10;Kjh+rfANb1iI98xjE2E94WCId7hIDfhQMOwoacH/+ug82WNto5aSDpuypuHnmnlBif5userPqqOj&#10;1MVZODr+OkPB72tW+xq7NpeAT1/hCHI8b5N91ONWejDPOD+WKSqqmOUYu6Y8+lG4jP2wwAnExXKZ&#10;zbBzHYs39tHxBJ5YTQX6tH1m3g2FHLEFbmFsYDZ/V8y9bfK0sFxHkCpX+iuvA9/Y9blwhgmVxsq+&#10;nK1e5+jiNwAAAP//AwBQSwMEFAAGAAgAAAAhAKdTlpLgAAAACgEAAA8AAABkcnMvZG93bnJldi54&#10;bWxMj8FOwzAQRO9I/IO1SNyoU5JSGuJUUMQFIVQK4uzG2ySqvY5stw18PcsJjqt9mnlTLUdnxRFD&#10;7D0pmE4yEEiNNz21Cj7en65uQcSkyWjrCRV8YYRlfX5W6dL4E73hcZNawSEUS62gS2kopYxNh07H&#10;iR+Q+LfzwenEZ2ilCfrE4c7K6yy7kU73xA2dHnDVYbPfHJyCXXievuK6WH0/7OU6ftr46PoXpS4v&#10;xvs7EAnH9AfDrz6rQ81OW38gE4VVkM+zGaMKivkCBAOzvOBxWyaLfAGyruT/CfUPAAAA//8DAFBL&#10;AQItABQABgAIAAAAIQC2gziS/gAAAOEBAAATAAAAAAAAAAAAAAAAAAAAAABbQ29udGVudF9UeXBl&#10;c10ueG1sUEsBAi0AFAAGAAgAAAAhADj9If/WAAAAlAEAAAsAAAAAAAAAAAAAAAAALwEAAF9yZWxz&#10;Ly5yZWxzUEsBAi0AFAAGAAgAAAAhANZX3waaAgAAjwUAAA4AAAAAAAAAAAAAAAAALgIAAGRycy9l&#10;Mm9Eb2MueG1sUEsBAi0AFAAGAAgAAAAhAKdTlpLgAAAACgEAAA8AAAAAAAAAAAAAAAAA9AQAAGRy&#10;cy9kb3ducmV2LnhtbFBLBQYAAAAABAAEAPMAAAABBgAAAAA=&#10;" filled="f" strokecolor="black [3213]" strokeweight="3pt"/>
+            </w:pict>
+          </mc:Fallback>
+        </mc:AlternateContent>
+      </w:r>
+      <w:r>
+        <w:rPr>
+          <w:b/>
+          <w:bCs/>
+          <w:sz w:val="28"/>
+          <w:szCs w:val="28"/>
+          <w:u w:val="single"/>
+        </w:rPr>
+        <w:t>O</w:t>
+      </w:r>
+      <w:r>
+        <w:rPr>
+          <w:b/>
+          <w:bCs/>
+          <w:sz w:val="28"/>
+          <w:szCs w:val="28"/>
+          <w:u w:val="single"/>
+        </w:rPr>
+        <w:t>bligatoriedad</w:t>
+      </w:r>
+      <w:r>
+        <w:rPr>
+          <w:b/>
+          <w:bCs/>
+          <w:sz w:val="28"/>
+          <w:szCs w:val="28"/>
+          <w:u w:val="single"/>
+        </w:rPr>
+        <w:t>:</w:t>
+      </w:r>
+      <w:r>
+        <w:rPr>
+          <w:sz w:val="28"/>
+          <w:szCs w:val="28"/>
+        </w:rPr>
+        <w:t xml:space="preserve"> cardinalidad mínima es igual a 0.</w:t>
+      </w:r>
+    </w:p>
+    <w:p>
+      <w:pPr>
+        <w:jc w:val="both"/>
+        <w:rPr>
+          <w:sz w:val="28"/>
+          <w:szCs w:val="28"/>
+        </w:rPr>
+      </w:pPr>
+      <w:r>
+        <w:rPr>
+          <w:noProof/>
+        </w:rPr>
+        <mc:AlternateContent>
+          <mc:Choice Requires="wps">
+            <w:drawing>
+              <wp:anchor distT="0" distB="0" distL="114300" distR="114300" simplePos="0" relativeHeight="251723776" behindDoc="0" locked="0" layoutInCell="1" allowOverlap="1" wp14:anchorId="329FDF01" wp14:editId="57D232E0">
+                <wp:simplePos x="0" y="0"/>
+                <wp:positionH relativeFrom="column">
+                  <wp:posOffset>3347720</wp:posOffset>
+                </wp:positionH>
+                <wp:positionV relativeFrom="paragraph">
+                  <wp:posOffset>243840</wp:posOffset>
+                </wp:positionV>
+                <wp:extent cx="914400" cy="0"/>
+                <wp:effectExtent l="0" t="19050" r="19050" b="19050"/>
+                <wp:wrapNone/>
+                <wp:docPr id="35" name="Conector recto 35"/>
+                <wp:cNvGraphicFramePr/>
+                <a:graphic xmlns:a="http://schemas.openxmlformats.org/drawingml/2006/main">
+                  <a:graphicData uri="http://schemas.microsoft.com/office/word/2010/wordprocessingShape">
+                    <wps:wsp>
+                      <wps:cNvCnPr/>
+                      <wps:spPr>
+                        <a:xfrm flipV="1">
+                          <a:off x="0" y="0"/>
+                          <a:ext cx="914400" cy="0"/>
+                        </a:xfrm>
+                        <a:prstGeom prst="line">
+                          <a:avLst/>
+                        </a:prstGeom>
+                        <a:ln w="38100">
+                          <a:solidFill>
+                            <a:schemeClr val="tx1"/>
+                          </a:solidFill>
+                        </a:ln>
+                      </wps:spPr>
+                      <wps:style>
+                        <a:lnRef idx="1">
+                          <a:schemeClr val="accent1"/>
+                        </a:lnRef>
+                        <a:fillRef idx="0">
+                          <a:schemeClr val="accent1"/>
+                        </a:fillRef>
+                        <a:effectRef idx="0">
+                          <a:schemeClr val="accent1"/>
+                        </a:effectRef>
+                        <a:fontRef idx="minor">
+                          <a:schemeClr val="tx1"/>
+                        </a:fontRef>
+                      </wps:style>
+                      <wps:bodyPr/>
+                    </wps:wsp>
+                  </a:graphicData>
+                </a:graphic>
+                <wp14:sizeRelH relativeFrom="margin">
+                  <wp14:pctWidth>0</wp14:pctWidth>
+                </wp14:sizeRelH>
+                <wp14:sizeRelV relativeFrom="margin">
+                  <wp14:pctHeight>0</wp14:pctHeight>
+                </wp14:sizeRelV>
+              </wp:anchor>
+            </w:drawing>
+          </mc:Choice>
+          <mc:Fallback>
+            <w:pict>
+              <v:line w14:anchorId="38F2B386" id="Conector recto 35" o:spid="_x0000_s1026" style="position:absolute;flip:y;z-index:251723776;visibility:visible;mso-wrap-style:square;mso-width-percent:0;mso-height-percent:0;mso-wrap-distance-left:9pt;mso-wrap-distance-top:0;mso-wrap-distance-right:9pt;mso-wrap-distance-bottom:0;mso-position-horizontal:absolute;mso-position-horizontal-relative:text;mso-position-vertical:absolute;mso-position-vertical-relative:text;mso-width-percent:0;mso-height-percent:0;mso-width-relative:margin;mso-height-relative:margin" from="263.6pt,19.2pt" to="335.6pt,19.2pt" o:gfxdata="UEsDBBQABgAIAAAAIQC2gziS/gAAAOEBAAATAAAAW0NvbnRlbnRfVHlwZXNdLnhtbJSRQU7DMBBF&#10;90jcwfIWJU67QAgl6YK0S0CoHGBkTxKLZGx5TGhvj5O2G0SRWNoz/78nu9wcxkFMGNg6quQqL6RA&#10;0s5Y6ir5vt9lD1JwBDIwOMJKHpHlpr69KfdHjyxSmriSfYz+USnWPY7AufNIadK6MEJMx9ApD/oD&#10;OlTrorhX2lFEilmcO2RdNtjC5xDF9pCuTyYBB5bi6bQ4syoJ3g9WQ0ymaiLzg5KdCXlKLjvcW893&#10;SUOqXwnz5DrgnHtJTxOsQfEKIT7DmDSUCaxw7Rqn8787ZsmRM9e2VmPeBN4uqYvTtW7jvijg9N/y&#10;JsXecLq0q+WD6m8AAAD//wMAUEsDBBQABgAIAAAAIQA4/SH/1gAAAJQBAAALAAAAX3JlbHMvLnJl&#10;bHOkkMFqwzAMhu+DvYPRfXGawxijTi+j0GvpHsDYimMaW0Yy2fr2M4PBMnrbUb/Q94l/f/hMi1qR&#10;JVI2sOt6UJgd+ZiDgffL8ekFlFSbvV0oo4EbChzGx4f9GRdb25HMsYhqlCwG5lrLq9biZkxWOiqY&#10;22YiTra2kYMu1l1tQD30/bPm3wwYN0x18gb45AdQl1tp5j/sFB2T0FQ7R0nTNEV3j6o9feQzro1i&#10;OWA14Fm+Q8a1a8+Bvu/d/dMb2JY5uiPbhG/ktn4cqGU/er3pcvwCAAD//wMAUEsDBBQABgAIAAAA&#10;IQBbHIJD3QEAABQEAAAOAAAAZHJzL2Uyb0RvYy54bWysU02P0zAQvSPxHyzfaZJlQUvUdA9dLRcE&#10;FSzcvc64seQvjU3T/nvGTppu4QTi4mTGM2/mvRmv74/WsANg1N51vFnVnIGTvtdu3/HvT49v7jiL&#10;SbheGO+g4yeI/H7z+tV6DC3c+MGbHpARiIvtGDo+pBTaqopyACviygdwdKk8WpHIxH3VoxgJ3Zrq&#10;pq7fV6PHPqCXECN5H6ZLvin4SoFMX5SKkJjpOPWWyonlfM5ntVmLdo8iDFrObYh/6MIK7ajoAvUg&#10;kmA/Uf8BZbVEH71KK+lt5ZXSEgoHYtPUv7H5NogAhQuJE8MiU/x/sPLzYYdM9x1/+44zJyzNaEuT&#10;kskjw/xhdEEqjSG2FLx1O5ytGHaYKR8VWqaMDj9oAYoIRIsdi8anRWM4JibJ+aG5va1pEvJ8VU0I&#10;GSlgTB/BW5Z/Om60y+xFKw6fYqKqFHoOyW7j2Eh93zWEl+3oje4ftTHFyBsEW4PsIGj26dhkFoTw&#10;Ioos48iZuU1syl86GZjwv4IibajriVfZygumkBJcOuMaR9E5TVEHS+Lc2XUz14lzfE6FsrF/k7xk&#10;lMrepSXZaudx0uW6+kUKNcWfFZh4ZwmefX8qcy7S0OoV5eZnknf7pV3SL4958wsAAP//AwBQSwME&#10;FAAGAAgAAAAhAAIRslTeAAAACQEAAA8AAABkcnMvZG93bnJldi54bWxMj8FOwkAQhu8mvsNmTLzJ&#10;lqqAtVsiiHgyIBLOS3doG7uzze4C9e0d40GP88+Xf77Jp71txQl9aBwpGA4SEEilMw1VCrYfLzcT&#10;ECFqMrp1hAq+MMC0uLzIdWbcmd7xtImV4BIKmVZQx9hlUoayRqvDwHVIvDs4b3Xk0VfSeH3mctvK&#10;NElG0uqG+EKtO5zXWH5ujlbBqw2zxa6cb1ezXbNeVoeHxbN/U+r6qn96BBGxj38w/OizOhTstHdH&#10;MkG0Cu7TccqogtvJHQgGRuMhB/vfQBa5/P9B8Q0AAP//AwBQSwECLQAUAAYACAAAACEAtoM4kv4A&#10;AADhAQAAEwAAAAAAAAAAAAAAAAAAAAAAW0NvbnRlbnRfVHlwZXNdLnhtbFBLAQItABQABgAIAAAA&#10;IQA4/SH/1gAAAJQBAAALAAAAAAAAAAAAAAAAAC8BAABfcmVscy8ucmVsc1BLAQItABQABgAIAAAA&#10;IQBbHIJD3QEAABQEAAAOAAAAAAAAAAAAAAAAAC4CAABkcnMvZTJvRG9jLnhtbFBLAQItABQABgAI&#10;AAAAIQACEbJU3gAAAAkBAAAPAAAAAAAAAAAAAAAAADcEAABkcnMvZG93bnJldi54bWxQSwUGAAAA&#10;AAQABADzAAAAQgUAAAAA&#10;" strokecolor="black [3213]" strokeweight="3pt">
+                <v:stroke joinstyle="miter"/>
+              </v:line>
+            </w:pict>
+          </mc:Fallback>
+        </mc:AlternateContent>
+      </w:r>
+      <w:r>
+        <w:rPr>
+          <w:noProof/>
+        </w:rPr>
+        <mc:AlternateContent>
+          <mc:Choice Requires="wps">
+            <w:drawing>
+              <wp:anchor distT="0" distB="0" distL="114300" distR="114300" simplePos="0" relativeHeight="251725824" behindDoc="0" locked="0" layoutInCell="1" allowOverlap="1" wp14:anchorId="74044BF8" wp14:editId="5CDC9DF1">
+                <wp:simplePos x="0" y="0"/>
+                <wp:positionH relativeFrom="column">
+                  <wp:posOffset>3350895</wp:posOffset>
+                </wp:positionH>
+                <wp:positionV relativeFrom="paragraph">
+                  <wp:posOffset>306705</wp:posOffset>
+                </wp:positionV>
+                <wp:extent cx="914400" cy="0"/>
+                <wp:effectExtent l="0" t="19050" r="19050" b="19050"/>
+                <wp:wrapNone/>
+                <wp:docPr id="36" name="Conector recto 36"/>
+                <wp:cNvGraphicFramePr/>
+                <a:graphic xmlns:a="http://schemas.openxmlformats.org/drawingml/2006/main">
+                  <a:graphicData uri="http://schemas.microsoft.com/office/word/2010/wordprocessingShape">
+                    <wps:wsp>
+                      <wps:cNvCnPr/>
+                      <wps:spPr>
+                        <a:xfrm flipV="1">
+                          <a:off x="0" y="0"/>
+                          <a:ext cx="914400" cy="0"/>
+                        </a:xfrm>
+                        <a:prstGeom prst="line">
+                          <a:avLst/>
+                        </a:prstGeom>
+                        <a:ln w="38100">
+                          <a:solidFill>
+                            <a:schemeClr val="tx1"/>
+                          </a:solidFill>
+                        </a:ln>
+                      </wps:spPr>
+                      <wps:style>
+                        <a:lnRef idx="1">
+                          <a:schemeClr val="accent1"/>
+                        </a:lnRef>
+                        <a:fillRef idx="0">
+                          <a:schemeClr val="accent1"/>
+                        </a:fillRef>
+                        <a:effectRef idx="0">
+                          <a:schemeClr val="accent1"/>
+                        </a:effectRef>
+                        <a:fontRef idx="minor">
+                          <a:schemeClr val="tx1"/>
+                        </a:fontRef>
+                      </wps:style>
+                      <wps:bodyPr/>
+                    </wps:wsp>
+                  </a:graphicData>
+                </a:graphic>
+                <wp14:sizeRelH relativeFrom="margin">
+                  <wp14:pctWidth>0</wp14:pctWidth>
+                </wp14:sizeRelH>
+                <wp14:sizeRelV relativeFrom="margin">
+                  <wp14:pctHeight>0</wp14:pctHeight>
+                </wp14:sizeRelV>
+              </wp:anchor>
+            </w:drawing>
+          </mc:Choice>
+          <mc:Fallback>
+            <w:pict>
+              <v:line w14:anchorId="015A29ED" id="Conector recto 36" o:spid="_x0000_s1026" style="position:absolute;flip:y;z-index:251725824;visibility:visible;mso-wrap-style:square;mso-width-percent:0;mso-height-percent:0;mso-wrap-distance-left:9pt;mso-wrap-distance-top:0;mso-wrap-distance-right:9pt;mso-wrap-distance-bottom:0;mso-position-horizontal:absolute;mso-position-horizontal-relative:text;mso-position-vertical:absolute;mso-position-vertical-relative:text;mso-width-percent:0;mso-height-percent:0;mso-width-relative:margin;mso-height-relative:margin" from="263.85pt,24.15pt" to="335.85pt,24.15pt" o:gfxdata="UEsDBBQABgAIAAAAIQC2gziS/gAAAOEBAAATAAAAW0NvbnRlbnRfVHlwZXNdLnhtbJSRQU7DMBBF&#10;90jcwfIWJU67QAgl6YK0S0CoHGBkTxKLZGx5TGhvj5O2G0SRWNoz/78nu9wcxkFMGNg6quQqL6RA&#10;0s5Y6ir5vt9lD1JwBDIwOMJKHpHlpr69KfdHjyxSmriSfYz+USnWPY7AufNIadK6MEJMx9ApD/oD&#10;OlTrorhX2lFEilmcO2RdNtjC5xDF9pCuTyYBB5bi6bQ4syoJ3g9WQ0ymaiLzg5KdCXlKLjvcW893&#10;SUOqXwnz5DrgnHtJTxOsQfEKIT7DmDSUCaxw7Rqn8787ZsmRM9e2VmPeBN4uqYvTtW7jvijg9N/y&#10;JsXecLq0q+WD6m8AAAD//wMAUEsDBBQABgAIAAAAIQA4/SH/1gAAAJQBAAALAAAAX3JlbHMvLnJl&#10;bHOkkMFqwzAMhu+DvYPRfXGawxijTi+j0GvpHsDYimMaW0Yy2fr2M4PBMnrbUb/Q94l/f/hMi1qR&#10;JVI2sOt6UJgd+ZiDgffL8ekFlFSbvV0oo4EbChzGx4f9GRdb25HMsYhqlCwG5lrLq9biZkxWOiqY&#10;22YiTra2kYMu1l1tQD30/bPm3wwYN0x18gb45AdQl1tp5j/sFB2T0FQ7R0nTNEV3j6o9feQzro1i&#10;OWA14Fm+Q8a1a8+Bvu/d/dMb2JY5uiPbhG/ktn4cqGU/er3pcvwCAAD//wMAUEsDBBQABgAIAAAA&#10;IQBg+18a3QEAABQEAAAOAAAAZHJzL2Uyb0RvYy54bWysU01v2zAMvQ/YfxB0Xxx3RdEZcXpI0V2G&#10;LdjW3VWZigXoC5QWO/9+lOw4zXbasItsUuQj3yO1eRitYUfAqL1reb1acwZO+k67Q8ufvz+9u+cs&#10;JuE6YbyDlp8g8oft2zebITRw43tvOkBGIC42Q2h5n1JoqirKHqyIKx/A0aXyaEUiEw9Vh2IgdGuq&#10;m/X6rho8dgG9hBjJ+zhd8m3BVwpk+qJUhMRMy6m3VE4s50s+q+1GNAcUoddybkP8QxdWaEdFF6hH&#10;kQT7ifoPKKsl+uhVWklvK6+UllA4EJt6/Rubb70IULiQODEsMsX/Bys/H/fIdNfy93ecOWFpRjua&#10;lEweGeYPowtSaQixoeCd2+NsxbDHTHlUaJkyOvygBSgiEC02Fo1Pi8YwJibJ+aG+vV3TJOT5qpoQ&#10;MlLAmD6Ctyz/tNxol9mLRhw/xURVKfQckt3GsYH6vq8JL9vRG909aWOKkTcIdgbZUdDs01hnFoTw&#10;Koos48iZuU1syl86GZjwv4IibajriVfZygumkBJcOuMaR9E5TVEHS+Lc2XUz14lzfE6FsrF/k7xk&#10;lMrepSXZaudx0uW6+kUKNcWfFZh4ZwlefHcqcy7S0OoV5eZnknf7tV3SL495+wsAAP//AwBQSwME&#10;FAAGAAgAAAAhALprxrDeAAAACQEAAA8AAABkcnMvZG93bnJldi54bWxMj8FOwkAQhu8mvsNmTLzJ&#10;FlSKtVsiiHgyIBLOS3doG7uzze4C9e0d40GP88+Xf77Jp71txQl9aBwpGA4SEEilMw1VCrYfLzcT&#10;ECFqMrp1hAq+MMC0uLzIdWbcmd7xtImV4BIKmVZQx9hlUoayRqvDwHVIvDs4b3Xk0VfSeH3mctvK&#10;UZKMpdUN8YVadzivsfzcHK2CVxtmi105365mu2a9rA4Pi2f/ptT1Vf/0CCJiH/9g+NFndSjYae+O&#10;ZIJoFdyP0pRRBXeTWxAMjNMhB/vfQBa5/P9B8Q0AAP//AwBQSwECLQAUAAYACAAAACEAtoM4kv4A&#10;AADhAQAAEwAAAAAAAAAAAAAAAAAAAAAAW0NvbnRlbnRfVHlwZXNdLnhtbFBLAQItABQABgAIAAAA&#10;IQA4/SH/1gAAAJQBAAALAAAAAAAAAAAAAAAAAC8BAABfcmVscy8ucmVsc1BLAQItABQABgAIAAAA&#10;IQBg+18a3QEAABQEAAAOAAAAAAAAAAAAAAAAAC4CAABkcnMvZTJvRG9jLnhtbFBLAQItABQABgAI&#10;AAAAIQC6a8aw3gAAAAkBAAAPAAAAAAAAAAAAAAAAADcEAABkcnMvZG93bnJldi54bWxQSwUGAAAA&#10;AAQABADzAAAAQgUAAAAA&#10;" strokecolor="black [3213]" strokeweight="3pt">
+                <v:stroke joinstyle="miter"/>
+              </v:line>
+            </w:pict>
+          </mc:Fallback>
+        </mc:AlternateContent>
+      </w:r>
+    </w:p>
+    <w:p>
+      <w:pPr>
+        <w:jc w:val="both"/>
+        <w:rPr>
+          <w:sz w:val="28"/>
+          <w:szCs w:val="28"/>
+        </w:rPr>
+      </w:pPr>
+    </w:p>
+    <w:p>
+      <w:pPr>
+        <w:jc w:val="both"/>
+        <w:rPr>
+          <w:sz w:val="28"/>
+          <w:szCs w:val="28"/>
+        </w:rPr>
+      </w:pPr>
     </w:p>
     <w:p>
       <w:pPr>
@@ -296,32 +3790,203 @@
           <w:ilvl w:val="0"/>
           <w:numId w:val="2"/>
         </w:numPr>
-      </w:pPr>
-      <w:r>
-        <w:t>La obligatoriedad se representa con una línea doble.</w:t>
-      </w:r>
-    </w:p>
-    <w:p>
-      <w:pPr>
-        <w:pStyle w:val="Prrafodelista"/>
-        <w:numPr>
-          <w:ilvl w:val="0"/>
-          <w:numId w:val="2"/>
-        </w:numPr>
-      </w:pPr>
-      <w:r>
-        <w:t xml:space="preserve">Cuando la entidad es débil, es </w:t>
-      </w:r>
-      <w:proofErr w:type="spellStart"/>
-      <w:r>
-        <w:t>tambié</w:t>
-      </w:r>
-      <w:proofErr w:type="spellEnd"/>
-      <w:r>
-        <w:t xml:space="preserve"> relación “débil”</w:t>
-      </w:r>
-    </w:p>
-    <w:p/>
+        <w:jc w:val="both"/>
+        <w:rPr>
+          <w:sz w:val="28"/>
+          <w:szCs w:val="28"/>
+        </w:rPr>
+      </w:pPr>
+      <w:r>
+        <w:rPr>
+          <w:b/>
+          <w:bCs/>
+          <w:sz w:val="28"/>
+          <w:szCs w:val="28"/>
+          <w:u w:val="single"/>
+        </w:rPr>
+        <w:t>Relación débil:</w:t>
+      </w:r>
+      <w:r>
+        <w:rPr>
+          <w:sz w:val="28"/>
+          <w:szCs w:val="28"/>
+        </w:rPr>
+        <w:t xml:space="preserve"> cuando hay una conexión con una entidad débil</w:t>
+      </w:r>
+    </w:p>
+    <w:p>
+      <w:pPr>
+        <w:jc w:val="both"/>
+        <w:rPr>
+          <w:sz w:val="28"/>
+          <w:szCs w:val="28"/>
+        </w:rPr>
+      </w:pPr>
+      <w:r>
+        <w:rPr>
+          <w:noProof/>
+          <w:sz w:val="28"/>
+          <w:szCs w:val="28"/>
+        </w:rPr>
+        <mc:AlternateContent>
+          <mc:Choice Requires="wps">
+            <w:drawing>
+              <wp:anchor distT="0" distB="0" distL="114300" distR="114300" simplePos="0" relativeHeight="251717632" behindDoc="0" locked="0" layoutInCell="1" allowOverlap="1" wp14:anchorId="69BBCCA7" wp14:editId="7094AC86">
+                <wp:simplePos x="0" y="0"/>
+                <wp:positionH relativeFrom="column">
+                  <wp:posOffset>2487930</wp:posOffset>
+                </wp:positionH>
+                <wp:positionV relativeFrom="paragraph">
+                  <wp:posOffset>111125</wp:posOffset>
+                </wp:positionV>
+                <wp:extent cx="767715" cy="464820"/>
+                <wp:effectExtent l="38100" t="38100" r="13335" b="30480"/>
+                <wp:wrapNone/>
+                <wp:docPr id="32" name="Rombo 32"/>
+                <wp:cNvGraphicFramePr/>
+                <a:graphic xmlns:a="http://schemas.openxmlformats.org/drawingml/2006/main">
+                  <a:graphicData uri="http://schemas.microsoft.com/office/word/2010/wordprocessingShape">
+                    <wps:wsp>
+                      <wps:cNvSpPr/>
+                      <wps:spPr>
+                        <a:xfrm>
+                          <a:off x="0" y="0"/>
+                          <a:ext cx="767715" cy="464820"/>
+                        </a:xfrm>
+                        <a:prstGeom prst="diamond">
+                          <a:avLst/>
+                        </a:prstGeom>
+                        <a:noFill/>
+                        <a:ln w="38100">
+                          <a:solidFill>
+                            <a:schemeClr val="tx1"/>
+                          </a:solidFill>
+                        </a:ln>
+                      </wps:spPr>
+                      <wps:style>
+                        <a:lnRef idx="2">
+                          <a:schemeClr val="accent1">
+                            <a:shade val="50000"/>
+                          </a:schemeClr>
+                        </a:lnRef>
+                        <a:fillRef idx="1">
+                          <a:schemeClr val="accent1"/>
+                        </a:fillRef>
+                        <a:effectRef idx="0">
+                          <a:schemeClr val="accent1"/>
+                        </a:effectRef>
+                        <a:fontRef idx="minor">
+                          <a:schemeClr val="lt1"/>
+                        </a:fontRef>
+                      </wps:style>
+                      <wps:bodyPr rot="0" spcFirstLastPara="0" vertOverflow="overflow" horzOverflow="overflow" vert="horz" wrap="square" lIns="91440" tIns="45720" rIns="91440" bIns="45720" numCol="1" spcCol="0" rtlCol="0" fromWordArt="0" anchor="ctr" anchorCtr="0" forceAA="0" compatLnSpc="1">
+                        <a:prstTxWarp prst="textNoShape">
+                          <a:avLst/>
+                        </a:prstTxWarp>
+                        <a:noAutofit/>
+                      </wps:bodyPr>
+                    </wps:wsp>
+                  </a:graphicData>
+                </a:graphic>
+                <wp14:sizeRelH relativeFrom="margin">
+                  <wp14:pctWidth>0</wp14:pctWidth>
+                </wp14:sizeRelH>
+                <wp14:sizeRelV relativeFrom="margin">
+                  <wp14:pctHeight>0</wp14:pctHeight>
+                </wp14:sizeRelV>
+              </wp:anchor>
+            </w:drawing>
+          </mc:Choice>
+          <mc:Fallback>
+            <w:pict>
+              <v:shape w14:anchorId="5908F3E2" id="Rombo 32" o:spid="_x0000_s1026" type="#_x0000_t4" style="position:absolute;margin-left:195.9pt;margin-top:8.75pt;width:60.45pt;height:36.6pt;z-index:251717632;visibility:visible;mso-wrap-style:square;mso-width-percent:0;mso-height-percent:0;mso-wrap-distance-left:9pt;mso-wrap-distance-top:0;mso-wrap-distance-right:9pt;mso-wrap-distance-bottom:0;mso-position-horizontal:absolute;mso-position-horizontal-relative:text;mso-position-vertical:absolute;mso-position-vertical-relative:text;mso-width-percent:0;mso-height-percent:0;mso-width-relative:margin;mso-height-relative:margin;v-text-anchor:middle" o:gfxdata="UEsDBBQABgAIAAAAIQC2gziS/gAAAOEBAAATAAAAW0NvbnRlbnRfVHlwZXNdLnhtbJSRQU7DMBBF&#10;90jcwfIWJU67QAgl6YK0S0CoHGBkTxKLZGx5TGhvj5O2G0SRWNoz/78nu9wcxkFMGNg6quQqL6RA&#10;0s5Y6ir5vt9lD1JwBDIwOMJKHpHlpr69KfdHjyxSmriSfYz+USnWPY7AufNIadK6MEJMx9ApD/oD&#10;OlTrorhX2lFEilmcO2RdNtjC5xDF9pCuTyYBB5bi6bQ4syoJ3g9WQ0ymaiLzg5KdCXlKLjvcW893&#10;SUOqXwnz5DrgnHtJTxOsQfEKIT7DmDSUCaxw7Rqn8787ZsmRM9e2VmPeBN4uqYvTtW7jvijg9N/y&#10;JsXecLq0q+WD6m8AAAD//wMAUEsDBBQABgAIAAAAIQA4/SH/1gAAAJQBAAALAAAAX3JlbHMvLnJl&#10;bHOkkMFqwzAMhu+DvYPRfXGawxijTi+j0GvpHsDYimMaW0Yy2fr2M4PBMnrbUb/Q94l/f/hMi1qR&#10;JVI2sOt6UJgd+ZiDgffL8ekFlFSbvV0oo4EbChzGx4f9GRdb25HMsYhqlCwG5lrLq9biZkxWOiqY&#10;22YiTra2kYMu1l1tQD30/bPm3wwYN0x18gb45AdQl1tp5j/sFB2T0FQ7R0nTNEV3j6o9feQzro1i&#10;OWA14Fm+Q8a1a8+Bvu/d/dMb2JY5uiPbhG/ktn4cqGU/er3pcvwCAAD//wMAUEsDBBQABgAIAAAA&#10;IQDIvnjQnAIAAI4FAAAOAAAAZHJzL2Uyb0RvYy54bWysVN9vGyEMfp+0/wHxvt5dljZt1EsVteo0&#10;qWqrtlOfCQcNEmAGJJfsr5/hfiTqqj1MuwcOY/sz/rB9ebUzmmyFDwpsTauTkhJhOTTKvtX0x8vt&#10;l3NKQmS2YRqsqOleBHq1+PzpsnVzMYE16EZ4giA2zFtX03WMbl4Uga+FYeEEnLColOANiyj6t6Lx&#10;rEV0o4tJWZ4VLfjGeeAiBDy96ZR0kfGlFDw+SBlEJLqmeLeYV5/XVVqLxSWbv3nm1or312D/cAvD&#10;lMWgI9QNi4xsvPoDyijuIYCMJxxMAVIqLnIOmE1Vvsvmec2cyLkgOcGNNIX/B8vvt4+eqKamXyeU&#10;WGbwjZ7ArICgjOS0LszR5tk9+l4KuE2Z7qQ36Y85kF0mdD8SKnaRcDycnc1m1SklHFXTs+n5JBNe&#10;HJydD/GbAEPSpqaNYgZsk5lk27sQMSZaD1YpnIVbpXV+Nm1Ji/c+r8oyewTQqknaZJcrSFxrT7YM&#10;3z7uqpQOgh1ZoaQtHqYku7TyLu61SBDaPgmJ3GAiky5AqsoDJuNc2Fh1qjVrRBfqtMRvCDZ45NAZ&#10;MCFLvOSI3QMMlh3IgN3dubdPriIX9ejcZ/4359EjRwYbR2ejLPiPMtOYVR+5sx9I6qhJLK2g2WPl&#10;eOhaKjh+q/AN71iIj8xjD2G34VyID7hIDfhQ0O8oWYP/9dF5ssfSRi0lLfZkTcPPDfOCEv3dYtFf&#10;VNNpauIsTE9nWE7EH2tWxxq7MdeAT1/hBHI8b5N91MNWejCvOD6WKSqqmOUYu6Y8+kG4jt2swAHE&#10;xXKZzbBxHYt39tnxBJ5YTQX6sntl3vWFHLED7mHoXzZ/V8ydbfK0sNxEkCpX+oHXnm9s+lw4/YBK&#10;U+VYzlaHMbr4DQAA//8DAFBLAwQUAAYACAAAACEAbZb2Yd8AAAAJAQAADwAAAGRycy9kb3ducmV2&#10;LnhtbEyPwU7DMBBE70j8g7VI3KiTQgkNcSoo4oIqVAri7MbbJKq9jmy3DXw9ywmOoxnNvKkWo7Pi&#10;iCH2nhTkkwwEUuNNT62Cj/fnqzsQMWky2npCBV8YYVGfn1W6NP5Eb3jcpFZwCcVSK+hSGkopY9Oh&#10;03HiByT2dj44nViGVpqgT1zurJxm2a10uide6PSAyw6b/ebgFOzCS/6K65vl9+NeruOnjU+uXyl1&#10;eTE+3INIOKa/MPziMzrUzLT1BzJRWAXX85zRExvFDAQHZvm0ALFVMM8KkHUl/z+ofwAAAP//AwBQ&#10;SwECLQAUAAYACAAAACEAtoM4kv4AAADhAQAAEwAAAAAAAAAAAAAAAAAAAAAAW0NvbnRlbnRfVHlw&#10;ZXNdLnhtbFBLAQItABQABgAIAAAAIQA4/SH/1gAAAJQBAAALAAAAAAAAAAAAAAAAAC8BAABfcmVs&#10;cy8ucmVsc1BLAQItABQABgAIAAAAIQDIvnjQnAIAAI4FAAAOAAAAAAAAAAAAAAAAAC4CAABkcnMv&#10;ZTJvRG9jLnhtbFBLAQItABQABgAIAAAAIQBtlvZh3wAAAAkBAAAPAAAAAAAAAAAAAAAAAPYEAABk&#10;cnMvZG93bnJldi54bWxQSwUGAAAAAAQABADzAAAAAgYAAAAA&#10;" filled="f" strokecolor="black [3213]" strokeweight="3pt"/>
+            </w:pict>
+          </mc:Fallback>
+        </mc:AlternateContent>
+      </w:r>
+      <w:r>
+        <w:rPr>
+          <w:noProof/>
+          <w:sz w:val="28"/>
+          <w:szCs w:val="28"/>
+        </w:rPr>
+        <mc:AlternateContent>
+          <mc:Choice Requires="wps">
+            <w:drawing>
+              <wp:anchor distT="0" distB="0" distL="114300" distR="114300" simplePos="0" relativeHeight="251715584" behindDoc="0" locked="0" layoutInCell="1" allowOverlap="1" wp14:anchorId="799CF89B" wp14:editId="3A0D4B0B">
+                <wp:simplePos x="0" y="0"/>
+                <wp:positionH relativeFrom="column">
+                  <wp:posOffset>2352675</wp:posOffset>
+                </wp:positionH>
+                <wp:positionV relativeFrom="paragraph">
+                  <wp:posOffset>37465</wp:posOffset>
+                </wp:positionV>
+                <wp:extent cx="1038225" cy="609600"/>
+                <wp:effectExtent l="38100" t="38100" r="47625" b="38100"/>
+                <wp:wrapNone/>
+                <wp:docPr id="31" name="Rombo 31"/>
+                <wp:cNvGraphicFramePr/>
+                <a:graphic xmlns:a="http://schemas.openxmlformats.org/drawingml/2006/main">
+                  <a:graphicData uri="http://schemas.microsoft.com/office/word/2010/wordprocessingShape">
+                    <wps:wsp>
+                      <wps:cNvSpPr/>
+                      <wps:spPr>
+                        <a:xfrm>
+                          <a:off x="0" y="0"/>
+                          <a:ext cx="1038225" cy="609600"/>
+                        </a:xfrm>
+                        <a:prstGeom prst="diamond">
+                          <a:avLst/>
+                        </a:prstGeom>
+                        <a:noFill/>
+                        <a:ln w="38100">
+                          <a:solidFill>
+                            <a:schemeClr val="tx1"/>
+                          </a:solidFill>
+                        </a:ln>
+                      </wps:spPr>
+                      <wps:style>
+                        <a:lnRef idx="2">
+                          <a:schemeClr val="accent1">
+                            <a:shade val="50000"/>
+                          </a:schemeClr>
+                        </a:lnRef>
+                        <a:fillRef idx="1">
+                          <a:schemeClr val="accent1"/>
+                        </a:fillRef>
+                        <a:effectRef idx="0">
+                          <a:schemeClr val="accent1"/>
+                        </a:effectRef>
+                        <a:fontRef idx="minor">
+                          <a:schemeClr val="lt1"/>
+                        </a:fontRef>
+                      </wps:style>
+                      <wps:bodyPr rot="0" spcFirstLastPara="0" vertOverflow="overflow" horzOverflow="overflow" vert="horz" wrap="square" lIns="91440" tIns="45720" rIns="91440" bIns="45720" numCol="1" spcCol="0" rtlCol="0" fromWordArt="0" anchor="ctr" anchorCtr="0" forceAA="0" compatLnSpc="1">
+                        <a:prstTxWarp prst="textNoShape">
+                          <a:avLst/>
+                        </a:prstTxWarp>
+                        <a:noAutofit/>
+                      </wps:bodyPr>
+                    </wps:wsp>
+                  </a:graphicData>
+                </a:graphic>
+                <wp14:sizeRelH relativeFrom="margin">
+                  <wp14:pctWidth>0</wp14:pctWidth>
+                </wp14:sizeRelH>
+                <wp14:sizeRelV relativeFrom="margin">
+                  <wp14:pctHeight>0</wp14:pctHeight>
+                </wp14:sizeRelV>
+              </wp:anchor>
+            </w:drawing>
+          </mc:Choice>
+          <mc:Fallback>
+            <w:pict>
+              <v:shape w14:anchorId="60CC4F75" id="Rombo 31" o:spid="_x0000_s1026" type="#_x0000_t4" style="position:absolute;margin-left:185.25pt;margin-top:2.95pt;width:81.75pt;height:48pt;z-index:251715584;visibility:visible;mso-wrap-style:square;mso-width-percent:0;mso-height-percent:0;mso-wrap-distance-left:9pt;mso-wrap-distance-top:0;mso-wrap-distance-right:9pt;mso-wrap-distance-bottom:0;mso-position-horizontal:absolute;mso-position-horizontal-relative:text;mso-position-vertical:absolute;mso-position-vertical-relative:text;mso-width-percent:0;mso-height-percent:0;mso-width-relative:margin;mso-height-relative:margin;v-text-anchor:middle" o:gfxdata="UEsDBBQABgAIAAAAIQC2gziS/gAAAOEBAAATAAAAW0NvbnRlbnRfVHlwZXNdLnhtbJSRQU7DMBBF&#10;90jcwfIWJU67QAgl6YK0S0CoHGBkTxKLZGx5TGhvj5O2G0SRWNoz/78nu9wcxkFMGNg6quQqL6RA&#10;0s5Y6ir5vt9lD1JwBDIwOMJKHpHlpr69KfdHjyxSmriSfYz+USnWPY7AufNIadK6MEJMx9ApD/oD&#10;OlTrorhX2lFEilmcO2RdNtjC5xDF9pCuTyYBB5bi6bQ4syoJ3g9WQ0ymaiLzg5KdCXlKLjvcW893&#10;SUOqXwnz5DrgnHtJTxOsQfEKIT7DmDSUCaxw7Rqn8787ZsmRM9e2VmPeBN4uqYvTtW7jvijg9N/y&#10;JsXecLq0q+WD6m8AAAD//wMAUEsDBBQABgAIAAAAIQA4/SH/1gAAAJQBAAALAAAAX3JlbHMvLnJl&#10;bHOkkMFqwzAMhu+DvYPRfXGawxijTi+j0GvpHsDYimMaW0Yy2fr2M4PBMnrbUb/Q94l/f/hMi1qR&#10;JVI2sOt6UJgd+ZiDgffL8ekFlFSbvV0oo4EbChzGx4f9GRdb25HMsYhqlCwG5lrLq9biZkxWOiqY&#10;22YiTra2kYMu1l1tQD30/bPm3wwYN0x18gb45AdQl1tp5j/sFB2T0FQ7R0nTNEV3j6o9feQzro1i&#10;OWA14Fm+Q8a1a8+Bvu/d/dMb2JY5uiPbhG/ktn4cqGU/er3pcvwCAAD//wMAUEsDBBQABgAIAAAA&#10;IQBTbWREmgIAAI8FAAAOAAAAZHJzL2Uyb0RvYy54bWysVN1PGzEMf5+0/yHK+7i78jGouKIKxDQJ&#10;AQImntNcwkVK4ixJe+3++jm5DwpDe5jWh9Q+2z/Hv9g+v9gaTTbCBwW2ptVBSYmwHBplX2r64+n6&#10;yyklITLbMA1W1HQnAr1YfP503rm5mEELuhGeIIgN887VtI3RzYsi8FYYFg7ACYtGCd6wiKp/KRrP&#10;OkQ3upiV5UnRgW+cBy5CwK9XvZEuMr6Ugsc7KYOIRNcU7xbz6fO5SmexOGfzF89cq/hwDfYPtzBM&#10;WUw6QV2xyMjaqz+gjOIeAsh4wMEUIKXiIteA1VTlu2oeW+ZErgXJCW6iKfw/WH67ufdENTU9rCix&#10;zOAbPYBZAUEdyelcmKPPo7v3gxZQTJVupTfpH2sg20zobiJUbCPh+LEqD09ns2NKONpOyrOTMjNe&#10;vEY7H+I3AYYkoaaNYgZsk6lkm5sQMSl6j14pn4VrpXV+N21Jhxc/rRA2mQJo1SRrVlILiUvtyYbh&#10;48dtrgfB9rxQ0xYzpCr7urIUd1okCG0fhERysJJZn+AtJuNc2Fj1ppY1ok91XOIvkZeSjRFZy4AJ&#10;WeIlJ+wBYPTsQUbsHmbwT6Eid/UUPFT+t+ApImcGG6dgoyz4jyrTWNWQufcfSeqpSSytoNlh63jo&#10;Zyo4fq3wDW9YiPfM4xDhuOFiiHd4SA34UDBIlLTgf330Pfljb6OVkg6Hsqbh55p5QYn+brHrz6qj&#10;ozTFWTk6/jpDxe9bVvsWuzaXgE+PjY23y2Lyj3oUpQfzjPtjmbKiiVmOuWvKox+Vy9gvC9xAXCyX&#10;2Q0n17F4Yx8dT+CJ1dSgT9tn5t3QyBFH4BbGAWbzd83c+6ZIC8t1BKlyp7/yOvCNU58bZ9hQaa3s&#10;69nrdY8ufgMAAP//AwBQSwMEFAAGAAgAAAAhAGUtwhPfAAAACQEAAA8AAABkcnMvZG93bnJldi54&#10;bWxMj8FOwzAQRO9I/IO1SNyoHdoADXEqKOKCKlQK4uzG2ySqvY5itw18PcsJjqt5mn1TLkbvxBGH&#10;2AXSkE0UCKQ62I4aDR/vz1d3IGIyZI0LhBq+MMKiOj8rTWHDid7wuEmN4BKKhdHQptQXUsa6RW/i&#10;JPRInO3C4E3ic2ikHcyJy72T10rdSG864g+t6XHZYr3fHLyG3fCSveJ6tvx+3Mt1/HTxyXcrrS8v&#10;xod7EAnH9AfDrz6rQ8VO23AgG4XTML1VOaMa8jkIzvPpjLdtGVTZHGRVyv8Lqh8AAAD//wMAUEsB&#10;Ai0AFAAGAAgAAAAhALaDOJL+AAAA4QEAABMAAAAAAAAAAAAAAAAAAAAAAFtDb250ZW50X1R5cGVz&#10;XS54bWxQSwECLQAUAAYACAAAACEAOP0h/9YAAACUAQAACwAAAAAAAAAAAAAAAAAvAQAAX3JlbHMv&#10;LnJlbHNQSwECLQAUAAYACAAAACEAU21kRJoCAACPBQAADgAAAAAAAAAAAAAAAAAuAgAAZHJzL2Uy&#10;b0RvYy54bWxQSwECLQAUAAYACAAAACEAZS3CE98AAAAJAQAADwAAAAAAAAAAAAAAAAD0BAAAZHJz&#10;L2Rvd25yZXYueG1sUEsFBgAAAAAEAAQA8wAAAAAGAAAAAA==&#10;" filled="f" strokecolor="black [3213]" strokeweight="3pt"/>
+            </w:pict>
+          </mc:Fallback>
+        </mc:AlternateContent>
+      </w:r>
+    </w:p>
     <w:sectPr>
       <w:pgSz w:w="11906" w:h="16838"/>
       <w:pgMar w:top="720" w:right="720" w:bottom="720" w:left="720" w:header="708" w:footer="708" w:gutter="0"/>
@@ -355,7 +4020,7 @@
         <v:path o:extrusionok="f" gradientshapeok="t" o:connecttype="rect"/>
         <o:lock v:ext="edit" aspectratio="t"/>
       </v:shapetype>
-      <v:shape id="_x0000_i1075" type="#_x0000_t75" style="width:11.55pt;height:11.55pt" o:bullet="t">
+      <v:shape id="_x0000_i1276" type="#_x0000_t75" style="width:11.75pt;height:11.75pt" o:bullet="t">
         <v:imagedata r:id="rId1" o:title="clip_image001"/>
       </v:shape>
     </w:pict>
@@ -589,27 +4254,9 @@
   </w:abstractNum>
   <w:num w:numId="1">
     <w:abstractNumId w:val="1"/>
-    <w:lvlOverride w:ilvl="0"/>
-    <w:lvlOverride w:ilvl="1"/>
-    <w:lvlOverride w:ilvl="2"/>
-    <w:lvlOverride w:ilvl="3"/>
-    <w:lvlOverride w:ilvl="4"/>
-    <w:lvlOverride w:ilvl="5"/>
-    <w:lvlOverride w:ilvl="6"/>
-    <w:lvlOverride w:ilvl="7"/>
-    <w:lvlOverride w:ilvl="8"/>
   </w:num>
   <w:num w:numId="2">
     <w:abstractNumId w:val="0"/>
-    <w:lvlOverride w:ilvl="0"/>
-    <w:lvlOverride w:ilvl="1"/>
-    <w:lvlOverride w:ilvl="2"/>
-    <w:lvlOverride w:ilvl="3"/>
-    <w:lvlOverride w:ilvl="4"/>
-    <w:lvlOverride w:ilvl="5"/>
-    <w:lvlOverride w:ilvl="6"/>
-    <w:lvlOverride w:ilvl="7"/>
-    <w:lvlOverride w:ilvl="8"/>
   </w:num>
 </w:numbering>
 </file>

</xml_diff>